<commit_message>
mobile devices can see huggingface just fine now
</commit_message>
<xml_diff>
--- a/resumes/Kunj_Shah_Resume.docx
+++ b/resumes/Kunj_Shah_Resume.docx
@@ -124,7 +124,7 @@
           <w:sz w:val="24"/>
           <w:szCs w:val="24"/>
         </w:rPr>
-        <w:t>,</w:t>
+        <w:t xml:space="preserve"> |</w:t>
       </w:r>
       <w:r>
         <w:rPr>
@@ -153,7 +153,7 @@
           <w:sz w:val="24"/>
           <w:szCs w:val="24"/>
         </w:rPr>
-        <w:t>,</w:t>
+        <w:t xml:space="preserve"> |</w:t>
       </w:r>
       <w:r>
         <w:rPr>
@@ -175,7 +175,10 @@
         </w:r>
       </w:hyperlink>
       <w:r>
-        <w:t xml:space="preserve">, </w:t>
+        <w:t xml:space="preserve"> |</w:t>
+      </w:r>
+      <w:r>
+        <w:t xml:space="preserve"> </w:t>
       </w:r>
       <w:r>
         <w:rPr>
@@ -778,9 +781,14 @@
           <w:numId w:val="1"/>
         </w:numPr>
         <w:spacing w:after="0"/>
-        <w:rPr>
-          <w:rFonts w:ascii="Times New Roman" w:hAnsi="Times New Roman" w:cs="Times New Roman"/>
-          <w:color w:val="000000" w:themeColor="text1"/>
+        <w:jc w:val="center"/>
+        <w:rPr>
+          <w:rFonts w:ascii="Times New Roman" w:eastAsia="Calibri" w:hAnsi="Times New Roman" w:cs="Times New Roman"/>
+          <w:b/>
+          <w:color w:val="000000"/>
+          <w:sz w:val="13"/>
+          <w:szCs w:val="13"/>
+          <w:u w:val="single"/>
         </w:rPr>
       </w:pPr>
       <w:r>
@@ -797,7 +805,21 @@
           <w:rFonts w:ascii="Times New Roman" w:hAnsi="Times New Roman" w:cs="Times New Roman"/>
           <w:color w:val="000000" w:themeColor="text1"/>
         </w:rPr>
-        <w:t>: 3.97/4.00, </w:t>
+        <w:t>: 3.9</w:t>
+      </w:r>
+      <w:r>
+        <w:rPr>
+          <w:rFonts w:ascii="Times New Roman" w:hAnsi="Times New Roman" w:cs="Times New Roman"/>
+          <w:color w:val="000000" w:themeColor="text1"/>
+        </w:rPr>
+        <w:t>6</w:t>
+      </w:r>
+      <w:r>
+        <w:rPr>
+          <w:rFonts w:ascii="Times New Roman" w:hAnsi="Times New Roman" w:cs="Times New Roman"/>
+          <w:color w:val="000000" w:themeColor="text1"/>
+        </w:rPr>
+        <w:t>/4.00, </w:t>
       </w:r>
       <w:r>
         <w:rPr>
@@ -886,13 +908,12 @@
           <w:rFonts w:ascii="Times New Roman" w:hAnsi="Times New Roman" w:cs="Times New Roman"/>
           <w:color w:val="000000" w:themeColor="text1"/>
         </w:rPr>
-        <w:t>Expected Graduation May 2027</w:t>
+        <w:t>Expected Graduation 2027</w:t>
       </w:r>
     </w:p>
     <w:p>
       <w:pPr>
         <w:spacing w:after="0"/>
-        <w:jc w:val="center"/>
         <w:rPr>
           <w:rFonts w:ascii="Times New Roman" w:eastAsia="Calibri" w:hAnsi="Times New Roman" w:cs="Times New Roman"/>
           <w:b/>
@@ -2452,38 +2473,19 @@
           <w:bCs/>
           <w:color w:val="000000" w:themeColor="text1"/>
         </w:rPr>
-        <w:t xml:space="preserve"> (</w:t>
-      </w:r>
-      <w:proofErr w:type="spellStart"/>
-      <w:r>
-        <w:fldChar w:fldCharType="begin"/>
-      </w:r>
-      <w:r>
-        <w:instrText>HYPERLINK "https://github.com/kunjcr2/how-llms-are-made"</w:instrText>
-      </w:r>
-      <w:r>
-        <w:fldChar w:fldCharType="separate"/>
-      </w:r>
-      <w:r>
-        <w:rPr>
-          <w:rStyle w:val="Hyperlink"/>
-          <w:rFonts w:ascii="Times New Roman" w:hAnsi="Times New Roman" w:cs="Times New Roman"/>
-        </w:rPr>
-        <w:t>github</w:t>
-      </w:r>
-      <w:proofErr w:type="spellEnd"/>
-      <w:r>
-        <w:fldChar w:fldCharType="end"/>
-      </w:r>
-      <w:r>
-        <w:rPr>
-          <w:rFonts w:ascii="Times New Roman" w:hAnsi="Times New Roman" w:cs="Times New Roman"/>
-          <w:b/>
-          <w:bCs/>
-          <w:color w:val="000000" w:themeColor="text1"/>
-        </w:rPr>
-        <w:t>)</w:t>
-      </w:r>
+        <w:t xml:space="preserve"> </w:t>
+      </w:r>
+      <w:hyperlink r:id="rId8" w:history="1">
+        <w:proofErr w:type="spellStart"/>
+        <w:r>
+          <w:rPr>
+            <w:rStyle w:val="Hyperlink"/>
+            <w:rFonts w:ascii="Times New Roman" w:hAnsi="Times New Roman" w:cs="Times New Roman"/>
+          </w:rPr>
+          <w:t>github</w:t>
+        </w:r>
+        <w:proofErr w:type="spellEnd"/>
+      </w:hyperlink>
     </w:p>
     <w:p>
       <w:pPr>
@@ -2673,45 +2675,17 @@
         </w:rPr>
         <w:t xml:space="preserve"> </w:t>
       </w:r>
-      <w:r>
-        <w:rPr>
-          <w:rFonts w:ascii="Times New Roman" w:hAnsi="Times New Roman" w:cs="Times New Roman"/>
-          <w:b/>
-          <w:bCs/>
-          <w:color w:val="000000" w:themeColor="text1"/>
-        </w:rPr>
-        <w:t>(</w:t>
-      </w:r>
-      <w:proofErr w:type="spellStart"/>
-      <w:r>
-        <w:fldChar w:fldCharType="begin"/>
-      </w:r>
-      <w:r>
-        <w:instrText>HYPERLINK "https://github.com/kunjcr2/AIResearchAssistant"</w:instrText>
-      </w:r>
-      <w:r>
-        <w:fldChar w:fldCharType="separate"/>
-      </w:r>
-      <w:r>
-        <w:rPr>
-          <w:rStyle w:val="Hyperlink"/>
-          <w:rFonts w:ascii="Times New Roman" w:hAnsi="Times New Roman" w:cs="Times New Roman"/>
-        </w:rPr>
-        <w:t>github</w:t>
-      </w:r>
-      <w:proofErr w:type="spellEnd"/>
-      <w:r>
-        <w:fldChar w:fldCharType="end"/>
-      </w:r>
-      <w:r>
-        <w:rPr>
-          <w:rFonts w:ascii="Times New Roman" w:hAnsi="Times New Roman" w:cs="Times New Roman"/>
-          <w:b/>
-          <w:bCs/>
-          <w:color w:val="000000" w:themeColor="text1"/>
-        </w:rPr>
-        <w:t>)</w:t>
-      </w:r>
+      <w:hyperlink r:id="rId9" w:history="1">
+        <w:proofErr w:type="spellStart"/>
+        <w:r>
+          <w:rPr>
+            <w:rStyle w:val="Hyperlink"/>
+            <w:rFonts w:ascii="Times New Roman" w:hAnsi="Times New Roman" w:cs="Times New Roman"/>
+          </w:rPr>
+          <w:t>github</w:t>
+        </w:r>
+        <w:proofErr w:type="spellEnd"/>
+      </w:hyperlink>
     </w:p>
     <w:p>
       <w:pPr>
@@ -2806,87 +2780,34 @@
           <w:bCs/>
           <w:color w:val="000000" w:themeColor="text1"/>
         </w:rPr>
-        <w:t xml:space="preserve">Max </w:t>
-      </w:r>
-      <w:r>
-        <w:rPr>
-          <w:rFonts w:ascii="Times New Roman" w:hAnsi="Times New Roman" w:cs="Times New Roman"/>
-          <w:b/>
-          <w:bCs/>
-          <w:color w:val="000000" w:themeColor="text1"/>
-        </w:rPr>
-        <w:t>–</w:t>
-      </w:r>
-      <w:r>
-        <w:rPr>
-          <w:rFonts w:ascii="Times New Roman" w:hAnsi="Times New Roman" w:cs="Times New Roman"/>
-          <w:b/>
-          <w:bCs/>
-          <w:color w:val="000000" w:themeColor="text1"/>
-        </w:rPr>
-        <w:t xml:space="preserve"> </w:t>
-      </w:r>
-      <w:r>
-        <w:rPr>
-          <w:rFonts w:ascii="Times New Roman" w:hAnsi="Times New Roman" w:cs="Times New Roman"/>
-          <w:b/>
-          <w:bCs/>
-          <w:color w:val="000000" w:themeColor="text1"/>
-        </w:rPr>
-        <w:t xml:space="preserve">Advanced </w:t>
-      </w:r>
-      <w:r>
-        <w:rPr>
-          <w:rFonts w:ascii="Times New Roman" w:hAnsi="Times New Roman" w:cs="Times New Roman"/>
-          <w:b/>
-          <w:bCs/>
-          <w:color w:val="000000" w:themeColor="text1"/>
-        </w:rPr>
-        <w:t>Voice-Activated Assistant</w:t>
-      </w:r>
-      <w:r>
-        <w:rPr>
-          <w:rFonts w:ascii="Times New Roman" w:hAnsi="Times New Roman" w:cs="Times New Roman"/>
-          <w:color w:val="000000" w:themeColor="text1"/>
-        </w:rPr>
-        <w:t xml:space="preserve"> (</w:t>
-      </w:r>
-      <w:proofErr w:type="spellStart"/>
-      <w:r>
-        <w:fldChar w:fldCharType="begin"/>
-      </w:r>
-      <w:r>
-        <w:instrText>HYPERLINK "https://github.com/kunjcr2/Modules"</w:instrText>
-      </w:r>
-      <w:r>
-        <w:fldChar w:fldCharType="separate"/>
-      </w:r>
-      <w:r>
-        <w:rPr>
-          <w:rStyle w:val="Hyperlink"/>
-          <w:rFonts w:ascii="Times New Roman" w:hAnsi="Times New Roman" w:cs="Times New Roman"/>
-          <w:color w:val="156082" w:themeColor="accent1"/>
-        </w:rPr>
-        <w:t>github</w:t>
-      </w:r>
-      <w:proofErr w:type="spellEnd"/>
-      <w:r>
-        <w:fldChar w:fldCharType="end"/>
-      </w:r>
-      <w:r>
-        <w:rPr>
-          <w:rFonts w:ascii="Times New Roman" w:hAnsi="Times New Roman" w:cs="Times New Roman"/>
-          <w:color w:val="000000" w:themeColor="text1"/>
-        </w:rPr>
-        <w:t>)</w:t>
-      </w:r>
-      <w:r>
-        <w:rPr>
-          <w:rFonts w:ascii="Times New Roman" w:hAnsi="Times New Roman" w:cs="Times New Roman"/>
-          <w:color w:val="000000" w:themeColor="text1"/>
-        </w:rPr>
-        <w:t xml:space="preserve"> </w:t>
-      </w:r>
+        <w:t xml:space="preserve">LLM Domain Adaptation POC </w:t>
+      </w:r>
+      <w:hyperlink r:id="rId10" w:history="1">
+        <w:proofErr w:type="spellStart"/>
+        <w:r>
+          <w:rPr>
+            <w:rStyle w:val="Hyperlink"/>
+            <w:rFonts w:ascii="Times New Roman" w:hAnsi="Times New Roman" w:cs="Times New Roman"/>
+            <w:color w:val="156082" w:themeColor="accent1"/>
+          </w:rPr>
+          <w:t>github</w:t>
+        </w:r>
+        <w:proofErr w:type="spellEnd"/>
+      </w:hyperlink>
+      <w:r>
+        <w:t xml:space="preserve"> | </w:t>
+      </w:r>
+      <w:hyperlink r:id="rId11" w:history="1">
+        <w:proofErr w:type="spellStart"/>
+        <w:r>
+          <w:rPr>
+            <w:rStyle w:val="Hyperlink"/>
+            <w:rFonts w:ascii="Times New Roman" w:hAnsi="Times New Roman" w:cs="Times New Roman"/>
+          </w:rPr>
+          <w:t>huggingface</w:t>
+        </w:r>
+        <w:proofErr w:type="spellEnd"/>
+      </w:hyperlink>
     </w:p>
     <w:p>
       <w:pPr>
@@ -2895,6 +2816,281 @@
           <w:ilvl w:val="0"/>
           <w:numId w:val="36"/>
         </w:numPr>
+        <w:spacing w:after="0"/>
+        <w:rPr>
+          <w:rFonts w:ascii="Times New Roman" w:hAnsi="Times New Roman" w:cs="Times New Roman"/>
+          <w:color w:val="000000" w:themeColor="text1"/>
+        </w:rPr>
+      </w:pPr>
+      <w:r>
+        <w:rPr>
+          <w:rFonts w:ascii="Times New Roman" w:eastAsia="Times New Roman" w:hAnsi="Times New Roman" w:cs="Times New Roman"/>
+          <w:kern w:val="0"/>
+          <w:sz w:val="24"/>
+          <w:szCs w:val="24"/>
+          <w14:ligatures w14:val="none"/>
+        </w:rPr>
+        <w:t>Fine-tuned Google’s Flan-T5-Base (</w:t>
+      </w:r>
+      <w:r>
+        <w:rPr>
+          <w:rFonts w:ascii="Times New Roman" w:eastAsia="Times New Roman" w:hAnsi="Times New Roman" w:cs="Times New Roman"/>
+          <w:b/>
+          <w:bCs/>
+          <w:kern w:val="0"/>
+          <w:sz w:val="24"/>
+          <w:szCs w:val="24"/>
+          <w14:ligatures w14:val="none"/>
+        </w:rPr>
+        <w:t>220M-parameter</w:t>
+      </w:r>
+      <w:r>
+        <w:rPr>
+          <w:rFonts w:ascii="Times New Roman" w:eastAsia="Times New Roman" w:hAnsi="Times New Roman" w:cs="Times New Roman"/>
+          <w:kern w:val="0"/>
+          <w:sz w:val="24"/>
+          <w:szCs w:val="24"/>
+          <w14:ligatures w14:val="none"/>
+        </w:rPr>
+        <w:t xml:space="preserve">) on </w:t>
+      </w:r>
+      <w:r>
+        <w:rPr>
+          <w:rFonts w:ascii="Times New Roman" w:eastAsia="Times New Roman" w:hAnsi="Times New Roman" w:cs="Times New Roman"/>
+          <w:b/>
+          <w:bCs/>
+          <w:kern w:val="0"/>
+          <w:sz w:val="24"/>
+          <w:szCs w:val="24"/>
+          <w14:ligatures w14:val="none"/>
+        </w:rPr>
+        <w:t xml:space="preserve">15 K </w:t>
+      </w:r>
+      <w:proofErr w:type="spellStart"/>
+      <w:r>
+        <w:rPr>
+          <w:rFonts w:ascii="Times New Roman" w:eastAsia="Times New Roman" w:hAnsi="Times New Roman" w:cs="Times New Roman"/>
+          <w:b/>
+          <w:bCs/>
+          <w:kern w:val="0"/>
+          <w:sz w:val="24"/>
+          <w:szCs w:val="24"/>
+          <w14:ligatures w14:val="none"/>
+        </w:rPr>
+        <w:t>StackOverflow</w:t>
+      </w:r>
+      <w:proofErr w:type="spellEnd"/>
+      <w:r>
+        <w:rPr>
+          <w:rFonts w:ascii="Times New Roman" w:eastAsia="Times New Roman" w:hAnsi="Times New Roman" w:cs="Times New Roman"/>
+          <w:kern w:val="0"/>
+          <w:sz w:val="24"/>
+          <w:szCs w:val="24"/>
+          <w14:ligatures w14:val="none"/>
+        </w:rPr>
+        <w:t xml:space="preserve"> Q&amp;A pairs over </w:t>
+      </w:r>
+      <w:r>
+        <w:rPr>
+          <w:rFonts w:ascii="Times New Roman" w:eastAsia="Times New Roman" w:hAnsi="Times New Roman" w:cs="Times New Roman"/>
+          <w:b/>
+          <w:bCs/>
+          <w:kern w:val="0"/>
+          <w:sz w:val="24"/>
+          <w:szCs w:val="24"/>
+          <w14:ligatures w14:val="none"/>
+        </w:rPr>
+        <w:t>300 steps</w:t>
+      </w:r>
+      <w:r>
+        <w:rPr>
+          <w:rFonts w:ascii="Times New Roman" w:eastAsia="Times New Roman" w:hAnsi="Times New Roman" w:cs="Times New Roman"/>
+          <w:kern w:val="0"/>
+          <w:sz w:val="24"/>
+          <w:szCs w:val="24"/>
+          <w14:ligatures w14:val="none"/>
+        </w:rPr>
+        <w:t xml:space="preserve"> using </w:t>
+      </w:r>
+      <w:proofErr w:type="spellStart"/>
+      <w:r>
+        <w:rPr>
+          <w:rFonts w:ascii="Times New Roman" w:eastAsia="Times New Roman" w:hAnsi="Times New Roman" w:cs="Times New Roman"/>
+          <w:kern w:val="0"/>
+          <w:sz w:val="24"/>
+          <w:szCs w:val="24"/>
+          <w14:ligatures w14:val="none"/>
+        </w:rPr>
+        <w:t>PyTorch</w:t>
+      </w:r>
+      <w:proofErr w:type="spellEnd"/>
+      <w:r>
+        <w:rPr>
+          <w:rFonts w:ascii="Times New Roman" w:eastAsia="Times New Roman" w:hAnsi="Times New Roman" w:cs="Times New Roman"/>
+          <w:kern w:val="0"/>
+          <w:sz w:val="24"/>
+          <w:szCs w:val="24"/>
+          <w14:ligatures w14:val="none"/>
+        </w:rPr>
+        <w:t xml:space="preserve"> Lightning, Hugging Face Transformers &amp; </w:t>
+      </w:r>
+      <w:proofErr w:type="spellStart"/>
+      <w:r>
+        <w:rPr>
+          <w:rFonts w:ascii="Times New Roman" w:eastAsia="Times New Roman" w:hAnsi="Times New Roman" w:cs="Times New Roman"/>
+          <w:kern w:val="0"/>
+          <w:sz w:val="24"/>
+          <w:szCs w:val="24"/>
+          <w14:ligatures w14:val="none"/>
+        </w:rPr>
+        <w:t>LoRA</w:t>
+      </w:r>
+      <w:proofErr w:type="spellEnd"/>
+      <w:r>
+        <w:rPr>
+          <w:rFonts w:ascii="Times New Roman" w:eastAsia="Times New Roman" w:hAnsi="Times New Roman" w:cs="Times New Roman"/>
+          <w:kern w:val="0"/>
+          <w:sz w:val="24"/>
+          <w:szCs w:val="24"/>
+          <w14:ligatures w14:val="none"/>
+        </w:rPr>
+        <w:t xml:space="preserve"> adapters—reduced </w:t>
+      </w:r>
+      <w:r>
+        <w:rPr>
+          <w:rFonts w:ascii="Times New Roman" w:eastAsia="Times New Roman" w:hAnsi="Times New Roman" w:cs="Times New Roman"/>
+          <w:b/>
+          <w:bCs/>
+          <w:kern w:val="0"/>
+          <w:sz w:val="24"/>
+          <w:szCs w:val="24"/>
+          <w14:ligatures w14:val="none"/>
+        </w:rPr>
+        <w:t>eval</w:t>
+      </w:r>
+      <w:r>
+        <w:rPr>
+          <w:rFonts w:ascii="Times New Roman" w:eastAsia="Times New Roman" w:hAnsi="Times New Roman" w:cs="Times New Roman"/>
+          <w:b/>
+          <w:bCs/>
+          <w:kern w:val="0"/>
+          <w:sz w:val="24"/>
+          <w:szCs w:val="24"/>
+          <w14:ligatures w14:val="none"/>
+        </w:rPr>
+        <w:t xml:space="preserve"> loss</w:t>
+      </w:r>
+      <w:r>
+        <w:rPr>
+          <w:rFonts w:ascii="Times New Roman" w:eastAsia="Times New Roman" w:hAnsi="Times New Roman" w:cs="Times New Roman"/>
+          <w:kern w:val="0"/>
+          <w:sz w:val="24"/>
+          <w:szCs w:val="24"/>
+          <w14:ligatures w14:val="none"/>
+        </w:rPr>
+        <w:t xml:space="preserve"> by </w:t>
+      </w:r>
+      <w:r>
+        <w:rPr>
+          <w:rFonts w:ascii="Times New Roman" w:eastAsia="Times New Roman" w:hAnsi="Times New Roman" w:cs="Times New Roman"/>
+          <w:b/>
+          <w:bCs/>
+          <w:kern w:val="0"/>
+          <w:sz w:val="24"/>
+          <w:szCs w:val="24"/>
+          <w14:ligatures w14:val="none"/>
+        </w:rPr>
+        <w:t>~30 %</w:t>
+      </w:r>
+      <w:r>
+        <w:rPr>
+          <w:rFonts w:ascii="Times New Roman" w:eastAsia="Times New Roman" w:hAnsi="Times New Roman" w:cs="Times New Roman"/>
+          <w:kern w:val="0"/>
+          <w:sz w:val="24"/>
+          <w:szCs w:val="24"/>
+          <w14:ligatures w14:val="none"/>
+        </w:rPr>
+        <w:t xml:space="preserve"> (</w:t>
+      </w:r>
+      <w:r>
+        <w:rPr>
+          <w:rFonts w:ascii="Times New Roman" w:eastAsia="Times New Roman" w:hAnsi="Times New Roman" w:cs="Times New Roman"/>
+          <w:b/>
+          <w:bCs/>
+          <w:kern w:val="0"/>
+          <w:sz w:val="24"/>
+          <w:szCs w:val="24"/>
+          <w14:ligatures w14:val="none"/>
+        </w:rPr>
+        <w:t>2.36</w:t>
+      </w:r>
+      <w:r>
+        <w:rPr>
+          <w:rFonts w:ascii="Times New Roman" w:eastAsia="Times New Roman" w:hAnsi="Times New Roman" w:cs="Times New Roman"/>
+          <w:kern w:val="0"/>
+          <w:sz w:val="24"/>
+          <w:szCs w:val="24"/>
+          <w14:ligatures w14:val="none"/>
+        </w:rPr>
+        <w:t xml:space="preserve"> → </w:t>
+      </w:r>
+      <w:r>
+        <w:rPr>
+          <w:rFonts w:ascii="Times New Roman" w:eastAsia="Times New Roman" w:hAnsi="Times New Roman" w:cs="Times New Roman"/>
+          <w:b/>
+          <w:bCs/>
+          <w:kern w:val="0"/>
+          <w:sz w:val="24"/>
+          <w:szCs w:val="24"/>
+          <w14:ligatures w14:val="none"/>
+        </w:rPr>
+        <w:t>1.66</w:t>
+      </w:r>
+      <w:r>
+        <w:rPr>
+          <w:rFonts w:ascii="Times New Roman" w:eastAsia="Times New Roman" w:hAnsi="Times New Roman" w:cs="Times New Roman"/>
+          <w:kern w:val="0"/>
+          <w:sz w:val="24"/>
+          <w:szCs w:val="24"/>
+          <w14:ligatures w14:val="none"/>
+        </w:rPr>
+        <w:t xml:space="preserve">) and sustained </w:t>
+      </w:r>
+      <w:r>
+        <w:rPr>
+          <w:rFonts w:ascii="Times New Roman" w:eastAsia="Times New Roman" w:hAnsi="Times New Roman" w:cs="Times New Roman"/>
+          <w:b/>
+          <w:bCs/>
+          <w:kern w:val="0"/>
+          <w:sz w:val="24"/>
+          <w:szCs w:val="24"/>
+          <w14:ligatures w14:val="none"/>
+        </w:rPr>
+        <w:t>17.7 samples/sec</w:t>
+      </w:r>
+      <w:r>
+        <w:rPr>
+          <w:rFonts w:ascii="Times New Roman" w:eastAsia="Times New Roman" w:hAnsi="Times New Roman" w:cs="Times New Roman"/>
+          <w:kern w:val="0"/>
+          <w:sz w:val="24"/>
+          <w:szCs w:val="24"/>
+          <w14:ligatures w14:val="none"/>
+        </w:rPr>
+        <w:t xml:space="preserve"> throughput.</w:t>
+      </w:r>
+    </w:p>
+    <w:p>
+      <w:pPr>
+        <w:pStyle w:val="ListParagraph"/>
+        <w:spacing w:after="0"/>
+        <w:rPr>
+          <w:rFonts w:ascii="Times New Roman" w:hAnsi="Times New Roman" w:cs="Times New Roman"/>
+          <w:color w:val="000000" w:themeColor="text1"/>
+        </w:rPr>
+      </w:pPr>
+    </w:p>
+    <w:p>
+      <w:pPr>
         <w:pBdr>
           <w:top w:val="nil"/>
           <w:left w:val="nil"/>
@@ -2904,95 +3100,6 @@
         </w:pBdr>
         <w:spacing w:after="0" w:line="240" w:lineRule="auto"/>
         <w:rPr>
-          <w:rFonts w:ascii="Times New Roman" w:eastAsia="Times New Roman" w:hAnsi="Times New Roman" w:cs="Times New Roman"/>
-          <w:kern w:val="0"/>
-          <w:sz w:val="24"/>
-          <w:szCs w:val="24"/>
-          <w14:ligatures w14:val="none"/>
-        </w:rPr>
-      </w:pPr>
-      <w:r>
-        <w:rPr>
-          <w:rFonts w:ascii="Times New Roman" w:eastAsia="Times New Roman" w:hAnsi="Times New Roman" w:cs="Times New Roman"/>
-          <w:kern w:val="0"/>
-          <w:sz w:val="24"/>
-          <w:szCs w:val="24"/>
-          <w14:ligatures w14:val="none"/>
-        </w:rPr>
-        <w:t xml:space="preserve">Created a fully voice-controlled AI assistant integrating </w:t>
-      </w:r>
-      <w:proofErr w:type="spellStart"/>
-      <w:r>
-        <w:rPr>
-          <w:rFonts w:ascii="Times New Roman" w:eastAsia="Times New Roman" w:hAnsi="Times New Roman" w:cs="Times New Roman"/>
-          <w:kern w:val="0"/>
-          <w:sz w:val="24"/>
-          <w:szCs w:val="24"/>
-          <w14:ligatures w14:val="none"/>
-        </w:rPr>
-        <w:t>LangChain</w:t>
-      </w:r>
-      <w:proofErr w:type="spellEnd"/>
-      <w:r>
-        <w:rPr>
-          <w:rFonts w:ascii="Times New Roman" w:eastAsia="Times New Roman" w:hAnsi="Times New Roman" w:cs="Times New Roman"/>
-          <w:kern w:val="0"/>
-          <w:sz w:val="24"/>
-          <w:szCs w:val="24"/>
-          <w14:ligatures w14:val="none"/>
-        </w:rPr>
-        <w:t xml:space="preserve">, OpenAI, Hugging Face, and </w:t>
-      </w:r>
-      <w:proofErr w:type="spellStart"/>
-      <w:r>
-        <w:rPr>
-          <w:rFonts w:ascii="Times New Roman" w:eastAsia="Times New Roman" w:hAnsi="Times New Roman" w:cs="Times New Roman"/>
-          <w:kern w:val="0"/>
-          <w:sz w:val="24"/>
-          <w:szCs w:val="24"/>
-          <w14:ligatures w14:val="none"/>
-        </w:rPr>
-        <w:t>SpeechRecognition</w:t>
-      </w:r>
-      <w:proofErr w:type="spellEnd"/>
-      <w:r>
-        <w:rPr>
-          <w:rFonts w:ascii="Times New Roman" w:eastAsia="Times New Roman" w:hAnsi="Times New Roman" w:cs="Times New Roman"/>
-          <w:kern w:val="0"/>
-          <w:sz w:val="24"/>
-          <w:szCs w:val="24"/>
-          <w14:ligatures w14:val="none"/>
-        </w:rPr>
-        <w:t xml:space="preserve"> for tasks like web search, email, scheduling, maps, and YouTube — achieving 90% voice command accuracy in real-world usage.</w:t>
-      </w:r>
-    </w:p>
-    <w:p>
-      <w:pPr>
-        <w:pBdr>
-          <w:top w:val="nil"/>
-          <w:left w:val="nil"/>
-          <w:bottom w:val="nil"/>
-          <w:right w:val="nil"/>
-          <w:between w:val="nil"/>
-        </w:pBdr>
-        <w:spacing w:after="0" w:line="240" w:lineRule="auto"/>
-        <w:rPr>
-          <w:rFonts w:ascii="Times New Roman" w:hAnsi="Times New Roman" w:cs="Times New Roman"/>
-          <w:color w:val="000000" w:themeColor="text1"/>
-        </w:rPr>
-      </w:pPr>
-    </w:p>
-    <w:p>
-      <w:pPr>
-        <w:pBdr>
-          <w:top w:val="nil"/>
-          <w:left w:val="nil"/>
-          <w:bottom w:val="nil"/>
-          <w:right w:val="nil"/>
-          <w:between w:val="nil"/>
-        </w:pBdr>
-        <w:spacing w:after="0" w:line="240" w:lineRule="auto"/>
-        <w:rPr>
           <w:rFonts w:ascii="Times New Roman" w:hAnsi="Times New Roman" w:cs="Times New Roman"/>
           <w:color w:val="000000" w:themeColor="text1"/>
         </w:rPr>
@@ -3015,7 +3122,7 @@
         </w:rPr>
         <w:t xml:space="preserve"> </w:t>
       </w:r>
-      <w:hyperlink r:id="rId8" w:history="1">
+      <w:hyperlink r:id="rId12" w:history="1">
         <w:r>
           <w:rPr>
             <w:rStyle w:val="Hyperlink"/>
@@ -9016,6 +9123,11 @@
     <w:basedOn w:val="DefaultParagraphFont"/>
     <w:rsid w:val="00920AE5"/>
   </w:style>
+  <w:style w:type="character" w:customStyle="1" w:styleId="whitespace-nowrap">
+    <w:name w:val="whitespace-nowrap!"/>
+    <w:basedOn w:val="DefaultParagraphFont"/>
+    <w:rsid w:val="00FC69C5"/>
+  </w:style>
 </w:styles>
 </file>
 

</xml_diff>

<commit_message>
llama 3b finetuned added
</commit_message>
<xml_diff>
--- a/resumes/Kunj_Shah_Resume.docx
+++ b/resumes/Kunj_Shah_Resume.docx
@@ -135,7 +135,6 @@
         <w:t xml:space="preserve"> </w:t>
       </w:r>
       <w:hyperlink r:id="rId6" w:history="1">
-        <w:proofErr w:type="spellStart"/>
         <w:r>
           <w:rPr>
             <w:rStyle w:val="Hyperlink"/>
@@ -145,7 +144,6 @@
           </w:rPr>
           <w:t>Github</w:t>
         </w:r>
-        <w:proofErr w:type="spellEnd"/>
       </w:hyperlink>
       <w:r>
         <w:rPr>
@@ -319,71 +317,7 @@
           <w:rFonts w:ascii="Times New Roman" w:hAnsi="Times New Roman" w:cs="Times New Roman"/>
           <w:color w:val="000000" w:themeColor="text1"/>
         </w:rPr>
-        <w:t xml:space="preserve">Large Language Models, Transformers, Retrieval-Augmented Generation (RAG), </w:t>
-      </w:r>
-      <w:proofErr w:type="spellStart"/>
-      <w:r>
-        <w:rPr>
-          <w:rFonts w:ascii="Times New Roman" w:hAnsi="Times New Roman" w:cs="Times New Roman"/>
-          <w:color w:val="000000" w:themeColor="text1"/>
-        </w:rPr>
-        <w:t>LoRA</w:t>
-      </w:r>
-      <w:proofErr w:type="spellEnd"/>
-      <w:r>
-        <w:rPr>
-          <w:rFonts w:ascii="Times New Roman" w:hAnsi="Times New Roman" w:cs="Times New Roman"/>
-          <w:color w:val="000000" w:themeColor="text1"/>
-        </w:rPr>
-        <w:t xml:space="preserve">, </w:t>
-      </w:r>
-      <w:proofErr w:type="spellStart"/>
-      <w:r>
-        <w:rPr>
-          <w:rFonts w:ascii="Times New Roman" w:hAnsi="Times New Roman" w:cs="Times New Roman"/>
-          <w:color w:val="000000" w:themeColor="text1"/>
-        </w:rPr>
-        <w:t>PyTorch</w:t>
-      </w:r>
-      <w:proofErr w:type="spellEnd"/>
-      <w:r>
-        <w:rPr>
-          <w:rFonts w:ascii="Times New Roman" w:hAnsi="Times New Roman" w:cs="Times New Roman"/>
-          <w:color w:val="000000" w:themeColor="text1"/>
-        </w:rPr>
-        <w:t xml:space="preserve">, TensorFlow, </w:t>
-      </w:r>
-      <w:proofErr w:type="spellStart"/>
-      <w:r>
-        <w:rPr>
-          <w:rFonts w:ascii="Times New Roman" w:hAnsi="Times New Roman" w:cs="Times New Roman"/>
-          <w:color w:val="000000" w:themeColor="text1"/>
-        </w:rPr>
-        <w:t>LangChain</w:t>
-      </w:r>
-      <w:proofErr w:type="spellEnd"/>
-      <w:r>
-        <w:rPr>
-          <w:rFonts w:ascii="Times New Roman" w:hAnsi="Times New Roman" w:cs="Times New Roman"/>
-          <w:color w:val="000000" w:themeColor="text1"/>
-        </w:rPr>
-        <w:t xml:space="preserve">, </w:t>
-      </w:r>
-      <w:proofErr w:type="spellStart"/>
-      <w:r>
-        <w:rPr>
-          <w:rFonts w:ascii="Times New Roman" w:hAnsi="Times New Roman" w:cs="Times New Roman"/>
-          <w:color w:val="000000" w:themeColor="text1"/>
-        </w:rPr>
-        <w:t>LangFlow</w:t>
-      </w:r>
-      <w:proofErr w:type="spellEnd"/>
-      <w:r>
-        <w:rPr>
-          <w:rFonts w:ascii="Times New Roman" w:hAnsi="Times New Roman" w:cs="Times New Roman"/>
-          <w:color w:val="000000" w:themeColor="text1"/>
-        </w:rPr>
-        <w:t xml:space="preserve">, n8n, OpenCV, Machine Learning, Deep Learning, </w:t>
+        <w:t xml:space="preserve">Large Language Models, Transformers, Retrieval-Augmented Generation (RAG), LoRA, PyTorch, TensorFlow, LangChain, LangFlow, n8n, OpenCV, Machine Learning, Deep Learning, </w:t>
       </w:r>
       <w:r>
         <w:rPr>
@@ -510,7 +444,6 @@
         </w:rPr>
         <w:t xml:space="preserve"> </w:t>
       </w:r>
-      <w:proofErr w:type="spellStart"/>
       <w:r>
         <w:rPr>
           <w:rFonts w:ascii="Times New Roman" w:hAnsi="Times New Roman" w:cs="Times New Roman"/>
@@ -518,7 +451,6 @@
         </w:rPr>
         <w:t>Tailwindcss</w:t>
       </w:r>
-      <w:proofErr w:type="spellEnd"/>
     </w:p>
     <w:p>
       <w:pPr>
@@ -551,23 +483,7 @@
           <w:rFonts w:ascii="Times New Roman" w:hAnsi="Times New Roman" w:cs="Times New Roman"/>
           <w:color w:val="000000" w:themeColor="text1"/>
         </w:rPr>
-        <w:t xml:space="preserve">MongoDB, MySQL, Git, Docker, </w:t>
-      </w:r>
-      <w:proofErr w:type="spellStart"/>
-      <w:r>
-        <w:rPr>
-          <w:rFonts w:ascii="Times New Roman" w:hAnsi="Times New Roman" w:cs="Times New Roman"/>
-          <w:color w:val="000000" w:themeColor="text1"/>
-        </w:rPr>
-        <w:t>VertexAI</w:t>
-      </w:r>
-      <w:proofErr w:type="spellEnd"/>
-      <w:r>
-        <w:rPr>
-          <w:rFonts w:ascii="Times New Roman" w:hAnsi="Times New Roman" w:cs="Times New Roman"/>
-          <w:color w:val="000000" w:themeColor="text1"/>
-        </w:rPr>
-        <w:t>, Microsoft Azure</w:t>
+        <w:t>MongoDB, MySQL, Git, Docker, VertexAI, Microsoft Azure</w:t>
       </w:r>
     </w:p>
     <w:p>
@@ -1016,7 +932,6 @@
           <w14:ligatures w14:val="none"/>
         </w:rPr>
       </w:pPr>
-      <w:proofErr w:type="spellStart"/>
       <w:r>
         <w:rPr>
           <w:rFonts w:ascii="Times New Roman" w:eastAsia="Times New Roman" w:hAnsi="Times New Roman" w:cs="Times New Roman"/>
@@ -1026,19 +941,7 @@
           <w:kern w:val="0"/>
           <w14:ligatures w14:val="none"/>
         </w:rPr>
-        <w:t>Dreamable</w:t>
-      </w:r>
-      <w:proofErr w:type="spellEnd"/>
-      <w:r>
-        <w:rPr>
-          <w:rFonts w:ascii="Times New Roman" w:eastAsia="Times New Roman" w:hAnsi="Times New Roman" w:cs="Times New Roman"/>
-          <w:b/>
-          <w:bCs/>
-          <w:color w:val="000000" w:themeColor="text1"/>
-          <w:kern w:val="0"/>
-          <w14:ligatures w14:val="none"/>
-        </w:rPr>
-        <w:t xml:space="preserve"> Inc.</w:t>
+        <w:t>Dreamable Inc.</w:t>
       </w:r>
       <w:r>
         <w:rPr>
@@ -1195,9 +1098,8 @@
           <w:lang w:val="fr-FR"/>
           <w14:ligatures w14:val="none"/>
         </w:rPr>
-        <w:t xml:space="preserve">AI Agent </w:t>
-      </w:r>
-      <w:proofErr w:type="spellStart"/>
+        <w:t>AI Agent Int</w:t>
+      </w:r>
       <w:r>
         <w:rPr>
           <w:rFonts w:ascii="Times New Roman" w:eastAsia="Times New Roman" w:hAnsi="Times New Roman" w:cs="Times New Roman"/>
@@ -1208,21 +1110,8 @@
           <w:lang w:val="fr-FR"/>
           <w14:ligatures w14:val="none"/>
         </w:rPr>
-        <w:t>Int</w:t>
-      </w:r>
-      <w:r>
-        <w:rPr>
-          <w:rFonts w:ascii="Times New Roman" w:eastAsia="Times New Roman" w:hAnsi="Times New Roman" w:cs="Times New Roman"/>
-          <w:i/>
-          <w:iCs/>
-          <w:color w:val="000000" w:themeColor="text1"/>
-          <w:kern w:val="0"/>
-          <w:lang w:val="fr-FR"/>
-          <w14:ligatures w14:val="none"/>
-        </w:rPr>
         <w:t>ern</w:t>
       </w:r>
-      <w:proofErr w:type="spellEnd"/>
       <w:r>
         <w:rPr>
           <w:rFonts w:ascii="Times New Roman" w:eastAsia="Times New Roman" w:hAnsi="Times New Roman" w:cs="Times New Roman"/>
@@ -1495,27 +1384,7 @@
           <w:kern w:val="0"/>
           <w14:ligatures w14:val="none"/>
         </w:rPr>
-        <w:t xml:space="preserve"> for internal document Q&amp;A tasks; handled dataset curation, low-rank adaptation (</w:t>
-      </w:r>
-      <w:proofErr w:type="spellStart"/>
-      <w:r>
-        <w:rPr>
-          <w:rFonts w:ascii="Times New Roman" w:eastAsia="Times New Roman" w:hAnsi="Times New Roman" w:cs="Times New Roman"/>
-          <w:color w:val="000000" w:themeColor="text1"/>
-          <w:kern w:val="0"/>
-          <w14:ligatures w14:val="none"/>
-        </w:rPr>
-        <w:t>LoRA</w:t>
-      </w:r>
-      <w:proofErr w:type="spellEnd"/>
-      <w:r>
-        <w:rPr>
-          <w:rFonts w:ascii="Times New Roman" w:eastAsia="Times New Roman" w:hAnsi="Times New Roman" w:cs="Times New Roman"/>
-          <w:color w:val="000000" w:themeColor="text1"/>
-          <w:kern w:val="0"/>
-          <w14:ligatures w14:val="none"/>
-        </w:rPr>
-        <w:t xml:space="preserve">), and model evaluation, achieving </w:t>
+        <w:t xml:space="preserve"> for internal document Q&amp;A tasks; handled dataset curation, low-rank adaptation (LoRA), and model evaluation, achieving </w:t>
       </w:r>
       <w:r>
         <w:rPr>
@@ -1609,27 +1478,7 @@
           <w:kern w:val="0"/>
           <w14:ligatures w14:val="none"/>
         </w:rPr>
-        <w:t xml:space="preserve">, </w:t>
-      </w:r>
-      <w:proofErr w:type="spellStart"/>
-      <w:r>
-        <w:rPr>
-          <w:rFonts w:ascii="Times New Roman" w:eastAsia="Times New Roman" w:hAnsi="Times New Roman" w:cs="Times New Roman"/>
-          <w:color w:val="000000" w:themeColor="text1"/>
-          <w:kern w:val="0"/>
-          <w14:ligatures w14:val="none"/>
-        </w:rPr>
-        <w:t>LangChain</w:t>
-      </w:r>
-      <w:proofErr w:type="spellEnd"/>
-      <w:r>
-        <w:rPr>
-          <w:rFonts w:ascii="Times New Roman" w:eastAsia="Times New Roman" w:hAnsi="Times New Roman" w:cs="Times New Roman"/>
-          <w:color w:val="000000" w:themeColor="text1"/>
-          <w:kern w:val="0"/>
-          <w14:ligatures w14:val="none"/>
-        </w:rPr>
-        <w:t xml:space="preserve">, and OpenAI tools to automate messaging workflows; currently used by </w:t>
+        <w:t xml:space="preserve">, LangChain, and OpenAI tools to automate messaging workflows; currently used by </w:t>
       </w:r>
       <w:r>
         <w:rPr>
@@ -2432,59 +2281,39 @@
         <w:spacing w:after="0"/>
         <w:rPr>
           <w:rFonts w:ascii="Times New Roman" w:hAnsi="Times New Roman" w:cs="Times New Roman"/>
+          <w:color w:val="000000" w:themeColor="text1"/>
+        </w:rPr>
+      </w:pPr>
+      <w:r>
+        <w:rPr>
+          <w:rFonts w:ascii="Times New Roman" w:hAnsi="Times New Roman" w:cs="Times New Roman"/>
           <w:b/>
           <w:bCs/>
           <w:color w:val="000000" w:themeColor="text1"/>
         </w:rPr>
-      </w:pPr>
-      <w:r>
-        <w:rPr>
-          <w:rFonts w:ascii="Times New Roman" w:hAnsi="Times New Roman" w:cs="Times New Roman"/>
-          <w:b/>
-          <w:bCs/>
-          <w:color w:val="000000" w:themeColor="text1"/>
-        </w:rPr>
-        <w:t>Custom LLM</w:t>
-      </w:r>
-      <w:r>
-        <w:rPr>
-          <w:rFonts w:ascii="Times New Roman" w:hAnsi="Times New Roman" w:cs="Times New Roman"/>
-          <w:b/>
-          <w:bCs/>
-          <w:color w:val="000000" w:themeColor="text1"/>
-        </w:rPr>
-        <w:t xml:space="preserve"> - </w:t>
-      </w:r>
-      <w:proofErr w:type="spellStart"/>
-      <w:r>
-        <w:rPr>
-          <w:rFonts w:ascii="Times New Roman" w:hAnsi="Times New Roman" w:cs="Times New Roman"/>
-          <w:b/>
-          <w:bCs/>
-          <w:color w:val="000000" w:themeColor="text1"/>
-        </w:rPr>
-        <w:t>KsM</w:t>
-      </w:r>
-      <w:proofErr w:type="spellEnd"/>
-      <w:r>
-        <w:rPr>
-          <w:rFonts w:ascii="Times New Roman" w:hAnsi="Times New Roman" w:cs="Times New Roman"/>
-          <w:b/>
-          <w:bCs/>
-          <w:color w:val="000000" w:themeColor="text1"/>
-        </w:rPr>
-        <w:t xml:space="preserve"> </w:t>
+        <w:t xml:space="preserve">Llama Finetuning on OpenHermes </w:t>
       </w:r>
       <w:hyperlink r:id="rId8" w:history="1">
-        <w:proofErr w:type="spellStart"/>
+        <w:r>
+          <w:rPr>
+            <w:rStyle w:val="Hyperlink"/>
+            <w:rFonts w:ascii="Times New Roman" w:hAnsi="Times New Roman" w:cs="Times New Roman"/>
+            <w:color w:val="156082" w:themeColor="accent1"/>
+          </w:rPr>
+          <w:t>GITHUB</w:t>
+        </w:r>
+      </w:hyperlink>
+      <w:r>
+        <w:t xml:space="preserve"> | </w:t>
+      </w:r>
+      <w:hyperlink r:id="rId9" w:history="1">
         <w:r>
           <w:rPr>
             <w:rStyle w:val="Hyperlink"/>
             <w:rFonts w:ascii="Times New Roman" w:hAnsi="Times New Roman" w:cs="Times New Roman"/>
           </w:rPr>
-          <w:t>github</w:t>
+          <w:t>HUGGINGFACE</w:t>
         </w:r>
-        <w:proofErr w:type="spellEnd"/>
       </w:hyperlink>
     </w:p>
     <w:p>
@@ -2502,120 +2331,245 @@
       </w:pPr>
       <w:r>
         <w:rPr>
-          <w:rFonts w:ascii="Times New Roman" w:hAnsi="Times New Roman" w:cs="Times New Roman"/>
-          <w:color w:val="000000" w:themeColor="text1"/>
-        </w:rPr>
-        <w:t xml:space="preserve">Built a custom </w:t>
-      </w:r>
-      <w:r>
-        <w:rPr>
-          <w:rFonts w:ascii="Times New Roman" w:hAnsi="Times New Roman" w:cs="Times New Roman"/>
+          <w:rFonts w:ascii="Times New Roman" w:eastAsia="Times New Roman" w:hAnsi="Times New Roman" w:cs="Times New Roman"/>
+          <w:kern w:val="0"/>
+          <w:sz w:val="24"/>
+          <w:szCs w:val="24"/>
+          <w14:ligatures w14:val="none"/>
+        </w:rPr>
+        <w:t>Fine-tuned Meta’s Llama-3.2-3B (</w:t>
+      </w:r>
+      <w:r>
+        <w:rPr>
+          <w:rFonts w:ascii="Times New Roman" w:eastAsia="Times New Roman" w:hAnsi="Times New Roman" w:cs="Times New Roman"/>
           <w:b/>
           <w:bCs/>
-          <w:color w:val="000000" w:themeColor="text1"/>
-        </w:rPr>
-        <w:t>215</w:t>
-      </w:r>
-      <w:r>
-        <w:rPr>
-          <w:rFonts w:ascii="Times New Roman" w:hAnsi="Times New Roman" w:cs="Times New Roman"/>
+          <w:kern w:val="0"/>
+          <w:sz w:val="24"/>
+          <w:szCs w:val="24"/>
+          <w14:ligatures w14:val="none"/>
+        </w:rPr>
+        <w:t>3.2B parameters</w:t>
+      </w:r>
+      <w:r>
+        <w:rPr>
+          <w:rFonts w:ascii="Times New Roman" w:eastAsia="Times New Roman" w:hAnsi="Times New Roman" w:cs="Times New Roman"/>
+          <w:kern w:val="0"/>
+          <w:sz w:val="24"/>
+          <w:szCs w:val="24"/>
+          <w14:ligatures w14:val="none"/>
+        </w:rPr>
+        <w:t xml:space="preserve">) on </w:t>
+      </w:r>
+      <w:r>
+        <w:rPr>
+          <w:rFonts w:ascii="Times New Roman" w:eastAsia="Times New Roman" w:hAnsi="Times New Roman" w:cs="Times New Roman"/>
           <w:b/>
           <w:bCs/>
-          <w:color w:val="000000" w:themeColor="text1"/>
-        </w:rPr>
-        <w:t>M-parameter</w:t>
-      </w:r>
-      <w:r>
-        <w:rPr>
-          <w:rFonts w:ascii="Times New Roman" w:hAnsi="Times New Roman" w:cs="Times New Roman"/>
-          <w:color w:val="000000" w:themeColor="text1"/>
-        </w:rPr>
-        <w:t xml:space="preserve"> GPT-style language model with </w:t>
-      </w:r>
-      <w:r>
-        <w:rPr>
-          <w:rFonts w:ascii="Times New Roman" w:hAnsi="Times New Roman" w:cs="Times New Roman"/>
+          <w:kern w:val="0"/>
+          <w:sz w:val="24"/>
+          <w:szCs w:val="24"/>
+          <w14:ligatures w14:val="none"/>
+        </w:rPr>
+        <w:t>~300K</w:t>
+      </w:r>
+      <w:r>
+        <w:rPr>
+          <w:rFonts w:ascii="Times New Roman" w:eastAsia="Times New Roman" w:hAnsi="Times New Roman" w:cs="Times New Roman"/>
+          <w:kern w:val="0"/>
+          <w:sz w:val="24"/>
+          <w:szCs w:val="24"/>
+          <w14:ligatures w14:val="none"/>
+        </w:rPr>
+        <w:t xml:space="preserve"> OpenHermes instruction–response pairs using </w:t>
+      </w:r>
+      <w:r>
+        <w:rPr>
+          <w:rFonts w:ascii="Times New Roman" w:eastAsia="Times New Roman" w:hAnsi="Times New Roman" w:cs="Times New Roman"/>
+          <w:kern w:val="0"/>
+          <w:sz w:val="24"/>
+          <w:szCs w:val="24"/>
+          <w14:ligatures w14:val="none"/>
+        </w:rPr>
+        <w:t xml:space="preserve">HF </w:t>
+      </w:r>
+      <w:r>
+        <w:rPr>
+          <w:rFonts w:ascii="Times New Roman" w:eastAsia="Times New Roman" w:hAnsi="Times New Roman" w:cs="Times New Roman"/>
+          <w:kern w:val="0"/>
+          <w:sz w:val="24"/>
+          <w:szCs w:val="24"/>
+          <w14:ligatures w14:val="none"/>
+        </w:rPr>
+        <w:t xml:space="preserve">Transformers, LoRA (24.3M trainable params ≈ </w:t>
+      </w:r>
+      <w:r>
+        <w:rPr>
+          <w:rFonts w:ascii="Times New Roman" w:eastAsia="Times New Roman" w:hAnsi="Times New Roman" w:cs="Times New Roman"/>
           <w:b/>
           <w:bCs/>
-          <w:color w:val="000000" w:themeColor="text1"/>
-        </w:rPr>
-        <w:t>18</w:t>
-      </w:r>
-      <w:r>
-        <w:rPr>
-          <w:rFonts w:ascii="Times New Roman" w:hAnsi="Times New Roman" w:cs="Times New Roman"/>
-          <w:color w:val="000000" w:themeColor="text1"/>
-        </w:rPr>
-        <w:t xml:space="preserve"> transformer blocks and a </w:t>
-      </w:r>
-      <w:r>
-        <w:rPr>
-          <w:rFonts w:ascii="Times New Roman" w:hAnsi="Times New Roman" w:cs="Times New Roman"/>
+          <w:kern w:val="0"/>
+          <w:sz w:val="24"/>
+          <w:szCs w:val="24"/>
+          <w14:ligatures w14:val="none"/>
+        </w:rPr>
+        <w:t>0.75</w:t>
+      </w:r>
+      <w:r>
+        <w:rPr>
+          <w:rFonts w:ascii="Times New Roman" w:eastAsia="Times New Roman" w:hAnsi="Times New Roman" w:cs="Times New Roman"/>
+          <w:kern w:val="0"/>
+          <w:sz w:val="24"/>
+          <w:szCs w:val="24"/>
+          <w14:ligatures w14:val="none"/>
+        </w:rPr>
+        <w:t xml:space="preserve"> %), and A100 GPUs; achieved </w:t>
+      </w:r>
+      <w:r>
+        <w:rPr>
+          <w:rFonts w:ascii="Times New Roman" w:eastAsia="Times New Roman" w:hAnsi="Times New Roman" w:cs="Times New Roman"/>
           <w:b/>
           <w:bCs/>
-          <w:color w:val="000000" w:themeColor="text1"/>
-        </w:rPr>
-        <w:t>512</w:t>
-      </w:r>
-      <w:r>
-        <w:rPr>
-          <w:rFonts w:ascii="Times New Roman" w:hAnsi="Times New Roman" w:cs="Times New Roman"/>
-          <w:color w:val="000000" w:themeColor="text1"/>
-        </w:rPr>
-        <w:t xml:space="preserve">-token context window, trained on </w:t>
-      </w:r>
-      <w:r>
-        <w:rPr>
-          <w:rFonts w:ascii="Times New Roman" w:hAnsi="Times New Roman" w:cs="Times New Roman"/>
-          <w:color w:val="000000" w:themeColor="text1"/>
-        </w:rPr>
-        <w:t>5 novels</w:t>
-      </w:r>
-      <w:r>
-        <w:rPr>
-          <w:rFonts w:ascii="Times New Roman" w:hAnsi="Times New Roman" w:cs="Times New Roman"/>
-          <w:color w:val="000000" w:themeColor="text1"/>
-        </w:rPr>
-        <w:t xml:space="preserve"> using a self-implemented tokenizer, attention mechanism, and training loop, achieving over </w:t>
-      </w:r>
-      <w:r>
-        <w:rPr>
-          <w:rFonts w:ascii="Times New Roman" w:hAnsi="Times New Roman" w:cs="Times New Roman"/>
+          <w:kern w:val="0"/>
+          <w:sz w:val="24"/>
+          <w:szCs w:val="24"/>
+          <w14:ligatures w14:val="none"/>
+        </w:rPr>
+        <w:t xml:space="preserve">~ 68% </w:t>
+      </w:r>
+      <w:r>
+        <w:rPr>
+          <w:rFonts w:ascii="Times New Roman" w:eastAsia="Times New Roman" w:hAnsi="Times New Roman" w:cs="Times New Roman"/>
+          <w:kern w:val="0"/>
+          <w:sz w:val="24"/>
+          <w:szCs w:val="24"/>
+          <w14:ligatures w14:val="none"/>
+        </w:rPr>
+        <w:t>reduction in eval loss (</w:t>
+      </w:r>
+      <w:r>
+        <w:rPr>
+          <w:rFonts w:ascii="Times New Roman" w:eastAsia="Times New Roman" w:hAnsi="Times New Roman" w:cs="Times New Roman"/>
           <w:b/>
           <w:bCs/>
-          <w:color w:val="000000" w:themeColor="text1"/>
-        </w:rPr>
-        <w:t>85% accuracy</w:t>
-      </w:r>
-      <w:r>
-        <w:rPr>
-          <w:rFonts w:ascii="Times New Roman" w:hAnsi="Times New Roman" w:cs="Times New Roman"/>
-          <w:color w:val="000000" w:themeColor="text1"/>
-        </w:rPr>
-        <w:t xml:space="preserve"> on internal benchmarks</w:t>
-      </w:r>
-      <w:r>
-        <w:rPr>
-          <w:rFonts w:ascii="Times New Roman" w:hAnsi="Times New Roman" w:cs="Times New Roman"/>
-          <w:color w:val="000000" w:themeColor="text1"/>
-        </w:rPr>
-        <w:t xml:space="preserve"> and </w:t>
-      </w:r>
-      <w:r>
-        <w:rPr>
-          <w:rFonts w:ascii="Times New Roman" w:hAnsi="Times New Roman" w:cs="Times New Roman"/>
+          <w:kern w:val="0"/>
+          <w:sz w:val="24"/>
+          <w:szCs w:val="24"/>
+          <w14:ligatures w14:val="none"/>
+        </w:rPr>
+        <w:t>6</w:t>
+      </w:r>
+      <w:r>
+        <w:rPr>
+          <w:rFonts w:ascii="Times New Roman" w:eastAsia="Times New Roman" w:hAnsi="Times New Roman" w:cs="Times New Roman"/>
           <w:b/>
           <w:bCs/>
-          <w:color w:val="000000" w:themeColor="text1"/>
-        </w:rPr>
-        <w:t>MAE loss of 1.8</w:t>
-      </w:r>
-      <w:r>
-        <w:rPr>
-          <w:rFonts w:ascii="Times New Roman" w:hAnsi="Times New Roman" w:cs="Times New Roman"/>
-          <w:color w:val="000000" w:themeColor="text1"/>
-        </w:rPr>
-        <w:t>.</w:t>
+          <w:kern w:val="0"/>
+          <w:sz w:val="24"/>
+          <w:szCs w:val="24"/>
+          <w14:ligatures w14:val="none"/>
+        </w:rPr>
+        <w:t xml:space="preserve">.27 → </w:t>
+      </w:r>
+      <w:r>
+        <w:rPr>
+          <w:rFonts w:ascii="Times New Roman" w:eastAsia="Times New Roman" w:hAnsi="Times New Roman" w:cs="Times New Roman"/>
+          <w:b/>
+          <w:bCs/>
+          <w:kern w:val="0"/>
+          <w:sz w:val="24"/>
+          <w:szCs w:val="24"/>
+          <w14:ligatures w14:val="none"/>
+        </w:rPr>
+        <w:t>2.</w:t>
+      </w:r>
+      <w:r>
+        <w:rPr>
+          <w:rFonts w:ascii="Times New Roman" w:eastAsia="Times New Roman" w:hAnsi="Times New Roman" w:cs="Times New Roman"/>
+          <w:b/>
+          <w:bCs/>
+          <w:kern w:val="0"/>
+          <w:sz w:val="24"/>
+          <w:szCs w:val="24"/>
+          <w14:ligatures w14:val="none"/>
+        </w:rPr>
+        <w:t>0</w:t>
+      </w:r>
+      <w:r>
+        <w:rPr>
+          <w:rFonts w:ascii="Times New Roman" w:eastAsia="Times New Roman" w:hAnsi="Times New Roman" w:cs="Times New Roman"/>
+          <w:b/>
+          <w:bCs/>
+          <w:kern w:val="0"/>
+          <w:sz w:val="24"/>
+          <w:szCs w:val="24"/>
+          <w14:ligatures w14:val="none"/>
+        </w:rPr>
+        <w:t>1</w:t>
+      </w:r>
+      <w:r>
+        <w:rPr>
+          <w:rFonts w:ascii="Times New Roman" w:eastAsia="Times New Roman" w:hAnsi="Times New Roman" w:cs="Times New Roman"/>
+          <w:kern w:val="0"/>
+          <w:sz w:val="24"/>
+          <w:szCs w:val="24"/>
+          <w14:ligatures w14:val="none"/>
+        </w:rPr>
+        <w:t xml:space="preserve">) within </w:t>
+      </w:r>
+      <w:r>
+        <w:rPr>
+          <w:rFonts w:ascii="Times New Roman" w:eastAsia="Times New Roman" w:hAnsi="Times New Roman" w:cs="Times New Roman"/>
+          <w:b/>
+          <w:bCs/>
+          <w:kern w:val="0"/>
+          <w:sz w:val="24"/>
+          <w:szCs w:val="24"/>
+          <w14:ligatures w14:val="none"/>
+        </w:rPr>
+        <w:t>2K</w:t>
+      </w:r>
+      <w:r>
+        <w:rPr>
+          <w:rFonts w:ascii="Times New Roman" w:eastAsia="Times New Roman" w:hAnsi="Times New Roman" w:cs="Times New Roman"/>
+          <w:kern w:val="0"/>
+          <w:sz w:val="24"/>
+          <w:szCs w:val="24"/>
+          <w14:ligatures w14:val="none"/>
+        </w:rPr>
+        <w:t xml:space="preserve"> steps </w:t>
+      </w:r>
+      <w:r>
+        <w:rPr>
+          <w:rFonts w:ascii="Times New Roman" w:eastAsia="Times New Roman" w:hAnsi="Times New Roman" w:cs="Times New Roman"/>
+          <w:kern w:val="0"/>
+          <w:sz w:val="24"/>
+          <w:szCs w:val="24"/>
+          <w14:ligatures w14:val="none"/>
+        </w:rPr>
+        <w:t>(</w:t>
+      </w:r>
+      <w:r>
+        <w:rPr>
+          <w:rFonts w:ascii="Times New Roman" w:eastAsia="Times New Roman" w:hAnsi="Times New Roman" w:cs="Times New Roman"/>
+          <w:b/>
+          <w:bCs/>
+          <w:kern w:val="0"/>
+          <w:sz w:val="24"/>
+          <w:szCs w:val="24"/>
+          <w14:ligatures w14:val="none"/>
+        </w:rPr>
+        <w:t>~4.5 h</w:t>
+      </w:r>
+      <w:r>
+        <w:rPr>
+          <w:rFonts w:ascii="Times New Roman" w:eastAsia="Times New Roman" w:hAnsi="Times New Roman" w:cs="Times New Roman"/>
+          <w:kern w:val="0"/>
+          <w:sz w:val="24"/>
+          <w:szCs w:val="24"/>
+          <w14:ligatures w14:val="none"/>
+        </w:rPr>
+        <w:t>) with bf16 + gradient checkpointing.</w:t>
       </w:r>
     </w:p>
     <w:p>
@@ -2623,6 +2577,8 @@
         <w:spacing w:after="0"/>
         <w:rPr>
           <w:rFonts w:ascii="Times New Roman" w:hAnsi="Times New Roman" w:cs="Times New Roman"/>
+          <w:b/>
+          <w:bCs/>
           <w:color w:val="000000" w:themeColor="text1"/>
         </w:rPr>
       </w:pPr>
@@ -2637,7 +2593,6 @@
           <w:color w:val="000000" w:themeColor="text1"/>
         </w:rPr>
       </w:pPr>
-      <w:proofErr w:type="spellStart"/>
       <w:r>
         <w:rPr>
           <w:rFonts w:ascii="Times New Roman" w:hAnsi="Times New Roman" w:cs="Times New Roman"/>
@@ -2645,9 +2600,8 @@
           <w:bCs/>
           <w:color w:val="000000" w:themeColor="text1"/>
         </w:rPr>
-        <w:t>theHelper</w:t>
-      </w:r>
-      <w:proofErr w:type="spellEnd"/>
+        <w:t>Custom LLM</w:t>
+      </w:r>
       <w:r>
         <w:rPr>
           <w:rFonts w:ascii="Times New Roman" w:hAnsi="Times New Roman" w:cs="Times New Roman"/>
@@ -2655,7 +2609,7 @@
           <w:bCs/>
           <w:color w:val="000000" w:themeColor="text1"/>
         </w:rPr>
-        <w:t xml:space="preserve"> - </w:t>
+        <w:t xml:space="preserve"> - KsM</w:t>
       </w:r>
       <w:r>
         <w:rPr>
@@ -2664,27 +2618,16 @@
           <w:bCs/>
           <w:color w:val="000000" w:themeColor="text1"/>
         </w:rPr>
-        <w:t>AI Research Assistant</w:t>
-      </w:r>
-      <w:r>
-        <w:rPr>
-          <w:rFonts w:ascii="Times New Roman" w:hAnsi="Times New Roman" w:cs="Times New Roman"/>
-          <w:b/>
-          <w:bCs/>
-          <w:color w:val="000000" w:themeColor="text1"/>
-        </w:rPr>
         <w:t xml:space="preserve"> </w:t>
       </w:r>
-      <w:hyperlink r:id="rId9" w:history="1">
-        <w:proofErr w:type="spellStart"/>
+      <w:hyperlink r:id="rId10" w:history="1">
         <w:r>
           <w:rPr>
             <w:rStyle w:val="Hyperlink"/>
             <w:rFonts w:ascii="Times New Roman" w:hAnsi="Times New Roman" w:cs="Times New Roman"/>
           </w:rPr>
-          <w:t>github</w:t>
+          <w:t>GITHUB</w:t>
         </w:r>
-        <w:proofErr w:type="spellEnd"/>
       </w:hyperlink>
     </w:p>
     <w:p>
@@ -2705,23 +2648,7 @@
           <w:rFonts w:ascii="Times New Roman" w:hAnsi="Times New Roman" w:cs="Times New Roman"/>
           <w:color w:val="000000" w:themeColor="text1"/>
         </w:rPr>
-        <w:t xml:space="preserve">Engineered a PDF analysis tool using PyPDF2, BERT/BART transformers, and FAISS for semantic search, packaged in a </w:t>
-      </w:r>
-      <w:proofErr w:type="spellStart"/>
-      <w:r>
-        <w:rPr>
-          <w:rFonts w:ascii="Times New Roman" w:hAnsi="Times New Roman" w:cs="Times New Roman"/>
-          <w:color w:val="000000" w:themeColor="text1"/>
-        </w:rPr>
-        <w:t>Streamlit</w:t>
-      </w:r>
-      <w:proofErr w:type="spellEnd"/>
-      <w:r>
-        <w:rPr>
-          <w:rFonts w:ascii="Times New Roman" w:hAnsi="Times New Roman" w:cs="Times New Roman"/>
-          <w:color w:val="000000" w:themeColor="text1"/>
-        </w:rPr>
-        <w:t xml:space="preserve"> app for real-time summarization and Q&amp;A — reduced manual review time by </w:t>
+        <w:t xml:space="preserve">Built a custom </w:t>
       </w:r>
       <w:r>
         <w:rPr>
@@ -2730,14 +2657,7 @@
           <w:bCs/>
           <w:color w:val="000000" w:themeColor="text1"/>
         </w:rPr>
-        <w:t>70%</w:t>
-      </w:r>
-      <w:r>
-        <w:rPr>
-          <w:rFonts w:ascii="Times New Roman" w:hAnsi="Times New Roman" w:cs="Times New Roman"/>
-          <w:color w:val="000000" w:themeColor="text1"/>
-        </w:rPr>
-        <w:t xml:space="preserve"> across 50+ academic and business documents; </w:t>
+        <w:t>215</w:t>
       </w:r>
       <w:r>
         <w:rPr>
@@ -2746,14 +2666,99 @@
           <w:bCs/>
           <w:color w:val="000000" w:themeColor="text1"/>
         </w:rPr>
-        <w:t>actively used by peers and family</w:t>
-      </w:r>
-      <w:r>
-        <w:rPr>
-          <w:rFonts w:ascii="Times New Roman" w:hAnsi="Times New Roman" w:cs="Times New Roman"/>
-          <w:color w:val="000000" w:themeColor="text1"/>
-        </w:rPr>
-        <w:t xml:space="preserve"> for coursework and client work.</w:t>
+        <w:t>M-parameter</w:t>
+      </w:r>
+      <w:r>
+        <w:rPr>
+          <w:rFonts w:ascii="Times New Roman" w:hAnsi="Times New Roman" w:cs="Times New Roman"/>
+          <w:color w:val="000000" w:themeColor="text1"/>
+        </w:rPr>
+        <w:t xml:space="preserve"> GPT-style language model with </w:t>
+      </w:r>
+      <w:r>
+        <w:rPr>
+          <w:rFonts w:ascii="Times New Roman" w:hAnsi="Times New Roman" w:cs="Times New Roman"/>
+          <w:b/>
+          <w:bCs/>
+          <w:color w:val="000000" w:themeColor="text1"/>
+        </w:rPr>
+        <w:t>18</w:t>
+      </w:r>
+      <w:r>
+        <w:rPr>
+          <w:rFonts w:ascii="Times New Roman" w:hAnsi="Times New Roman" w:cs="Times New Roman"/>
+          <w:color w:val="000000" w:themeColor="text1"/>
+        </w:rPr>
+        <w:t xml:space="preserve"> transformer blocks and a </w:t>
+      </w:r>
+      <w:r>
+        <w:rPr>
+          <w:rFonts w:ascii="Times New Roman" w:hAnsi="Times New Roman" w:cs="Times New Roman"/>
+          <w:b/>
+          <w:bCs/>
+          <w:color w:val="000000" w:themeColor="text1"/>
+        </w:rPr>
+        <w:t>512</w:t>
+      </w:r>
+      <w:r>
+        <w:rPr>
+          <w:rFonts w:ascii="Times New Roman" w:hAnsi="Times New Roman" w:cs="Times New Roman"/>
+          <w:color w:val="000000" w:themeColor="text1"/>
+        </w:rPr>
+        <w:t xml:space="preserve">-token context window, trained on </w:t>
+      </w:r>
+      <w:r>
+        <w:rPr>
+          <w:rFonts w:ascii="Times New Roman" w:hAnsi="Times New Roman" w:cs="Times New Roman"/>
+          <w:color w:val="000000" w:themeColor="text1"/>
+        </w:rPr>
+        <w:t>5 novels</w:t>
+      </w:r>
+      <w:r>
+        <w:rPr>
+          <w:rFonts w:ascii="Times New Roman" w:hAnsi="Times New Roman" w:cs="Times New Roman"/>
+          <w:color w:val="000000" w:themeColor="text1"/>
+        </w:rPr>
+        <w:t xml:space="preserve"> using a self-implemented tokenizer, attention mechanism, and training loop, achieving over </w:t>
+      </w:r>
+      <w:r>
+        <w:rPr>
+          <w:rFonts w:ascii="Times New Roman" w:hAnsi="Times New Roman" w:cs="Times New Roman"/>
+          <w:b/>
+          <w:bCs/>
+          <w:color w:val="000000" w:themeColor="text1"/>
+        </w:rPr>
+        <w:t>85% accuracy</w:t>
+      </w:r>
+      <w:r>
+        <w:rPr>
+          <w:rFonts w:ascii="Times New Roman" w:hAnsi="Times New Roman" w:cs="Times New Roman"/>
+          <w:color w:val="000000" w:themeColor="text1"/>
+        </w:rPr>
+        <w:t xml:space="preserve"> on internal benchmarks</w:t>
+      </w:r>
+      <w:r>
+        <w:rPr>
+          <w:rFonts w:ascii="Times New Roman" w:hAnsi="Times New Roman" w:cs="Times New Roman"/>
+          <w:color w:val="000000" w:themeColor="text1"/>
+        </w:rPr>
+        <w:t xml:space="preserve"> and </w:t>
+      </w:r>
+      <w:r>
+        <w:rPr>
+          <w:rFonts w:ascii="Times New Roman" w:hAnsi="Times New Roman" w:cs="Times New Roman"/>
+          <w:b/>
+          <w:bCs/>
+          <w:color w:val="000000" w:themeColor="text1"/>
+        </w:rPr>
+        <w:t>MAE loss of 1.8</w:t>
+      </w:r>
+      <w:r>
+        <w:rPr>
+          <w:rFonts w:ascii="Times New Roman" w:hAnsi="Times New Roman" w:cs="Times New Roman"/>
+          <w:color w:val="000000" w:themeColor="text1"/>
+        </w:rPr>
+        <w:t>.</w:t>
       </w:r>
     </w:p>
     <w:p>
@@ -2770,43 +2775,46 @@
         <w:spacing w:after="0"/>
         <w:rPr>
           <w:rFonts w:ascii="Times New Roman" w:hAnsi="Times New Roman" w:cs="Times New Roman"/>
-          <w:color w:val="000000" w:themeColor="text1"/>
-        </w:rPr>
-      </w:pPr>
-      <w:r>
-        <w:rPr>
-          <w:rFonts w:ascii="Times New Roman" w:hAnsi="Times New Roman" w:cs="Times New Roman"/>
           <w:b/>
           <w:bCs/>
           <w:color w:val="000000" w:themeColor="text1"/>
         </w:rPr>
-        <w:t xml:space="preserve">LLM Domain Adaptation POC </w:t>
-      </w:r>
-      <w:hyperlink r:id="rId10" w:history="1">
-        <w:proofErr w:type="spellStart"/>
-        <w:r>
-          <w:rPr>
-            <w:rStyle w:val="Hyperlink"/>
-            <w:rFonts w:ascii="Times New Roman" w:hAnsi="Times New Roman" w:cs="Times New Roman"/>
-            <w:color w:val="156082" w:themeColor="accent1"/>
-          </w:rPr>
-          <w:t>github</w:t>
-        </w:r>
-        <w:proofErr w:type="spellEnd"/>
-      </w:hyperlink>
-      <w:r>
-        <w:t xml:space="preserve"> | </w:t>
+      </w:pPr>
+      <w:r>
+        <w:rPr>
+          <w:rFonts w:ascii="Times New Roman" w:hAnsi="Times New Roman" w:cs="Times New Roman"/>
+          <w:b/>
+          <w:bCs/>
+          <w:color w:val="000000" w:themeColor="text1"/>
+        </w:rPr>
+        <w:t xml:space="preserve">theHelper - </w:t>
+      </w:r>
+      <w:r>
+        <w:rPr>
+          <w:rFonts w:ascii="Times New Roman" w:hAnsi="Times New Roman" w:cs="Times New Roman"/>
+          <w:b/>
+          <w:bCs/>
+          <w:color w:val="000000" w:themeColor="text1"/>
+        </w:rPr>
+        <w:t>AI Research Assistant</w:t>
+      </w:r>
+      <w:r>
+        <w:rPr>
+          <w:rFonts w:ascii="Times New Roman" w:hAnsi="Times New Roman" w:cs="Times New Roman"/>
+          <w:b/>
+          <w:bCs/>
+          <w:color w:val="000000" w:themeColor="text1"/>
+        </w:rPr>
+        <w:t xml:space="preserve"> </w:t>
       </w:r>
       <w:hyperlink r:id="rId11" w:history="1">
-        <w:proofErr w:type="spellStart"/>
         <w:r>
           <w:rPr>
             <w:rStyle w:val="Hyperlink"/>
             <w:rFonts w:ascii="Times New Roman" w:hAnsi="Times New Roman" w:cs="Times New Roman"/>
           </w:rPr>
-          <w:t>huggingface</w:t>
+          <w:t>GITHUB</w:t>
         </w:r>
-        <w:proofErr w:type="spellEnd"/>
       </w:hyperlink>
     </w:p>
     <w:p>
@@ -2824,259 +2832,42 @@
       </w:pPr>
       <w:r>
         <w:rPr>
-          <w:rFonts w:ascii="Times New Roman" w:eastAsia="Times New Roman" w:hAnsi="Times New Roman" w:cs="Times New Roman"/>
-          <w:kern w:val="0"/>
-          <w:sz w:val="24"/>
-          <w:szCs w:val="24"/>
-          <w14:ligatures w14:val="none"/>
-        </w:rPr>
-        <w:t>Fine-tuned Google’s Flan-T5-Base (</w:t>
-      </w:r>
-      <w:r>
-        <w:rPr>
-          <w:rFonts w:ascii="Times New Roman" w:eastAsia="Times New Roman" w:hAnsi="Times New Roman" w:cs="Times New Roman"/>
+          <w:rFonts w:ascii="Times New Roman" w:hAnsi="Times New Roman" w:cs="Times New Roman"/>
+          <w:color w:val="000000" w:themeColor="text1"/>
+        </w:rPr>
+        <w:t xml:space="preserve">Engineered a PDF analysis tool using PyPDF2, BERT/BART transformers, and FAISS for semantic search, packaged in a Streamlit app for real-time summarization and Q&amp;A — reduced manual review time by </w:t>
+      </w:r>
+      <w:r>
+        <w:rPr>
+          <w:rFonts w:ascii="Times New Roman" w:hAnsi="Times New Roman" w:cs="Times New Roman"/>
           <w:b/>
           <w:bCs/>
-          <w:kern w:val="0"/>
-          <w:sz w:val="24"/>
-          <w:szCs w:val="24"/>
-          <w14:ligatures w14:val="none"/>
-        </w:rPr>
-        <w:t>220M-parameter</w:t>
-      </w:r>
-      <w:r>
-        <w:rPr>
-          <w:rFonts w:ascii="Times New Roman" w:eastAsia="Times New Roman" w:hAnsi="Times New Roman" w:cs="Times New Roman"/>
-          <w:kern w:val="0"/>
-          <w:sz w:val="24"/>
-          <w:szCs w:val="24"/>
-          <w14:ligatures w14:val="none"/>
-        </w:rPr>
-        <w:t xml:space="preserve">) on </w:t>
-      </w:r>
-      <w:r>
-        <w:rPr>
-          <w:rFonts w:ascii="Times New Roman" w:eastAsia="Times New Roman" w:hAnsi="Times New Roman" w:cs="Times New Roman"/>
+          <w:color w:val="000000" w:themeColor="text1"/>
+        </w:rPr>
+        <w:t>70%</w:t>
+      </w:r>
+      <w:r>
+        <w:rPr>
+          <w:rFonts w:ascii="Times New Roman" w:hAnsi="Times New Roman" w:cs="Times New Roman"/>
+          <w:color w:val="000000" w:themeColor="text1"/>
+        </w:rPr>
+        <w:t xml:space="preserve"> across 50+ academic and business documents; </w:t>
+      </w:r>
+      <w:r>
+        <w:rPr>
+          <w:rFonts w:ascii="Times New Roman" w:hAnsi="Times New Roman" w:cs="Times New Roman"/>
           <w:b/>
           <w:bCs/>
-          <w:kern w:val="0"/>
-          <w:sz w:val="24"/>
-          <w:szCs w:val="24"/>
-          <w14:ligatures w14:val="none"/>
-        </w:rPr>
-        <w:t xml:space="preserve">15 K </w:t>
-      </w:r>
-      <w:proofErr w:type="spellStart"/>
-      <w:r>
-        <w:rPr>
-          <w:rFonts w:ascii="Times New Roman" w:eastAsia="Times New Roman" w:hAnsi="Times New Roman" w:cs="Times New Roman"/>
-          <w:b/>
-          <w:bCs/>
-          <w:kern w:val="0"/>
-          <w:sz w:val="24"/>
-          <w:szCs w:val="24"/>
-          <w14:ligatures w14:val="none"/>
-        </w:rPr>
-        <w:t>StackOverflow</w:t>
-      </w:r>
-      <w:proofErr w:type="spellEnd"/>
-      <w:r>
-        <w:rPr>
-          <w:rFonts w:ascii="Times New Roman" w:eastAsia="Times New Roman" w:hAnsi="Times New Roman" w:cs="Times New Roman"/>
-          <w:kern w:val="0"/>
-          <w:sz w:val="24"/>
-          <w:szCs w:val="24"/>
-          <w14:ligatures w14:val="none"/>
-        </w:rPr>
-        <w:t xml:space="preserve"> Q&amp;A pairs over </w:t>
-      </w:r>
-      <w:r>
-        <w:rPr>
-          <w:rFonts w:ascii="Times New Roman" w:eastAsia="Times New Roman" w:hAnsi="Times New Roman" w:cs="Times New Roman"/>
-          <w:b/>
-          <w:bCs/>
-          <w:kern w:val="0"/>
-          <w:sz w:val="24"/>
-          <w:szCs w:val="24"/>
-          <w14:ligatures w14:val="none"/>
-        </w:rPr>
-        <w:t>300 steps</w:t>
-      </w:r>
-      <w:r>
-        <w:rPr>
-          <w:rFonts w:ascii="Times New Roman" w:eastAsia="Times New Roman" w:hAnsi="Times New Roman" w:cs="Times New Roman"/>
-          <w:kern w:val="0"/>
-          <w:sz w:val="24"/>
-          <w:szCs w:val="24"/>
-          <w14:ligatures w14:val="none"/>
-        </w:rPr>
-        <w:t xml:space="preserve"> using </w:t>
-      </w:r>
-      <w:proofErr w:type="spellStart"/>
-      <w:r>
-        <w:rPr>
-          <w:rFonts w:ascii="Times New Roman" w:eastAsia="Times New Roman" w:hAnsi="Times New Roman" w:cs="Times New Roman"/>
-          <w:kern w:val="0"/>
-          <w:sz w:val="24"/>
-          <w:szCs w:val="24"/>
-          <w14:ligatures w14:val="none"/>
-        </w:rPr>
-        <w:t>PyTorch</w:t>
-      </w:r>
-      <w:proofErr w:type="spellEnd"/>
-      <w:r>
-        <w:rPr>
-          <w:rFonts w:ascii="Times New Roman" w:eastAsia="Times New Roman" w:hAnsi="Times New Roman" w:cs="Times New Roman"/>
-          <w:kern w:val="0"/>
-          <w:sz w:val="24"/>
-          <w:szCs w:val="24"/>
-          <w14:ligatures w14:val="none"/>
-        </w:rPr>
-        <w:t xml:space="preserve"> Lightning, Hugging Face Transformers &amp; </w:t>
-      </w:r>
-      <w:proofErr w:type="spellStart"/>
-      <w:r>
-        <w:rPr>
-          <w:rFonts w:ascii="Times New Roman" w:eastAsia="Times New Roman" w:hAnsi="Times New Roman" w:cs="Times New Roman"/>
-          <w:kern w:val="0"/>
-          <w:sz w:val="24"/>
-          <w:szCs w:val="24"/>
-          <w14:ligatures w14:val="none"/>
-        </w:rPr>
-        <w:t>LoRA</w:t>
-      </w:r>
-      <w:proofErr w:type="spellEnd"/>
-      <w:r>
-        <w:rPr>
-          <w:rFonts w:ascii="Times New Roman" w:eastAsia="Times New Roman" w:hAnsi="Times New Roman" w:cs="Times New Roman"/>
-          <w:kern w:val="0"/>
-          <w:sz w:val="24"/>
-          <w:szCs w:val="24"/>
-          <w14:ligatures w14:val="none"/>
-        </w:rPr>
-        <w:t xml:space="preserve"> adapters—reduced </w:t>
-      </w:r>
-      <w:r>
-        <w:rPr>
-          <w:rFonts w:ascii="Times New Roman" w:eastAsia="Times New Roman" w:hAnsi="Times New Roman" w:cs="Times New Roman"/>
-          <w:b/>
-          <w:bCs/>
-          <w:kern w:val="0"/>
-          <w:sz w:val="24"/>
-          <w:szCs w:val="24"/>
-          <w14:ligatures w14:val="none"/>
-        </w:rPr>
-        <w:t>eval</w:t>
-      </w:r>
-      <w:r>
-        <w:rPr>
-          <w:rFonts w:ascii="Times New Roman" w:eastAsia="Times New Roman" w:hAnsi="Times New Roman" w:cs="Times New Roman"/>
-          <w:b/>
-          <w:bCs/>
-          <w:kern w:val="0"/>
-          <w:sz w:val="24"/>
-          <w:szCs w:val="24"/>
-          <w14:ligatures w14:val="none"/>
-        </w:rPr>
-        <w:t xml:space="preserve"> loss</w:t>
-      </w:r>
-      <w:r>
-        <w:rPr>
-          <w:rFonts w:ascii="Times New Roman" w:eastAsia="Times New Roman" w:hAnsi="Times New Roman" w:cs="Times New Roman"/>
-          <w:kern w:val="0"/>
-          <w:sz w:val="24"/>
-          <w:szCs w:val="24"/>
-          <w14:ligatures w14:val="none"/>
-        </w:rPr>
-        <w:t xml:space="preserve"> by </w:t>
-      </w:r>
-      <w:r>
-        <w:rPr>
-          <w:rFonts w:ascii="Times New Roman" w:eastAsia="Times New Roman" w:hAnsi="Times New Roman" w:cs="Times New Roman"/>
-          <w:b/>
-          <w:bCs/>
-          <w:kern w:val="0"/>
-          <w:sz w:val="24"/>
-          <w:szCs w:val="24"/>
-          <w14:ligatures w14:val="none"/>
-        </w:rPr>
-        <w:t>~30 %</w:t>
-      </w:r>
-      <w:r>
-        <w:rPr>
-          <w:rFonts w:ascii="Times New Roman" w:eastAsia="Times New Roman" w:hAnsi="Times New Roman" w:cs="Times New Roman"/>
-          <w:kern w:val="0"/>
-          <w:sz w:val="24"/>
-          <w:szCs w:val="24"/>
-          <w14:ligatures w14:val="none"/>
-        </w:rPr>
-        <w:t xml:space="preserve"> (</w:t>
-      </w:r>
-      <w:r>
-        <w:rPr>
-          <w:rFonts w:ascii="Times New Roman" w:eastAsia="Times New Roman" w:hAnsi="Times New Roman" w:cs="Times New Roman"/>
-          <w:b/>
-          <w:bCs/>
-          <w:kern w:val="0"/>
-          <w:sz w:val="24"/>
-          <w:szCs w:val="24"/>
-          <w14:ligatures w14:val="none"/>
-        </w:rPr>
-        <w:t>2.36</w:t>
-      </w:r>
-      <w:r>
-        <w:rPr>
-          <w:rFonts w:ascii="Times New Roman" w:eastAsia="Times New Roman" w:hAnsi="Times New Roman" w:cs="Times New Roman"/>
-          <w:kern w:val="0"/>
-          <w:sz w:val="24"/>
-          <w:szCs w:val="24"/>
-          <w14:ligatures w14:val="none"/>
-        </w:rPr>
-        <w:t xml:space="preserve"> → </w:t>
-      </w:r>
-      <w:r>
-        <w:rPr>
-          <w:rFonts w:ascii="Times New Roman" w:eastAsia="Times New Roman" w:hAnsi="Times New Roman" w:cs="Times New Roman"/>
-          <w:b/>
-          <w:bCs/>
-          <w:kern w:val="0"/>
-          <w:sz w:val="24"/>
-          <w:szCs w:val="24"/>
-          <w14:ligatures w14:val="none"/>
-        </w:rPr>
-        <w:t>1.66</w:t>
-      </w:r>
-      <w:r>
-        <w:rPr>
-          <w:rFonts w:ascii="Times New Roman" w:eastAsia="Times New Roman" w:hAnsi="Times New Roman" w:cs="Times New Roman"/>
-          <w:kern w:val="0"/>
-          <w:sz w:val="24"/>
-          <w:szCs w:val="24"/>
-          <w14:ligatures w14:val="none"/>
-        </w:rPr>
-        <w:t xml:space="preserve">) and sustained </w:t>
-      </w:r>
-      <w:r>
-        <w:rPr>
-          <w:rFonts w:ascii="Times New Roman" w:eastAsia="Times New Roman" w:hAnsi="Times New Roman" w:cs="Times New Roman"/>
-          <w:b/>
-          <w:bCs/>
-          <w:kern w:val="0"/>
-          <w:sz w:val="24"/>
-          <w:szCs w:val="24"/>
-          <w14:ligatures w14:val="none"/>
-        </w:rPr>
-        <w:t>17.7 samples/sec</w:t>
-      </w:r>
-      <w:r>
-        <w:rPr>
-          <w:rFonts w:ascii="Times New Roman" w:eastAsia="Times New Roman" w:hAnsi="Times New Roman" w:cs="Times New Roman"/>
-          <w:kern w:val="0"/>
-          <w:sz w:val="24"/>
-          <w:szCs w:val="24"/>
-          <w14:ligatures w14:val="none"/>
-        </w:rPr>
-        <w:t xml:space="preserve"> throughput.</w:t>
+          <w:color w:val="000000" w:themeColor="text1"/>
+        </w:rPr>
+        <w:t>actively used by peers and family</w:t>
+      </w:r>
+      <w:r>
+        <w:rPr>
+          <w:rFonts w:ascii="Times New Roman" w:hAnsi="Times New Roman" w:cs="Times New Roman"/>
+          <w:color w:val="000000" w:themeColor="text1"/>
+        </w:rPr>
+        <w:t xml:space="preserve"> for coursework and client work.</w:t>
       </w:r>
     </w:p>
     <w:p>
@@ -8752,6 +8543,7 @@
   <w:style w:type="character" w:default="1" w:styleId="DefaultParagraphFont">
     <w:name w:val="Default Paragraph Font"/>
     <w:uiPriority w:val="1"/>
+    <w:semiHidden/>
     <w:unhideWhenUsed/>
   </w:style>
   <w:style w:type="table" w:default="1" w:styleId="TableNormal">

</xml_diff>

<commit_message>
trianing loss updated on resume and website
</commit_message>
<xml_diff>
--- a/resumes/Kunj_Shah_Resume.docx
+++ b/resumes/Kunj_Shah_Resume.docx
@@ -135,6 +135,7 @@
         <w:t xml:space="preserve"> </w:t>
       </w:r>
       <w:hyperlink r:id="rId6" w:history="1">
+        <w:proofErr w:type="spellStart"/>
         <w:r>
           <w:rPr>
             <w:rStyle w:val="Hyperlink"/>
@@ -144,6 +145,7 @@
           </w:rPr>
           <w:t>Github</w:t>
         </w:r>
+        <w:proofErr w:type="spellEnd"/>
       </w:hyperlink>
       <w:r>
         <w:rPr>
@@ -317,7 +319,71 @@
           <w:rFonts w:ascii="Times New Roman" w:hAnsi="Times New Roman" w:cs="Times New Roman"/>
           <w:color w:val="000000" w:themeColor="text1"/>
         </w:rPr>
-        <w:t xml:space="preserve">Large Language Models, Transformers, Retrieval-Augmented Generation (RAG), LoRA, PyTorch, TensorFlow, LangChain, LangFlow, n8n, OpenCV, Machine Learning, Deep Learning, </w:t>
+        <w:t xml:space="preserve">Large Language Models, Transformers, Retrieval-Augmented Generation (RAG), </w:t>
+      </w:r>
+      <w:proofErr w:type="spellStart"/>
+      <w:r>
+        <w:rPr>
+          <w:rFonts w:ascii="Times New Roman" w:hAnsi="Times New Roman" w:cs="Times New Roman"/>
+          <w:color w:val="000000" w:themeColor="text1"/>
+        </w:rPr>
+        <w:t>LoRA</w:t>
+      </w:r>
+      <w:proofErr w:type="spellEnd"/>
+      <w:r>
+        <w:rPr>
+          <w:rFonts w:ascii="Times New Roman" w:hAnsi="Times New Roman" w:cs="Times New Roman"/>
+          <w:color w:val="000000" w:themeColor="text1"/>
+        </w:rPr>
+        <w:t xml:space="preserve">, </w:t>
+      </w:r>
+      <w:proofErr w:type="spellStart"/>
+      <w:r>
+        <w:rPr>
+          <w:rFonts w:ascii="Times New Roman" w:hAnsi="Times New Roman" w:cs="Times New Roman"/>
+          <w:color w:val="000000" w:themeColor="text1"/>
+        </w:rPr>
+        <w:t>PyTorch</w:t>
+      </w:r>
+      <w:proofErr w:type="spellEnd"/>
+      <w:r>
+        <w:rPr>
+          <w:rFonts w:ascii="Times New Roman" w:hAnsi="Times New Roman" w:cs="Times New Roman"/>
+          <w:color w:val="000000" w:themeColor="text1"/>
+        </w:rPr>
+        <w:t xml:space="preserve">, TensorFlow, </w:t>
+      </w:r>
+      <w:proofErr w:type="spellStart"/>
+      <w:r>
+        <w:rPr>
+          <w:rFonts w:ascii="Times New Roman" w:hAnsi="Times New Roman" w:cs="Times New Roman"/>
+          <w:color w:val="000000" w:themeColor="text1"/>
+        </w:rPr>
+        <w:t>LangChain</w:t>
+      </w:r>
+      <w:proofErr w:type="spellEnd"/>
+      <w:r>
+        <w:rPr>
+          <w:rFonts w:ascii="Times New Roman" w:hAnsi="Times New Roman" w:cs="Times New Roman"/>
+          <w:color w:val="000000" w:themeColor="text1"/>
+        </w:rPr>
+        <w:t xml:space="preserve">, </w:t>
+      </w:r>
+      <w:proofErr w:type="spellStart"/>
+      <w:r>
+        <w:rPr>
+          <w:rFonts w:ascii="Times New Roman" w:hAnsi="Times New Roman" w:cs="Times New Roman"/>
+          <w:color w:val="000000" w:themeColor="text1"/>
+        </w:rPr>
+        <w:t>LangFlow</w:t>
+      </w:r>
+      <w:proofErr w:type="spellEnd"/>
+      <w:r>
+        <w:rPr>
+          <w:rFonts w:ascii="Times New Roman" w:hAnsi="Times New Roman" w:cs="Times New Roman"/>
+          <w:color w:val="000000" w:themeColor="text1"/>
+        </w:rPr>
+        <w:t xml:space="preserve">, n8n, OpenCV, Machine Learning, Deep Learning, </w:t>
       </w:r>
       <w:r>
         <w:rPr>
@@ -444,6 +510,7 @@
         </w:rPr>
         <w:t xml:space="preserve"> </w:t>
       </w:r>
+      <w:proofErr w:type="spellStart"/>
       <w:r>
         <w:rPr>
           <w:rFonts w:ascii="Times New Roman" w:hAnsi="Times New Roman" w:cs="Times New Roman"/>
@@ -451,6 +518,7 @@
         </w:rPr>
         <w:t>Tailwindcss</w:t>
       </w:r>
+      <w:proofErr w:type="spellEnd"/>
     </w:p>
     <w:p>
       <w:pPr>
@@ -483,7 +551,23 @@
           <w:rFonts w:ascii="Times New Roman" w:hAnsi="Times New Roman" w:cs="Times New Roman"/>
           <w:color w:val="000000" w:themeColor="text1"/>
         </w:rPr>
-        <w:t>MongoDB, MySQL, Git, Docker, VertexAI, Microsoft Azure</w:t>
+        <w:t xml:space="preserve">MongoDB, MySQL, Git, Docker, </w:t>
+      </w:r>
+      <w:proofErr w:type="spellStart"/>
+      <w:r>
+        <w:rPr>
+          <w:rFonts w:ascii="Times New Roman" w:hAnsi="Times New Roman" w:cs="Times New Roman"/>
+          <w:color w:val="000000" w:themeColor="text1"/>
+        </w:rPr>
+        <w:t>VertexAI</w:t>
+      </w:r>
+      <w:proofErr w:type="spellEnd"/>
+      <w:r>
+        <w:rPr>
+          <w:rFonts w:ascii="Times New Roman" w:hAnsi="Times New Roman" w:cs="Times New Roman"/>
+          <w:color w:val="000000" w:themeColor="text1"/>
+        </w:rPr>
+        <w:t>, Microsoft Azure</w:t>
       </w:r>
     </w:p>
     <w:p>
@@ -932,6 +1016,7 @@
           <w14:ligatures w14:val="none"/>
         </w:rPr>
       </w:pPr>
+      <w:proofErr w:type="spellStart"/>
       <w:r>
         <w:rPr>
           <w:rFonts w:ascii="Times New Roman" w:eastAsia="Times New Roman" w:hAnsi="Times New Roman" w:cs="Times New Roman"/>
@@ -941,7 +1026,19 @@
           <w:kern w:val="0"/>
           <w14:ligatures w14:val="none"/>
         </w:rPr>
-        <w:t>Dreamable Inc.</w:t>
+        <w:t>Dreamable</w:t>
+      </w:r>
+      <w:proofErr w:type="spellEnd"/>
+      <w:r>
+        <w:rPr>
+          <w:rFonts w:ascii="Times New Roman" w:eastAsia="Times New Roman" w:hAnsi="Times New Roman" w:cs="Times New Roman"/>
+          <w:b/>
+          <w:bCs/>
+          <w:color w:val="000000" w:themeColor="text1"/>
+          <w:kern w:val="0"/>
+          <w14:ligatures w14:val="none"/>
+        </w:rPr>
+        <w:t xml:space="preserve"> Inc.</w:t>
       </w:r>
       <w:r>
         <w:rPr>
@@ -1098,8 +1195,9 @@
           <w:lang w:val="fr-FR"/>
           <w14:ligatures w14:val="none"/>
         </w:rPr>
-        <w:t>AI Agent Int</w:t>
-      </w:r>
+        <w:t xml:space="preserve">AI Agent </w:t>
+      </w:r>
+      <w:proofErr w:type="spellStart"/>
       <w:r>
         <w:rPr>
           <w:rFonts w:ascii="Times New Roman" w:eastAsia="Times New Roman" w:hAnsi="Times New Roman" w:cs="Times New Roman"/>
@@ -1110,8 +1208,21 @@
           <w:lang w:val="fr-FR"/>
           <w14:ligatures w14:val="none"/>
         </w:rPr>
+        <w:t>Int</w:t>
+      </w:r>
+      <w:r>
+        <w:rPr>
+          <w:rFonts w:ascii="Times New Roman" w:eastAsia="Times New Roman" w:hAnsi="Times New Roman" w:cs="Times New Roman"/>
+          <w:i/>
+          <w:iCs/>
+          <w:color w:val="000000" w:themeColor="text1"/>
+          <w:kern w:val="0"/>
+          <w:lang w:val="fr-FR"/>
+          <w14:ligatures w14:val="none"/>
+        </w:rPr>
         <w:t>ern</w:t>
       </w:r>
+      <w:proofErr w:type="spellEnd"/>
       <w:r>
         <w:rPr>
           <w:rFonts w:ascii="Times New Roman" w:eastAsia="Times New Roman" w:hAnsi="Times New Roman" w:cs="Times New Roman"/>
@@ -1384,7 +1495,27 @@
           <w:kern w:val="0"/>
           <w14:ligatures w14:val="none"/>
         </w:rPr>
-        <w:t xml:space="preserve"> for internal document Q&amp;A tasks; handled dataset curation, low-rank adaptation (LoRA), and model evaluation, achieving </w:t>
+        <w:t xml:space="preserve"> for internal document Q&amp;A tasks; handled dataset curation, low-rank adaptation (</w:t>
+      </w:r>
+      <w:proofErr w:type="spellStart"/>
+      <w:r>
+        <w:rPr>
+          <w:rFonts w:ascii="Times New Roman" w:eastAsia="Times New Roman" w:hAnsi="Times New Roman" w:cs="Times New Roman"/>
+          <w:color w:val="000000" w:themeColor="text1"/>
+          <w:kern w:val="0"/>
+          <w14:ligatures w14:val="none"/>
+        </w:rPr>
+        <w:t>LoRA</w:t>
+      </w:r>
+      <w:proofErr w:type="spellEnd"/>
+      <w:r>
+        <w:rPr>
+          <w:rFonts w:ascii="Times New Roman" w:eastAsia="Times New Roman" w:hAnsi="Times New Roman" w:cs="Times New Roman"/>
+          <w:color w:val="000000" w:themeColor="text1"/>
+          <w:kern w:val="0"/>
+          <w14:ligatures w14:val="none"/>
+        </w:rPr>
+        <w:t xml:space="preserve">), and model evaluation, achieving </w:t>
       </w:r>
       <w:r>
         <w:rPr>
@@ -1478,7 +1609,27 @@
           <w:kern w:val="0"/>
           <w14:ligatures w14:val="none"/>
         </w:rPr>
-        <w:t xml:space="preserve">, LangChain, and OpenAI tools to automate messaging workflows; currently used by </w:t>
+        <w:t xml:space="preserve">, </w:t>
+      </w:r>
+      <w:proofErr w:type="spellStart"/>
+      <w:r>
+        <w:rPr>
+          <w:rFonts w:ascii="Times New Roman" w:eastAsia="Times New Roman" w:hAnsi="Times New Roman" w:cs="Times New Roman"/>
+          <w:color w:val="000000" w:themeColor="text1"/>
+          <w:kern w:val="0"/>
+          <w14:ligatures w14:val="none"/>
+        </w:rPr>
+        <w:t>LangChain</w:t>
+      </w:r>
+      <w:proofErr w:type="spellEnd"/>
+      <w:r>
+        <w:rPr>
+          <w:rFonts w:ascii="Times New Roman" w:eastAsia="Times New Roman" w:hAnsi="Times New Roman" w:cs="Times New Roman"/>
+          <w:color w:val="000000" w:themeColor="text1"/>
+          <w:kern w:val="0"/>
+          <w14:ligatures w14:val="none"/>
+        </w:rPr>
+        <w:t xml:space="preserve">, and OpenAI tools to automate messaging workflows; currently used by </w:t>
       </w:r>
       <w:r>
         <w:rPr>
@@ -2291,7 +2442,27 @@
           <w:bCs/>
           <w:color w:val="000000" w:themeColor="text1"/>
         </w:rPr>
-        <w:t xml:space="preserve">Llama Finetuning on OpenHermes </w:t>
+        <w:t xml:space="preserve">Llama Finetuning on </w:t>
+      </w:r>
+      <w:proofErr w:type="spellStart"/>
+      <w:r>
+        <w:rPr>
+          <w:rFonts w:ascii="Times New Roman" w:hAnsi="Times New Roman" w:cs="Times New Roman"/>
+          <w:b/>
+          <w:bCs/>
+          <w:color w:val="000000" w:themeColor="text1"/>
+        </w:rPr>
+        <w:t>OpenHermes</w:t>
+      </w:r>
+      <w:proofErr w:type="spellEnd"/>
+      <w:r>
+        <w:rPr>
+          <w:rFonts w:ascii="Times New Roman" w:hAnsi="Times New Roman" w:cs="Times New Roman"/>
+          <w:b/>
+          <w:bCs/>
+          <w:color w:val="000000" w:themeColor="text1"/>
+        </w:rPr>
+        <w:t xml:space="preserve"> </w:t>
       </w:r>
       <w:hyperlink r:id="rId8" w:history="1">
         <w:r>
@@ -2381,8 +2552,9 @@
           <w:szCs w:val="24"/>
           <w14:ligatures w14:val="none"/>
         </w:rPr>
-        <w:t xml:space="preserve"> OpenHermes instruction–response pairs using </w:t>
-      </w:r>
+        <w:t xml:space="preserve"> </w:t>
+      </w:r>
+      <w:proofErr w:type="spellStart"/>
       <w:r>
         <w:rPr>
           <w:rFonts w:ascii="Times New Roman" w:eastAsia="Times New Roman" w:hAnsi="Times New Roman" w:cs="Times New Roman"/>
@@ -2391,8 +2563,9 @@
           <w:szCs w:val="24"/>
           <w14:ligatures w14:val="none"/>
         </w:rPr>
-        <w:t xml:space="preserve">HF </w:t>
-      </w:r>
+        <w:t>OpenHermes</w:t>
+      </w:r>
+      <w:proofErr w:type="spellEnd"/>
       <w:r>
         <w:rPr>
           <w:rFonts w:ascii="Times New Roman" w:eastAsia="Times New Roman" w:hAnsi="Times New Roman" w:cs="Times New Roman"/>
@@ -2401,19 +2574,17 @@
           <w:szCs w:val="24"/>
           <w14:ligatures w14:val="none"/>
         </w:rPr>
-        <w:t xml:space="preserve">Transformers, LoRA (24.3M trainable params ≈ </w:t>
-      </w:r>
-      <w:r>
-        <w:rPr>
-          <w:rFonts w:ascii="Times New Roman" w:eastAsia="Times New Roman" w:hAnsi="Times New Roman" w:cs="Times New Roman"/>
-          <w:b/>
-          <w:bCs/>
+        <w:t xml:space="preserve"> instruction–response pairs using </w:t>
+      </w:r>
+      <w:r>
+        <w:rPr>
+          <w:rFonts w:ascii="Times New Roman" w:eastAsia="Times New Roman" w:hAnsi="Times New Roman" w:cs="Times New Roman"/>
           <w:kern w:val="0"/>
           <w:sz w:val="24"/>
           <w:szCs w:val="24"/>
           <w14:ligatures w14:val="none"/>
         </w:rPr>
-        <w:t>0.75</w:t>
+        <w:t xml:space="preserve">HF </w:t>
       </w:r>
       <w:r>
         <w:rPr>
@@ -2423,20 +2594,20 @@
           <w:szCs w:val="24"/>
           <w14:ligatures w14:val="none"/>
         </w:rPr>
-        <w:t xml:space="preserve"> %), and A100 GPUs; achieved </w:t>
-      </w:r>
-      <w:r>
-        <w:rPr>
-          <w:rFonts w:ascii="Times New Roman" w:eastAsia="Times New Roman" w:hAnsi="Times New Roman" w:cs="Times New Roman"/>
-          <w:b/>
-          <w:bCs/>
+        <w:t xml:space="preserve">Transformers, </w:t>
+      </w:r>
+      <w:proofErr w:type="spellStart"/>
+      <w:r>
+        <w:rPr>
+          <w:rFonts w:ascii="Times New Roman" w:eastAsia="Times New Roman" w:hAnsi="Times New Roman" w:cs="Times New Roman"/>
           <w:kern w:val="0"/>
           <w:sz w:val="24"/>
           <w:szCs w:val="24"/>
           <w14:ligatures w14:val="none"/>
         </w:rPr>
-        <w:t xml:space="preserve">~ 68% </w:t>
-      </w:r>
+        <w:t>LoRA</w:t>
+      </w:r>
+      <w:proofErr w:type="spellEnd"/>
       <w:r>
         <w:rPr>
           <w:rFonts w:ascii="Times New Roman" w:eastAsia="Times New Roman" w:hAnsi="Times New Roman" w:cs="Times New Roman"/>
@@ -2445,7 +2616,7 @@
           <w:szCs w:val="24"/>
           <w14:ligatures w14:val="none"/>
         </w:rPr>
-        <w:t>reduction in eval loss (</w:t>
+        <w:t xml:space="preserve"> (24.3M trainable params ≈ </w:t>
       </w:r>
       <w:r>
         <w:rPr>
@@ -2457,19 +2628,17 @@
           <w:szCs w:val="24"/>
           <w14:ligatures w14:val="none"/>
         </w:rPr>
-        <w:t>6</w:t>
-      </w:r>
-      <w:r>
-        <w:rPr>
-          <w:rFonts w:ascii="Times New Roman" w:eastAsia="Times New Roman" w:hAnsi="Times New Roman" w:cs="Times New Roman"/>
-          <w:b/>
-          <w:bCs/>
+        <w:t>0.75</w:t>
+      </w:r>
+      <w:r>
+        <w:rPr>
+          <w:rFonts w:ascii="Times New Roman" w:eastAsia="Times New Roman" w:hAnsi="Times New Roman" w:cs="Times New Roman"/>
           <w:kern w:val="0"/>
           <w:sz w:val="24"/>
           <w:szCs w:val="24"/>
           <w14:ligatures w14:val="none"/>
         </w:rPr>
-        <w:t xml:space="preserve">.27 → </w:t>
+        <w:t xml:space="preserve"> %), and A100 GPUs; achieved </w:t>
       </w:r>
       <w:r>
         <w:rPr>
@@ -2481,31 +2650,27 @@
           <w:szCs w:val="24"/>
           <w14:ligatures w14:val="none"/>
         </w:rPr>
-        <w:t>2.</w:t>
-      </w:r>
-      <w:r>
-        <w:rPr>
-          <w:rFonts w:ascii="Times New Roman" w:eastAsia="Times New Roman" w:hAnsi="Times New Roman" w:cs="Times New Roman"/>
-          <w:b/>
-          <w:bCs/>
+        <w:t xml:space="preserve">~ 68% </w:t>
+      </w:r>
+      <w:r>
+        <w:rPr>
+          <w:rFonts w:ascii="Times New Roman" w:eastAsia="Times New Roman" w:hAnsi="Times New Roman" w:cs="Times New Roman"/>
           <w:kern w:val="0"/>
           <w:sz w:val="24"/>
           <w:szCs w:val="24"/>
           <w14:ligatures w14:val="none"/>
         </w:rPr>
-        <w:t>0</w:t>
-      </w:r>
-      <w:r>
-        <w:rPr>
-          <w:rFonts w:ascii="Times New Roman" w:eastAsia="Times New Roman" w:hAnsi="Times New Roman" w:cs="Times New Roman"/>
-          <w:b/>
-          <w:bCs/>
+        <w:t xml:space="preserve">reduction in </w:t>
+      </w:r>
+      <w:r>
+        <w:rPr>
+          <w:rFonts w:ascii="Times New Roman" w:eastAsia="Times New Roman" w:hAnsi="Times New Roman" w:cs="Times New Roman"/>
           <w:kern w:val="0"/>
           <w:sz w:val="24"/>
           <w:szCs w:val="24"/>
           <w14:ligatures w14:val="none"/>
         </w:rPr>
-        <w:t>1</w:t>
+        <w:t>training</w:t>
       </w:r>
       <w:r>
         <w:rPr>
@@ -2515,7 +2680,7 @@
           <w:szCs w:val="24"/>
           <w14:ligatures w14:val="none"/>
         </w:rPr>
-        <w:t xml:space="preserve">) within </w:t>
+        <w:t xml:space="preserve"> loss (</w:t>
       </w:r>
       <w:r>
         <w:rPr>
@@ -2527,48 +2692,94 @@
           <w:szCs w:val="24"/>
           <w14:ligatures w14:val="none"/>
         </w:rPr>
-        <w:t>2K</w:t>
-      </w:r>
-      <w:r>
-        <w:rPr>
-          <w:rFonts w:ascii="Times New Roman" w:eastAsia="Times New Roman" w:hAnsi="Times New Roman" w:cs="Times New Roman"/>
+        <w:t>1</w:t>
+      </w:r>
+      <w:r>
+        <w:rPr>
+          <w:rFonts w:ascii="Times New Roman" w:eastAsia="Times New Roman" w:hAnsi="Times New Roman" w:cs="Times New Roman"/>
+          <w:b/>
+          <w:bCs/>
           <w:kern w:val="0"/>
           <w:sz w:val="24"/>
           <w:szCs w:val="24"/>
           <w14:ligatures w14:val="none"/>
         </w:rPr>
-        <w:t xml:space="preserve"> steps </w:t>
-      </w:r>
-      <w:r>
-        <w:rPr>
-          <w:rFonts w:ascii="Times New Roman" w:eastAsia="Times New Roman" w:hAnsi="Times New Roman" w:cs="Times New Roman"/>
+        <w:t xml:space="preserve">.27 → </w:t>
+      </w:r>
+      <w:r>
+        <w:rPr>
+          <w:rFonts w:ascii="Times New Roman" w:eastAsia="Times New Roman" w:hAnsi="Times New Roman" w:cs="Times New Roman"/>
+          <w:b/>
+          <w:bCs/>
           <w:kern w:val="0"/>
           <w:sz w:val="24"/>
           <w:szCs w:val="24"/>
           <w14:ligatures w14:val="none"/>
         </w:rPr>
-        <w:t>(</w:t>
-      </w:r>
-      <w:r>
-        <w:rPr>
-          <w:rFonts w:ascii="Times New Roman" w:eastAsia="Times New Roman" w:hAnsi="Times New Roman" w:cs="Times New Roman"/>
-          <w:b/>
-          <w:bCs/>
+        <w:t>0.20</w:t>
+      </w:r>
+      <w:r>
+        <w:rPr>
+          <w:rFonts w:ascii="Times New Roman" w:eastAsia="Times New Roman" w:hAnsi="Times New Roman" w:cs="Times New Roman"/>
           <w:kern w:val="0"/>
           <w:sz w:val="24"/>
           <w:szCs w:val="24"/>
           <w14:ligatures w14:val="none"/>
         </w:rPr>
-        <w:t>~4.5 h</w:t>
-      </w:r>
-      <w:r>
-        <w:rPr>
-          <w:rFonts w:ascii="Times New Roman" w:eastAsia="Times New Roman" w:hAnsi="Times New Roman" w:cs="Times New Roman"/>
+        <w:t xml:space="preserve">) within </w:t>
+      </w:r>
+      <w:r>
+        <w:rPr>
+          <w:rFonts w:ascii="Times New Roman" w:eastAsia="Times New Roman" w:hAnsi="Times New Roman" w:cs="Times New Roman"/>
+          <w:b/>
+          <w:bCs/>
           <w:kern w:val="0"/>
           <w:sz w:val="24"/>
           <w:szCs w:val="24"/>
           <w14:ligatures w14:val="none"/>
         </w:rPr>
+        <w:t>2K</w:t>
+      </w:r>
+      <w:r>
+        <w:rPr>
+          <w:rFonts w:ascii="Times New Roman" w:eastAsia="Times New Roman" w:hAnsi="Times New Roman" w:cs="Times New Roman"/>
+          <w:kern w:val="0"/>
+          <w:sz w:val="24"/>
+          <w:szCs w:val="24"/>
+          <w14:ligatures w14:val="none"/>
+        </w:rPr>
+        <w:t xml:space="preserve"> steps </w:t>
+      </w:r>
+      <w:r>
+        <w:rPr>
+          <w:rFonts w:ascii="Times New Roman" w:eastAsia="Times New Roman" w:hAnsi="Times New Roman" w:cs="Times New Roman"/>
+          <w:kern w:val="0"/>
+          <w:sz w:val="24"/>
+          <w:szCs w:val="24"/>
+          <w14:ligatures w14:val="none"/>
+        </w:rPr>
+        <w:t>(</w:t>
+      </w:r>
+      <w:r>
+        <w:rPr>
+          <w:rFonts w:ascii="Times New Roman" w:eastAsia="Times New Roman" w:hAnsi="Times New Roman" w:cs="Times New Roman"/>
+          <w:b/>
+          <w:bCs/>
+          <w:kern w:val="0"/>
+          <w:sz w:val="24"/>
+          <w:szCs w:val="24"/>
+          <w14:ligatures w14:val="none"/>
+        </w:rPr>
+        <w:t>~4.5 h</w:t>
+      </w:r>
+      <w:r>
+        <w:rPr>
+          <w:rFonts w:ascii="Times New Roman" w:eastAsia="Times New Roman" w:hAnsi="Times New Roman" w:cs="Times New Roman"/>
+          <w:kern w:val="0"/>
+          <w:sz w:val="24"/>
+          <w:szCs w:val="24"/>
+          <w14:ligatures w14:val="none"/>
+        </w:rPr>
         <w:t>) with bf16 + gradient checkpointing.</w:t>
       </w:r>
     </w:p>
@@ -2609,8 +2820,19 @@
           <w:bCs/>
           <w:color w:val="000000" w:themeColor="text1"/>
         </w:rPr>
-        <w:t xml:space="preserve"> - KsM</w:t>
-      </w:r>
+        <w:t xml:space="preserve"> - </w:t>
+      </w:r>
+      <w:proofErr w:type="spellStart"/>
+      <w:r>
+        <w:rPr>
+          <w:rFonts w:ascii="Times New Roman" w:hAnsi="Times New Roman" w:cs="Times New Roman"/>
+          <w:b/>
+          <w:bCs/>
+          <w:color w:val="000000" w:themeColor="text1"/>
+        </w:rPr>
+        <w:t>KsM</w:t>
+      </w:r>
+      <w:proofErr w:type="spellEnd"/>
       <w:r>
         <w:rPr>
           <w:rFonts w:ascii="Times New Roman" w:hAnsi="Times New Roman" w:cs="Times New Roman"/>
@@ -2780,6 +3002,7 @@
           <w:color w:val="000000" w:themeColor="text1"/>
         </w:rPr>
       </w:pPr>
+      <w:proofErr w:type="spellStart"/>
       <w:r>
         <w:rPr>
           <w:rFonts w:ascii="Times New Roman" w:hAnsi="Times New Roman" w:cs="Times New Roman"/>
@@ -2787,7 +3010,17 @@
           <w:bCs/>
           <w:color w:val="000000" w:themeColor="text1"/>
         </w:rPr>
-        <w:t xml:space="preserve">theHelper - </w:t>
+        <w:t>theHelper</w:t>
+      </w:r>
+      <w:proofErr w:type="spellEnd"/>
+      <w:r>
+        <w:rPr>
+          <w:rFonts w:ascii="Times New Roman" w:hAnsi="Times New Roman" w:cs="Times New Roman"/>
+          <w:b/>
+          <w:bCs/>
+          <w:color w:val="000000" w:themeColor="text1"/>
+        </w:rPr>
+        <w:t xml:space="preserve"> - </w:t>
       </w:r>
       <w:r>
         <w:rPr>
@@ -2835,7 +3068,23 @@
           <w:rFonts w:ascii="Times New Roman" w:hAnsi="Times New Roman" w:cs="Times New Roman"/>
           <w:color w:val="000000" w:themeColor="text1"/>
         </w:rPr>
-        <w:t xml:space="preserve">Engineered a PDF analysis tool using PyPDF2, BERT/BART transformers, and FAISS for semantic search, packaged in a Streamlit app for real-time summarization and Q&amp;A — reduced manual review time by </w:t>
+        <w:t xml:space="preserve">Engineered a PDF analysis tool using PyPDF2, BERT/BART transformers, and FAISS for semantic search, packaged in a </w:t>
+      </w:r>
+      <w:proofErr w:type="spellStart"/>
+      <w:r>
+        <w:rPr>
+          <w:rFonts w:ascii="Times New Roman" w:hAnsi="Times New Roman" w:cs="Times New Roman"/>
+          <w:color w:val="000000" w:themeColor="text1"/>
+        </w:rPr>
+        <w:t>Streamlit</w:t>
+      </w:r>
+      <w:proofErr w:type="spellEnd"/>
+      <w:r>
+        <w:rPr>
+          <w:rFonts w:ascii="Times New Roman" w:hAnsi="Times New Roman" w:cs="Times New Roman"/>
+          <w:color w:val="000000" w:themeColor="text1"/>
+        </w:rPr>
+        <w:t xml:space="preserve"> app for real-time summarization and Q&amp;A — reduced manual review time by </w:t>
       </w:r>
       <w:r>
         <w:rPr>

</xml_diff>

<commit_message>
llama github file changed
</commit_message>
<xml_diff>
--- a/resumes/Kunj_Shah_Resume.docx
+++ b/resumes/Kunj_Shah_Resume.docx
@@ -135,7 +135,6 @@
         <w:t xml:space="preserve"> </w:t>
       </w:r>
       <w:hyperlink r:id="rId6" w:history="1">
-        <w:proofErr w:type="spellStart"/>
         <w:r>
           <w:rPr>
             <w:rStyle w:val="Hyperlink"/>
@@ -145,7 +144,6 @@
           </w:rPr>
           <w:t>Github</w:t>
         </w:r>
-        <w:proofErr w:type="spellEnd"/>
       </w:hyperlink>
       <w:r>
         <w:rPr>
@@ -301,71 +299,7 @@
           <w:rFonts w:ascii="Times New Roman" w:hAnsi="Times New Roman" w:cs="Times New Roman"/>
           <w:color w:val="000000" w:themeColor="text1"/>
         </w:rPr>
-        <w:t xml:space="preserve">Large Language Models, Transformers, Retrieval-Augmented Generation (RAG), </w:t>
-      </w:r>
-      <w:proofErr w:type="spellStart"/>
-      <w:r>
-        <w:rPr>
-          <w:rFonts w:ascii="Times New Roman" w:hAnsi="Times New Roman" w:cs="Times New Roman"/>
-          <w:color w:val="000000" w:themeColor="text1"/>
-        </w:rPr>
-        <w:t>LoRA</w:t>
-      </w:r>
-      <w:proofErr w:type="spellEnd"/>
-      <w:r>
-        <w:rPr>
-          <w:rFonts w:ascii="Times New Roman" w:hAnsi="Times New Roman" w:cs="Times New Roman"/>
-          <w:color w:val="000000" w:themeColor="text1"/>
-        </w:rPr>
-        <w:t xml:space="preserve">, </w:t>
-      </w:r>
-      <w:proofErr w:type="spellStart"/>
-      <w:r>
-        <w:rPr>
-          <w:rFonts w:ascii="Times New Roman" w:hAnsi="Times New Roman" w:cs="Times New Roman"/>
-          <w:color w:val="000000" w:themeColor="text1"/>
-        </w:rPr>
-        <w:t>PyTorch</w:t>
-      </w:r>
-      <w:proofErr w:type="spellEnd"/>
-      <w:r>
-        <w:rPr>
-          <w:rFonts w:ascii="Times New Roman" w:hAnsi="Times New Roman" w:cs="Times New Roman"/>
-          <w:color w:val="000000" w:themeColor="text1"/>
-        </w:rPr>
-        <w:t xml:space="preserve">, TensorFlow, </w:t>
-      </w:r>
-      <w:proofErr w:type="spellStart"/>
-      <w:r>
-        <w:rPr>
-          <w:rFonts w:ascii="Times New Roman" w:hAnsi="Times New Roman" w:cs="Times New Roman"/>
-          <w:color w:val="000000" w:themeColor="text1"/>
-        </w:rPr>
-        <w:t>LangChain</w:t>
-      </w:r>
-      <w:proofErr w:type="spellEnd"/>
-      <w:r>
-        <w:rPr>
-          <w:rFonts w:ascii="Times New Roman" w:hAnsi="Times New Roman" w:cs="Times New Roman"/>
-          <w:color w:val="000000" w:themeColor="text1"/>
-        </w:rPr>
-        <w:t xml:space="preserve">, </w:t>
-      </w:r>
-      <w:proofErr w:type="spellStart"/>
-      <w:r>
-        <w:rPr>
-          <w:rFonts w:ascii="Times New Roman" w:hAnsi="Times New Roman" w:cs="Times New Roman"/>
-          <w:color w:val="000000" w:themeColor="text1"/>
-        </w:rPr>
-        <w:t>LangFlow</w:t>
-      </w:r>
-      <w:proofErr w:type="spellEnd"/>
-      <w:r>
-        <w:rPr>
-          <w:rFonts w:ascii="Times New Roman" w:hAnsi="Times New Roman" w:cs="Times New Roman"/>
-          <w:color w:val="000000" w:themeColor="text1"/>
-        </w:rPr>
-        <w:t xml:space="preserve">, n8n, OpenCV, Machine Learning, Deep Learning, </w:t>
+        <w:t xml:space="preserve">Large Language Models, Transformers, Retrieval-Augmented Generation (RAG), LoRA, PyTorch, TensorFlow, LangChain, LangFlow, n8n, OpenCV, Machine Learning, Deep Learning, </w:t>
       </w:r>
       <w:r>
         <w:rPr>
@@ -492,7 +426,6 @@
         </w:rPr>
         <w:t xml:space="preserve"> </w:t>
       </w:r>
-      <w:proofErr w:type="spellStart"/>
       <w:r>
         <w:rPr>
           <w:rFonts w:ascii="Times New Roman" w:hAnsi="Times New Roman" w:cs="Times New Roman"/>
@@ -500,7 +433,6 @@
         </w:rPr>
         <w:t>Tailwindcss</w:t>
       </w:r>
-      <w:proofErr w:type="spellEnd"/>
     </w:p>
     <w:p>
       <w:pPr>
@@ -533,23 +465,7 @@
           <w:rFonts w:ascii="Times New Roman" w:hAnsi="Times New Roman" w:cs="Times New Roman"/>
           <w:color w:val="000000" w:themeColor="text1"/>
         </w:rPr>
-        <w:t xml:space="preserve">MongoDB, MySQL, Git, Docker, </w:t>
-      </w:r>
-      <w:proofErr w:type="spellStart"/>
-      <w:r>
-        <w:rPr>
-          <w:rFonts w:ascii="Times New Roman" w:hAnsi="Times New Roman" w:cs="Times New Roman"/>
-          <w:color w:val="000000" w:themeColor="text1"/>
-        </w:rPr>
-        <w:t>VertexAI</w:t>
-      </w:r>
-      <w:proofErr w:type="spellEnd"/>
-      <w:r>
-        <w:rPr>
-          <w:rFonts w:ascii="Times New Roman" w:hAnsi="Times New Roman" w:cs="Times New Roman"/>
-          <w:color w:val="000000" w:themeColor="text1"/>
-        </w:rPr>
-        <w:t>, Microsoft Azure</w:t>
+        <w:t>MongoDB, MySQL, Git, Docker, VertexAI, Microsoft Azure</w:t>
       </w:r>
     </w:p>
     <w:p>
@@ -998,7 +914,6 @@
           <w14:ligatures w14:val="none"/>
         </w:rPr>
       </w:pPr>
-      <w:proofErr w:type="spellStart"/>
       <w:r>
         <w:rPr>
           <w:rFonts w:ascii="Times New Roman" w:eastAsia="Times New Roman" w:hAnsi="Times New Roman" w:cs="Times New Roman"/>
@@ -1008,19 +923,7 @@
           <w:kern w:val="0"/>
           <w14:ligatures w14:val="none"/>
         </w:rPr>
-        <w:t>Dreamable</w:t>
-      </w:r>
-      <w:proofErr w:type="spellEnd"/>
-      <w:r>
-        <w:rPr>
-          <w:rFonts w:ascii="Times New Roman" w:eastAsia="Times New Roman" w:hAnsi="Times New Roman" w:cs="Times New Roman"/>
-          <w:b/>
-          <w:bCs/>
-          <w:color w:val="000000" w:themeColor="text1"/>
-          <w:kern w:val="0"/>
-          <w14:ligatures w14:val="none"/>
-        </w:rPr>
-        <w:t xml:space="preserve"> Inc.</w:t>
+        <w:t>Dreamable Inc.</w:t>
       </w:r>
       <w:r>
         <w:rPr>
@@ -1177,9 +1080,8 @@
           <w:lang w:val="fr-FR"/>
           <w14:ligatures w14:val="none"/>
         </w:rPr>
-        <w:t xml:space="preserve">AI Agent </w:t>
-      </w:r>
-      <w:proofErr w:type="spellStart"/>
+        <w:t>AI Agent Int</w:t>
+      </w:r>
       <w:r>
         <w:rPr>
           <w:rFonts w:ascii="Times New Roman" w:eastAsia="Times New Roman" w:hAnsi="Times New Roman" w:cs="Times New Roman"/>
@@ -1190,21 +1092,8 @@
           <w:lang w:val="fr-FR"/>
           <w14:ligatures w14:val="none"/>
         </w:rPr>
-        <w:t>Int</w:t>
-      </w:r>
-      <w:r>
-        <w:rPr>
-          <w:rFonts w:ascii="Times New Roman" w:eastAsia="Times New Roman" w:hAnsi="Times New Roman" w:cs="Times New Roman"/>
-          <w:i/>
-          <w:iCs/>
-          <w:color w:val="000000" w:themeColor="text1"/>
-          <w:kern w:val="0"/>
-          <w:lang w:val="fr-FR"/>
-          <w14:ligatures w14:val="none"/>
-        </w:rPr>
         <w:t>ern</w:t>
       </w:r>
-      <w:proofErr w:type="spellEnd"/>
       <w:r>
         <w:rPr>
           <w:rFonts w:ascii="Times New Roman" w:eastAsia="Times New Roman" w:hAnsi="Times New Roman" w:cs="Times New Roman"/>
@@ -1477,27 +1366,7 @@
           <w:kern w:val="0"/>
           <w14:ligatures w14:val="none"/>
         </w:rPr>
-        <w:t xml:space="preserve"> for internal document Q&amp;A tasks; handled dataset curation, low-rank adaptation (</w:t>
-      </w:r>
-      <w:proofErr w:type="spellStart"/>
-      <w:r>
-        <w:rPr>
-          <w:rFonts w:ascii="Times New Roman" w:eastAsia="Times New Roman" w:hAnsi="Times New Roman" w:cs="Times New Roman"/>
-          <w:color w:val="000000" w:themeColor="text1"/>
-          <w:kern w:val="0"/>
-          <w14:ligatures w14:val="none"/>
-        </w:rPr>
-        <w:t>LoRA</w:t>
-      </w:r>
-      <w:proofErr w:type="spellEnd"/>
-      <w:r>
-        <w:rPr>
-          <w:rFonts w:ascii="Times New Roman" w:eastAsia="Times New Roman" w:hAnsi="Times New Roman" w:cs="Times New Roman"/>
-          <w:color w:val="000000" w:themeColor="text1"/>
-          <w:kern w:val="0"/>
-          <w14:ligatures w14:val="none"/>
-        </w:rPr>
-        <w:t xml:space="preserve">), and model evaluation, achieving </w:t>
+        <w:t xml:space="preserve"> for internal document Q&amp;A tasks; handled dataset curation, low-rank adaptation (LoRA), and model evaluation, achieving </w:t>
       </w:r>
       <w:r>
         <w:rPr>
@@ -1591,27 +1460,7 @@
           <w:kern w:val="0"/>
           <w14:ligatures w14:val="none"/>
         </w:rPr>
-        <w:t xml:space="preserve">, </w:t>
-      </w:r>
-      <w:proofErr w:type="spellStart"/>
-      <w:r>
-        <w:rPr>
-          <w:rFonts w:ascii="Times New Roman" w:eastAsia="Times New Roman" w:hAnsi="Times New Roman" w:cs="Times New Roman"/>
-          <w:color w:val="000000" w:themeColor="text1"/>
-          <w:kern w:val="0"/>
-          <w14:ligatures w14:val="none"/>
-        </w:rPr>
-        <w:t>LangChain</w:t>
-      </w:r>
-      <w:proofErr w:type="spellEnd"/>
-      <w:r>
-        <w:rPr>
-          <w:rFonts w:ascii="Times New Roman" w:eastAsia="Times New Roman" w:hAnsi="Times New Roman" w:cs="Times New Roman"/>
-          <w:color w:val="000000" w:themeColor="text1"/>
-          <w:kern w:val="0"/>
-          <w14:ligatures w14:val="none"/>
-        </w:rPr>
-        <w:t xml:space="preserve">, and OpenAI tools to automate messaging workflows; currently used by </w:t>
+        <w:t xml:space="preserve">, LangChain, and OpenAI tools to automate messaging workflows; currently used by </w:t>
       </w:r>
       <w:r>
         <w:rPr>
@@ -2424,27 +2273,7 @@
           <w:bCs/>
           <w:color w:val="000000" w:themeColor="text1"/>
         </w:rPr>
-        <w:t xml:space="preserve">Llama Finetuning on </w:t>
-      </w:r>
-      <w:proofErr w:type="spellStart"/>
-      <w:r>
-        <w:rPr>
-          <w:rFonts w:ascii="Times New Roman" w:hAnsi="Times New Roman" w:cs="Times New Roman"/>
-          <w:b/>
-          <w:bCs/>
-          <w:color w:val="000000" w:themeColor="text1"/>
-        </w:rPr>
-        <w:t>OpenHermes</w:t>
-      </w:r>
-      <w:proofErr w:type="spellEnd"/>
-      <w:r>
-        <w:rPr>
-          <w:rFonts w:ascii="Times New Roman" w:hAnsi="Times New Roman" w:cs="Times New Roman"/>
-          <w:b/>
-          <w:bCs/>
-          <w:color w:val="000000" w:themeColor="text1"/>
-        </w:rPr>
-        <w:t xml:space="preserve"> </w:t>
+        <w:t xml:space="preserve">Llama Finetuning on OpenHermes </w:t>
       </w:r>
       <w:hyperlink r:id="rId8" w:history="1">
         <w:r>
@@ -2505,39 +2334,7 @@
           <w:rFonts w:ascii="Times New Roman" w:hAnsi="Times New Roman" w:cs="Times New Roman"/>
           <w:color w:val="000000" w:themeColor="text1"/>
         </w:rPr>
-        <w:t xml:space="preserve"> </w:t>
-      </w:r>
-      <w:proofErr w:type="spellStart"/>
-      <w:r>
-        <w:rPr>
-          <w:rFonts w:ascii="Times New Roman" w:hAnsi="Times New Roman" w:cs="Times New Roman"/>
-          <w:color w:val="000000" w:themeColor="text1"/>
-        </w:rPr>
-        <w:t>OpenHermes</w:t>
-      </w:r>
-      <w:proofErr w:type="spellEnd"/>
-      <w:r>
-        <w:rPr>
-          <w:rFonts w:ascii="Times New Roman" w:hAnsi="Times New Roman" w:cs="Times New Roman"/>
-          <w:color w:val="000000" w:themeColor="text1"/>
-        </w:rPr>
-        <w:t xml:space="preserve"> instruction–response pairs using HF Transformers, </w:t>
-      </w:r>
-      <w:proofErr w:type="spellStart"/>
-      <w:r>
-        <w:rPr>
-          <w:rFonts w:ascii="Times New Roman" w:hAnsi="Times New Roman" w:cs="Times New Roman"/>
-          <w:color w:val="000000" w:themeColor="text1"/>
-        </w:rPr>
-        <w:t>LoRA</w:t>
-      </w:r>
-      <w:proofErr w:type="spellEnd"/>
-      <w:r>
-        <w:rPr>
-          <w:rFonts w:ascii="Times New Roman" w:hAnsi="Times New Roman" w:cs="Times New Roman"/>
-          <w:color w:val="000000" w:themeColor="text1"/>
-        </w:rPr>
-        <w:t xml:space="preserve"> (</w:t>
+        <w:t xml:space="preserve"> OpenHermes instruction–response pairs using HF Transformers, LoRA (</w:t>
       </w:r>
       <w:r>
         <w:rPr>
@@ -2601,23 +2398,7 @@
           <w:rFonts w:ascii="Times New Roman" w:hAnsi="Times New Roman" w:cs="Times New Roman"/>
           <w:color w:val="000000" w:themeColor="text1"/>
         </w:rPr>
-        <w:t xml:space="preserve"> with bf16 + gradient checkpointing. Deployed inference-ready Docker image with </w:t>
-      </w:r>
-      <w:proofErr w:type="spellStart"/>
-      <w:r>
-        <w:rPr>
-          <w:rFonts w:ascii="Times New Roman" w:hAnsi="Times New Roman" w:cs="Times New Roman"/>
-          <w:color w:val="000000" w:themeColor="text1"/>
-        </w:rPr>
-        <w:t>vLLM</w:t>
-      </w:r>
-      <w:proofErr w:type="spellEnd"/>
-      <w:r>
-        <w:rPr>
-          <w:rFonts w:ascii="Times New Roman" w:hAnsi="Times New Roman" w:cs="Times New Roman"/>
-          <w:color w:val="000000" w:themeColor="text1"/>
-        </w:rPr>
-        <w:t xml:space="preserve">: </w:t>
+        <w:t xml:space="preserve"> with bf16 + gradient checkpointing. Deployed inference-ready Docker image with vLLM: </w:t>
       </w:r>
       <w:r>
         <w:rPr>
@@ -2626,7 +2407,16 @@
           <w:bCs/>
           <w:color w:val="000000" w:themeColor="text1"/>
         </w:rPr>
-        <w:t>kunjcr2/llama-3.2-3b-openhermes</w:t>
+        <w:t>kunjcr2/llama-3.2-3b-</w:t>
+      </w:r>
+      <w:r>
+        <w:rPr>
+          <w:rFonts w:ascii="Times New Roman" w:hAnsi="Times New Roman" w:cs="Times New Roman"/>
+          <w:b/>
+          <w:bCs/>
+          <w:color w:val="000000" w:themeColor="text1"/>
+        </w:rPr>
+        <w:t>vllm</w:t>
       </w:r>
       <w:r>
         <w:rPr>
@@ -2673,19 +2463,8 @@
           <w:bCs/>
           <w:color w:val="000000" w:themeColor="text1"/>
         </w:rPr>
-        <w:t xml:space="preserve"> - </w:t>
-      </w:r>
-      <w:proofErr w:type="spellStart"/>
-      <w:r>
-        <w:rPr>
-          <w:rFonts w:ascii="Times New Roman" w:hAnsi="Times New Roman" w:cs="Times New Roman"/>
-          <w:b/>
-          <w:bCs/>
-          <w:color w:val="000000" w:themeColor="text1"/>
-        </w:rPr>
-        <w:t>KsM</w:t>
-      </w:r>
-      <w:proofErr w:type="spellEnd"/>
+        <w:t xml:space="preserve"> - KsM</w:t>
+      </w:r>
       <w:r>
         <w:rPr>
           <w:rFonts w:ascii="Times New Roman" w:hAnsi="Times New Roman" w:cs="Times New Roman"/>
@@ -2855,7 +2634,6 @@
           <w:color w:val="000000" w:themeColor="text1"/>
         </w:rPr>
       </w:pPr>
-      <w:proofErr w:type="spellStart"/>
       <w:r>
         <w:rPr>
           <w:rFonts w:ascii="Times New Roman" w:hAnsi="Times New Roman" w:cs="Times New Roman"/>
@@ -2863,17 +2641,7 @@
           <w:bCs/>
           <w:color w:val="000000" w:themeColor="text1"/>
         </w:rPr>
-        <w:t>theHelper</w:t>
-      </w:r>
-      <w:proofErr w:type="spellEnd"/>
-      <w:r>
-        <w:rPr>
-          <w:rFonts w:ascii="Times New Roman" w:hAnsi="Times New Roman" w:cs="Times New Roman"/>
-          <w:b/>
-          <w:bCs/>
-          <w:color w:val="000000" w:themeColor="text1"/>
-        </w:rPr>
-        <w:t xml:space="preserve"> - </w:t>
+        <w:t xml:space="preserve">theHelper - </w:t>
       </w:r>
       <w:r>
         <w:rPr>
@@ -2921,23 +2689,7 @@
           <w:rFonts w:ascii="Times New Roman" w:hAnsi="Times New Roman" w:cs="Times New Roman"/>
           <w:color w:val="000000" w:themeColor="text1"/>
         </w:rPr>
-        <w:t xml:space="preserve">Engineered a PDF analysis tool using PyPDF2, BERT/BART transformers, and FAISS for semantic search, packaged in a </w:t>
-      </w:r>
-      <w:proofErr w:type="spellStart"/>
-      <w:r>
-        <w:rPr>
-          <w:rFonts w:ascii="Times New Roman" w:hAnsi="Times New Roman" w:cs="Times New Roman"/>
-          <w:color w:val="000000" w:themeColor="text1"/>
-        </w:rPr>
-        <w:t>Streamlit</w:t>
-      </w:r>
-      <w:proofErr w:type="spellEnd"/>
-      <w:r>
-        <w:rPr>
-          <w:rFonts w:ascii="Times New Roman" w:hAnsi="Times New Roman" w:cs="Times New Roman"/>
-          <w:color w:val="000000" w:themeColor="text1"/>
-        </w:rPr>
-        <w:t xml:space="preserve"> app for real-time summarization and Q&amp;A — reduced manual review time by </w:t>
+        <w:t xml:space="preserve">Engineered a PDF analysis tool using PyPDF2, BERT/BART transformers, and FAISS for semantic search, packaged in a Streamlit app for real-time summarization and Q&amp;A — reduced manual review time by </w:t>
       </w:r>
       <w:r>
         <w:rPr>
@@ -8647,6 +8399,7 @@
   <w:style w:type="character" w:default="1" w:styleId="DefaultParagraphFont">
     <w:name w:val="Default Paragraph Font"/>
     <w:uiPriority w:val="1"/>
+    <w:semiHidden/>
     <w:unhideWhenUsed/>
   </w:style>
   <w:style w:type="table" w:default="1" w:styleId="TableNormal">

</xml_diff>

<commit_message>
Resume updated with GatorGPT
</commit_message>
<xml_diff>
--- a/resumes/Kunj_Shah_Resume.docx
+++ b/resumes/Kunj_Shah_Resume.docx
@@ -135,6 +135,7 @@
         <w:t xml:space="preserve"> </w:t>
       </w:r>
       <w:hyperlink r:id="rId6" w:history="1">
+        <w:proofErr w:type="spellStart"/>
         <w:r>
           <w:rPr>
             <w:rStyle w:val="Hyperlink"/>
@@ -144,6 +145,7 @@
           </w:rPr>
           <w:t>Github</w:t>
         </w:r>
+        <w:proofErr w:type="spellEnd"/>
       </w:hyperlink>
       <w:r>
         <w:rPr>
@@ -299,7 +301,71 @@
           <w:rFonts w:ascii="Times New Roman" w:hAnsi="Times New Roman" w:cs="Times New Roman"/>
           <w:color w:val="000000" w:themeColor="text1"/>
         </w:rPr>
-        <w:t xml:space="preserve">Large Language Models, Transformers, Retrieval-Augmented Generation (RAG), LoRA, PyTorch, TensorFlow, LangChain, LangFlow, n8n, OpenCV, Machine Learning, Deep Learning, </w:t>
+        <w:t xml:space="preserve">Large Language Models, Transformers, Retrieval-Augmented Generation (RAG), </w:t>
+      </w:r>
+      <w:proofErr w:type="spellStart"/>
+      <w:r>
+        <w:rPr>
+          <w:rFonts w:ascii="Times New Roman" w:hAnsi="Times New Roman" w:cs="Times New Roman"/>
+          <w:color w:val="000000" w:themeColor="text1"/>
+        </w:rPr>
+        <w:t>LoRA</w:t>
+      </w:r>
+      <w:proofErr w:type="spellEnd"/>
+      <w:r>
+        <w:rPr>
+          <w:rFonts w:ascii="Times New Roman" w:hAnsi="Times New Roman" w:cs="Times New Roman"/>
+          <w:color w:val="000000" w:themeColor="text1"/>
+        </w:rPr>
+        <w:t xml:space="preserve">, </w:t>
+      </w:r>
+      <w:proofErr w:type="spellStart"/>
+      <w:r>
+        <w:rPr>
+          <w:rFonts w:ascii="Times New Roman" w:hAnsi="Times New Roman" w:cs="Times New Roman"/>
+          <w:color w:val="000000" w:themeColor="text1"/>
+        </w:rPr>
+        <w:t>PyTorch</w:t>
+      </w:r>
+      <w:proofErr w:type="spellEnd"/>
+      <w:r>
+        <w:rPr>
+          <w:rFonts w:ascii="Times New Roman" w:hAnsi="Times New Roman" w:cs="Times New Roman"/>
+          <w:color w:val="000000" w:themeColor="text1"/>
+        </w:rPr>
+        <w:t xml:space="preserve">, TensorFlow, </w:t>
+      </w:r>
+      <w:proofErr w:type="spellStart"/>
+      <w:r>
+        <w:rPr>
+          <w:rFonts w:ascii="Times New Roman" w:hAnsi="Times New Roman" w:cs="Times New Roman"/>
+          <w:color w:val="000000" w:themeColor="text1"/>
+        </w:rPr>
+        <w:t>LangChain</w:t>
+      </w:r>
+      <w:proofErr w:type="spellEnd"/>
+      <w:r>
+        <w:rPr>
+          <w:rFonts w:ascii="Times New Roman" w:hAnsi="Times New Roman" w:cs="Times New Roman"/>
+          <w:color w:val="000000" w:themeColor="text1"/>
+        </w:rPr>
+        <w:t xml:space="preserve">, </w:t>
+      </w:r>
+      <w:proofErr w:type="spellStart"/>
+      <w:r>
+        <w:rPr>
+          <w:rFonts w:ascii="Times New Roman" w:hAnsi="Times New Roman" w:cs="Times New Roman"/>
+          <w:color w:val="000000" w:themeColor="text1"/>
+        </w:rPr>
+        <w:t>LangFlow</w:t>
+      </w:r>
+      <w:proofErr w:type="spellEnd"/>
+      <w:r>
+        <w:rPr>
+          <w:rFonts w:ascii="Times New Roman" w:hAnsi="Times New Roman" w:cs="Times New Roman"/>
+          <w:color w:val="000000" w:themeColor="text1"/>
+        </w:rPr>
+        <w:t xml:space="preserve">, n8n, OpenCV, Machine Learning, Deep Learning, </w:t>
       </w:r>
       <w:r>
         <w:rPr>
@@ -426,6 +492,7 @@
         </w:rPr>
         <w:t xml:space="preserve"> </w:t>
       </w:r>
+      <w:proofErr w:type="spellStart"/>
       <w:r>
         <w:rPr>
           <w:rFonts w:ascii="Times New Roman" w:hAnsi="Times New Roman" w:cs="Times New Roman"/>
@@ -433,6 +500,7 @@
         </w:rPr>
         <w:t>Tailwindcss</w:t>
       </w:r>
+      <w:proofErr w:type="spellEnd"/>
     </w:p>
     <w:p>
       <w:pPr>
@@ -465,7 +533,46 @@
           <w:rFonts w:ascii="Times New Roman" w:hAnsi="Times New Roman" w:cs="Times New Roman"/>
           <w:color w:val="000000" w:themeColor="text1"/>
         </w:rPr>
-        <w:t>MongoDB, MySQL, Git, Docker, VertexAI, Microsoft Azure</w:t>
+        <w:t xml:space="preserve">Git, Docker, </w:t>
+      </w:r>
+      <w:proofErr w:type="spellStart"/>
+      <w:r>
+        <w:rPr>
+          <w:rFonts w:ascii="Times New Roman" w:hAnsi="Times New Roman" w:cs="Times New Roman"/>
+          <w:color w:val="000000" w:themeColor="text1"/>
+        </w:rPr>
+        <w:t>vLLM</w:t>
+      </w:r>
+      <w:proofErr w:type="spellEnd"/>
+      <w:r>
+        <w:rPr>
+          <w:rFonts w:ascii="Times New Roman" w:hAnsi="Times New Roman" w:cs="Times New Roman"/>
+          <w:color w:val="000000" w:themeColor="text1"/>
+        </w:rPr>
+        <w:t xml:space="preserve">, </w:t>
+      </w:r>
+      <w:proofErr w:type="spellStart"/>
+      <w:r>
+        <w:rPr>
+          <w:rFonts w:ascii="Times New Roman" w:hAnsi="Times New Roman" w:cs="Times New Roman"/>
+          <w:color w:val="000000" w:themeColor="text1"/>
+        </w:rPr>
+        <w:t>VertexAI</w:t>
+      </w:r>
+      <w:proofErr w:type="spellEnd"/>
+      <w:r>
+        <w:rPr>
+          <w:rFonts w:ascii="Times New Roman" w:hAnsi="Times New Roman" w:cs="Times New Roman"/>
+          <w:color w:val="000000" w:themeColor="text1"/>
+        </w:rPr>
+        <w:t xml:space="preserve">, </w:t>
+      </w:r>
+      <w:r>
+        <w:rPr>
+          <w:rFonts w:ascii="Times New Roman" w:hAnsi="Times New Roman" w:cs="Times New Roman"/>
+          <w:color w:val="000000" w:themeColor="text1"/>
+        </w:rPr>
+        <w:t>MongoDB, MySQL</w:t>
       </w:r>
     </w:p>
     <w:p>
@@ -799,6 +906,15 @@
           <w:color w:val="000000" w:themeColor="text1"/>
         </w:rPr>
         <w:tab/>
+        <w:t xml:space="preserve">        </w:t>
+      </w:r>
+      <w:r>
+        <w:rPr>
+          <w:rFonts w:ascii="Times New Roman" w:hAnsi="Times New Roman" w:cs="Times New Roman"/>
+          <w:i/>
+          <w:iCs/>
+          <w:color w:val="000000" w:themeColor="text1"/>
+        </w:rPr>
         <w:t xml:space="preserve"> </w:t>
       </w:r>
       <w:r>
@@ -914,6 +1030,7 @@
           <w14:ligatures w14:val="none"/>
         </w:rPr>
       </w:pPr>
+      <w:proofErr w:type="spellStart"/>
       <w:r>
         <w:rPr>
           <w:rFonts w:ascii="Times New Roman" w:eastAsia="Times New Roman" w:hAnsi="Times New Roman" w:cs="Times New Roman"/>
@@ -923,7 +1040,19 @@
           <w:kern w:val="0"/>
           <w14:ligatures w14:val="none"/>
         </w:rPr>
-        <w:t>Dreamable Inc.</w:t>
+        <w:t>Dreamable</w:t>
+      </w:r>
+      <w:proofErr w:type="spellEnd"/>
+      <w:r>
+        <w:rPr>
+          <w:rFonts w:ascii="Times New Roman" w:eastAsia="Times New Roman" w:hAnsi="Times New Roman" w:cs="Times New Roman"/>
+          <w:b/>
+          <w:bCs/>
+          <w:color w:val="000000" w:themeColor="text1"/>
+          <w:kern w:val="0"/>
+          <w14:ligatures w14:val="none"/>
+        </w:rPr>
+        <w:t xml:space="preserve"> Inc.</w:t>
       </w:r>
       <w:r>
         <w:rPr>
@@ -1080,8 +1209,9 @@
           <w:lang w:val="fr-FR"/>
           <w14:ligatures w14:val="none"/>
         </w:rPr>
-        <w:t>AI Agent Int</w:t>
-      </w:r>
+        <w:t xml:space="preserve">AI Agent </w:t>
+      </w:r>
+      <w:proofErr w:type="spellStart"/>
       <w:r>
         <w:rPr>
           <w:rFonts w:ascii="Times New Roman" w:eastAsia="Times New Roman" w:hAnsi="Times New Roman" w:cs="Times New Roman"/>
@@ -1092,8 +1222,21 @@
           <w:lang w:val="fr-FR"/>
           <w14:ligatures w14:val="none"/>
         </w:rPr>
+        <w:t>Int</w:t>
+      </w:r>
+      <w:r>
+        <w:rPr>
+          <w:rFonts w:ascii="Times New Roman" w:eastAsia="Times New Roman" w:hAnsi="Times New Roman" w:cs="Times New Roman"/>
+          <w:i/>
+          <w:iCs/>
+          <w:color w:val="000000" w:themeColor="text1"/>
+          <w:kern w:val="0"/>
+          <w:lang w:val="fr-FR"/>
+          <w14:ligatures w14:val="none"/>
+        </w:rPr>
         <w:t>ern</w:t>
       </w:r>
+      <w:proofErr w:type="spellEnd"/>
       <w:r>
         <w:rPr>
           <w:rFonts w:ascii="Times New Roman" w:eastAsia="Times New Roman" w:hAnsi="Times New Roman" w:cs="Times New Roman"/>
@@ -1366,7 +1509,27 @@
           <w:kern w:val="0"/>
           <w14:ligatures w14:val="none"/>
         </w:rPr>
-        <w:t xml:space="preserve"> for internal document Q&amp;A tasks; handled dataset curation, low-rank adaptation (LoRA), and model evaluation, achieving </w:t>
+        <w:t xml:space="preserve"> for internal document Q&amp;A tasks; handled dataset curation, low-rank adaptation (</w:t>
+      </w:r>
+      <w:proofErr w:type="spellStart"/>
+      <w:r>
+        <w:rPr>
+          <w:rFonts w:ascii="Times New Roman" w:eastAsia="Times New Roman" w:hAnsi="Times New Roman" w:cs="Times New Roman"/>
+          <w:color w:val="000000" w:themeColor="text1"/>
+          <w:kern w:val="0"/>
+          <w14:ligatures w14:val="none"/>
+        </w:rPr>
+        <w:t>LoRA</w:t>
+      </w:r>
+      <w:proofErr w:type="spellEnd"/>
+      <w:r>
+        <w:rPr>
+          <w:rFonts w:ascii="Times New Roman" w:eastAsia="Times New Roman" w:hAnsi="Times New Roman" w:cs="Times New Roman"/>
+          <w:color w:val="000000" w:themeColor="text1"/>
+          <w:kern w:val="0"/>
+          <w14:ligatures w14:val="none"/>
+        </w:rPr>
+        <w:t xml:space="preserve">), and model evaluation, achieving </w:t>
       </w:r>
       <w:r>
         <w:rPr>
@@ -1460,7 +1623,27 @@
           <w:kern w:val="0"/>
           <w14:ligatures w14:val="none"/>
         </w:rPr>
-        <w:t xml:space="preserve">, LangChain, and OpenAI tools to automate messaging workflows; currently used by </w:t>
+        <w:t xml:space="preserve">, </w:t>
+      </w:r>
+      <w:proofErr w:type="spellStart"/>
+      <w:r>
+        <w:rPr>
+          <w:rFonts w:ascii="Times New Roman" w:eastAsia="Times New Roman" w:hAnsi="Times New Roman" w:cs="Times New Roman"/>
+          <w:color w:val="000000" w:themeColor="text1"/>
+          <w:kern w:val="0"/>
+          <w14:ligatures w14:val="none"/>
+        </w:rPr>
+        <w:t>LangChain</w:t>
+      </w:r>
+      <w:proofErr w:type="spellEnd"/>
+      <w:r>
+        <w:rPr>
+          <w:rFonts w:ascii="Times New Roman" w:eastAsia="Times New Roman" w:hAnsi="Times New Roman" w:cs="Times New Roman"/>
+          <w:color w:val="000000" w:themeColor="text1"/>
+          <w:kern w:val="0"/>
+          <w14:ligatures w14:val="none"/>
+        </w:rPr>
+        <w:t xml:space="preserve">, and OpenAI tools to automate messaging workflows; currently used by </w:t>
       </w:r>
       <w:r>
         <w:rPr>
@@ -1552,8 +1735,10 @@
       <w:pPr>
         <w:spacing w:after="0" w:line="240" w:lineRule="auto"/>
         <w:rPr>
-          <w:rFonts w:ascii="Times New Roman" w:hAnsi="Times New Roman" w:cs="Times New Roman"/>
-          <w:color w:val="000000" w:themeColor="text1"/>
+          <w:rFonts w:ascii="Times New Roman" w:eastAsia="Times New Roman" w:hAnsi="Times New Roman" w:cs="Times New Roman"/>
+          <w:color w:val="000000" w:themeColor="text1"/>
+          <w:kern w:val="0"/>
+          <w14:ligatures w14:val="none"/>
         </w:rPr>
       </w:pPr>
     </w:p>
@@ -2273,7 +2458,27 @@
           <w:bCs/>
           <w:color w:val="000000" w:themeColor="text1"/>
         </w:rPr>
-        <w:t xml:space="preserve">Llama Finetuning on OpenHermes </w:t>
+        <w:t xml:space="preserve">Llama Finetuning on </w:t>
+      </w:r>
+      <w:proofErr w:type="spellStart"/>
+      <w:r>
+        <w:rPr>
+          <w:rFonts w:ascii="Times New Roman" w:hAnsi="Times New Roman" w:cs="Times New Roman"/>
+          <w:b/>
+          <w:bCs/>
+          <w:color w:val="000000" w:themeColor="text1"/>
+        </w:rPr>
+        <w:t>OpenHermes</w:t>
+      </w:r>
+      <w:proofErr w:type="spellEnd"/>
+      <w:r>
+        <w:rPr>
+          <w:rFonts w:ascii="Times New Roman" w:hAnsi="Times New Roman" w:cs="Times New Roman"/>
+          <w:b/>
+          <w:bCs/>
+          <w:color w:val="000000" w:themeColor="text1"/>
+        </w:rPr>
+        <w:t xml:space="preserve"> </w:t>
       </w:r>
       <w:hyperlink r:id="rId8" w:history="1">
         <w:r>
@@ -2334,7 +2539,39 @@
           <w:rFonts w:ascii="Times New Roman" w:hAnsi="Times New Roman" w:cs="Times New Roman"/>
           <w:color w:val="000000" w:themeColor="text1"/>
         </w:rPr>
-        <w:t xml:space="preserve"> OpenHermes instruction–response pairs using HF Transformers, LoRA (</w:t>
+        <w:t xml:space="preserve"> </w:t>
+      </w:r>
+      <w:proofErr w:type="spellStart"/>
+      <w:r>
+        <w:rPr>
+          <w:rFonts w:ascii="Times New Roman" w:hAnsi="Times New Roman" w:cs="Times New Roman"/>
+          <w:color w:val="000000" w:themeColor="text1"/>
+        </w:rPr>
+        <w:t>OpenHermes</w:t>
+      </w:r>
+      <w:proofErr w:type="spellEnd"/>
+      <w:r>
+        <w:rPr>
+          <w:rFonts w:ascii="Times New Roman" w:hAnsi="Times New Roman" w:cs="Times New Roman"/>
+          <w:color w:val="000000" w:themeColor="text1"/>
+        </w:rPr>
+        <w:t xml:space="preserve"> instruction–response pairs using HF Transformers, </w:t>
+      </w:r>
+      <w:proofErr w:type="spellStart"/>
+      <w:r>
+        <w:rPr>
+          <w:rFonts w:ascii="Times New Roman" w:hAnsi="Times New Roman" w:cs="Times New Roman"/>
+          <w:color w:val="000000" w:themeColor="text1"/>
+        </w:rPr>
+        <w:t>LoRA</w:t>
+      </w:r>
+      <w:proofErr w:type="spellEnd"/>
+      <w:r>
+        <w:rPr>
+          <w:rFonts w:ascii="Times New Roman" w:hAnsi="Times New Roman" w:cs="Times New Roman"/>
+          <w:color w:val="000000" w:themeColor="text1"/>
+        </w:rPr>
+        <w:t xml:space="preserve"> (</w:t>
       </w:r>
       <w:r>
         <w:rPr>
@@ -2398,7 +2635,23 @@
           <w:rFonts w:ascii="Times New Roman" w:hAnsi="Times New Roman" w:cs="Times New Roman"/>
           <w:color w:val="000000" w:themeColor="text1"/>
         </w:rPr>
-        <w:t xml:space="preserve"> with bf16 + gradient checkpointing. Deployed inference-ready Docker image with vLLM: </w:t>
+        <w:t xml:space="preserve"> with bf16 + gradient checkpointing. Deployed inference-ready Docker image with </w:t>
+      </w:r>
+      <w:proofErr w:type="spellStart"/>
+      <w:r>
+        <w:rPr>
+          <w:rFonts w:ascii="Times New Roman" w:hAnsi="Times New Roman" w:cs="Times New Roman"/>
+          <w:color w:val="000000" w:themeColor="text1"/>
+        </w:rPr>
+        <w:t>vLLM</w:t>
+      </w:r>
+      <w:proofErr w:type="spellEnd"/>
+      <w:r>
+        <w:rPr>
+          <w:rFonts w:ascii="Times New Roman" w:hAnsi="Times New Roman" w:cs="Times New Roman"/>
+          <w:color w:val="000000" w:themeColor="text1"/>
+        </w:rPr>
+        <w:t xml:space="preserve">: </w:t>
       </w:r>
       <w:r>
         <w:rPr>
@@ -2447,6 +2700,7 @@
           <w:color w:val="000000" w:themeColor="text1"/>
         </w:rPr>
       </w:pPr>
+      <w:proofErr w:type="spellStart"/>
       <w:r>
         <w:rPr>
           <w:rFonts w:ascii="Times New Roman" w:hAnsi="Times New Roman" w:cs="Times New Roman"/>
@@ -2454,8 +2708,9 @@
           <w:bCs/>
           <w:color w:val="000000" w:themeColor="text1"/>
         </w:rPr>
-        <w:t>Custom LLM</w:t>
-      </w:r>
+        <w:t>GatorGPT</w:t>
+      </w:r>
+      <w:proofErr w:type="spellEnd"/>
       <w:r>
         <w:rPr>
           <w:rFonts w:ascii="Times New Roman" w:hAnsi="Times New Roman" w:cs="Times New Roman"/>
@@ -2463,7 +2718,56 @@
           <w:bCs/>
           <w:color w:val="000000" w:themeColor="text1"/>
         </w:rPr>
-        <w:t xml:space="preserve"> - KsM</w:t>
+        <w:t xml:space="preserve"> </w:t>
+      </w:r>
+      <w:hyperlink r:id="rId10" w:history="1">
+        <w:r>
+          <w:rPr>
+            <w:rStyle w:val="Hyperlink"/>
+            <w:rFonts w:ascii="Times New Roman" w:hAnsi="Times New Roman" w:cs="Times New Roman"/>
+          </w:rPr>
+          <w:t>GIT</w:t>
+        </w:r>
+        <w:r>
+          <w:rPr>
+            <w:rStyle w:val="Hyperlink"/>
+            <w:rFonts w:ascii="Times New Roman" w:hAnsi="Times New Roman" w:cs="Times New Roman"/>
+          </w:rPr>
+          <w:t>HUB</w:t>
+        </w:r>
+      </w:hyperlink>
+      <w:r>
+        <w:t xml:space="preserve"> | </w:t>
+      </w:r>
+      <w:hyperlink r:id="rId11" w:history="1">
+        <w:r>
+          <w:rPr>
+            <w:rStyle w:val="Hyperlink"/>
+            <w:rFonts w:ascii="Times New Roman" w:hAnsi="Times New Roman" w:cs="Times New Roman"/>
+          </w:rPr>
+          <w:t>HUGGINGFACE</w:t>
+        </w:r>
+      </w:hyperlink>
+    </w:p>
+    <w:p>
+      <w:pPr>
+        <w:pStyle w:val="ListParagraph"/>
+        <w:numPr>
+          <w:ilvl w:val="0"/>
+          <w:numId w:val="32"/>
+        </w:numPr>
+        <w:spacing w:after="0"/>
+        <w:rPr>
+          <w:rFonts w:ascii="Times New Roman" w:hAnsi="Times New Roman" w:cs="Times New Roman"/>
+          <w:color w:val="000000" w:themeColor="text1"/>
+        </w:rPr>
+      </w:pPr>
+      <w:r>
+        <w:rPr>
+          <w:rFonts w:ascii="Times New Roman" w:hAnsi="Times New Roman" w:cs="Times New Roman"/>
+          <w:color w:val="000000" w:themeColor="text1"/>
+        </w:rPr>
+        <w:t xml:space="preserve">Pretrained a </w:t>
       </w:r>
       <w:r>
         <w:rPr>
@@ -2472,9 +2776,215 @@
           <w:bCs/>
           <w:color w:val="000000" w:themeColor="text1"/>
         </w:rPr>
+        <w:t>32M</w:t>
+      </w:r>
+      <w:r>
+        <w:rPr>
+          <w:rFonts w:ascii="Times New Roman" w:hAnsi="Times New Roman" w:cs="Times New Roman"/>
+          <w:color w:val="000000" w:themeColor="text1"/>
+        </w:rPr>
+        <w:t xml:space="preserve">–parameter Grouped Query Attention model with Flash Attention + Rotary Positional Encoding on </w:t>
+      </w:r>
+      <w:r>
+        <w:rPr>
+          <w:rFonts w:ascii="Times New Roman" w:hAnsi="Times New Roman" w:cs="Times New Roman"/>
+          <w:b/>
+          <w:bCs/>
+          <w:color w:val="000000" w:themeColor="text1"/>
+        </w:rPr>
+        <w:t>~</w:t>
+      </w:r>
+      <w:r>
+        <w:rPr>
+          <w:rFonts w:ascii="Times New Roman" w:hAnsi="Times New Roman" w:cs="Times New Roman"/>
+          <w:b/>
+          <w:bCs/>
+          <w:color w:val="000000" w:themeColor="text1"/>
+        </w:rPr>
+        <w:t>1</w:t>
+      </w:r>
+      <w:r>
+        <w:rPr>
+          <w:rFonts w:ascii="Times New Roman" w:hAnsi="Times New Roman" w:cs="Times New Roman"/>
+          <w:b/>
+          <w:bCs/>
+          <w:color w:val="000000" w:themeColor="text1"/>
+        </w:rPr>
+        <w:t>M</w:t>
+      </w:r>
+      <w:r>
+        <w:rPr>
+          <w:rFonts w:ascii="Times New Roman" w:hAnsi="Times New Roman" w:cs="Times New Roman"/>
+          <w:color w:val="000000" w:themeColor="text1"/>
+        </w:rPr>
+        <w:t xml:space="preserve"> stories </w:t>
+      </w:r>
+      <w:r>
+        <w:rPr>
+          <w:rFonts w:ascii="Times New Roman" w:hAnsi="Times New Roman" w:cs="Times New Roman"/>
+          <w:b/>
+          <w:bCs/>
+          <w:color w:val="000000" w:themeColor="text1"/>
+        </w:rPr>
+        <w:t>(~211M tokens</w:t>
+      </w:r>
+      <w:r>
+        <w:rPr>
+          <w:rFonts w:ascii="Times New Roman" w:hAnsi="Times New Roman" w:cs="Times New Roman"/>
+          <w:color w:val="000000" w:themeColor="text1"/>
+        </w:rPr>
+        <w:t>) using A100 GPUs (</w:t>
+      </w:r>
+      <w:r>
+        <w:rPr>
+          <w:rFonts w:ascii="Times New Roman" w:hAnsi="Times New Roman" w:cs="Times New Roman"/>
+          <w:b/>
+          <w:bCs/>
+          <w:color w:val="000000" w:themeColor="text1"/>
+        </w:rPr>
+        <w:t>bf16 + tf32</w:t>
+      </w:r>
+      <w:r>
+        <w:rPr>
+          <w:rFonts w:ascii="Times New Roman" w:hAnsi="Times New Roman" w:cs="Times New Roman"/>
+          <w:color w:val="000000" w:themeColor="text1"/>
+        </w:rPr>
+        <w:t xml:space="preserve">); achieved </w:t>
+      </w:r>
+      <w:r>
+        <w:rPr>
+          <w:rFonts w:ascii="Times New Roman" w:hAnsi="Times New Roman" w:cs="Times New Roman"/>
+          <w:b/>
+          <w:bCs/>
+          <w:color w:val="000000" w:themeColor="text1"/>
+        </w:rPr>
+        <w:t>~99% reduction in eval loss</w:t>
+      </w:r>
+      <w:r>
+        <w:rPr>
+          <w:rFonts w:ascii="Times New Roman" w:hAnsi="Times New Roman" w:cs="Times New Roman"/>
+          <w:color w:val="000000" w:themeColor="text1"/>
+        </w:rPr>
+        <w:t xml:space="preserve"> (</w:t>
+      </w:r>
+      <w:r>
+        <w:rPr>
+          <w:rFonts w:ascii="Times New Roman" w:hAnsi="Times New Roman" w:cs="Times New Roman"/>
+          <w:b/>
+          <w:bCs/>
+          <w:color w:val="000000" w:themeColor="text1"/>
+        </w:rPr>
+        <w:t>246 → 1.50</w:t>
+      </w:r>
+      <w:r>
+        <w:rPr>
+          <w:rFonts w:ascii="Times New Roman" w:hAnsi="Times New Roman" w:cs="Times New Roman"/>
+          <w:color w:val="000000" w:themeColor="text1"/>
+        </w:rPr>
+        <w:t xml:space="preserve">). Built and deployed inference-ready Docker image with </w:t>
+      </w:r>
+      <w:proofErr w:type="spellStart"/>
+      <w:r>
+        <w:rPr>
+          <w:rFonts w:ascii="Times New Roman" w:hAnsi="Times New Roman" w:cs="Times New Roman"/>
+          <w:color w:val="000000" w:themeColor="text1"/>
+        </w:rPr>
+        <w:t>vLLM</w:t>
+      </w:r>
+      <w:proofErr w:type="spellEnd"/>
+      <w:r>
+        <w:rPr>
+          <w:rFonts w:ascii="Times New Roman" w:hAnsi="Times New Roman" w:cs="Times New Roman"/>
+          <w:color w:val="000000" w:themeColor="text1"/>
+        </w:rPr>
+        <w:t xml:space="preserve">: </w:t>
+      </w:r>
+      <w:r>
+        <w:rPr>
+          <w:rFonts w:ascii="Times New Roman" w:hAnsi="Times New Roman" w:cs="Times New Roman"/>
+          <w:b/>
+          <w:bCs/>
+          <w:color w:val="000000" w:themeColor="text1"/>
+        </w:rPr>
+        <w:t>kunjcr2/</w:t>
+      </w:r>
+      <w:proofErr w:type="spellStart"/>
+      <w:r>
+        <w:rPr>
+          <w:rFonts w:ascii="Times New Roman" w:hAnsi="Times New Roman" w:cs="Times New Roman"/>
+          <w:b/>
+          <w:bCs/>
+          <w:color w:val="000000" w:themeColor="text1"/>
+        </w:rPr>
+        <w:t>gatorgpt</w:t>
+      </w:r>
+      <w:proofErr w:type="spellEnd"/>
+      <w:r>
+        <w:rPr>
+          <w:rFonts w:ascii="Times New Roman" w:hAnsi="Times New Roman" w:cs="Times New Roman"/>
+          <w:color w:val="000000" w:themeColor="text1"/>
+        </w:rPr>
+        <w:t>.</w:t>
+      </w:r>
+    </w:p>
+    <w:p>
+      <w:pPr>
+        <w:spacing w:after="0"/>
+        <w:rPr>
+          <w:rFonts w:ascii="Times New Roman" w:hAnsi="Times New Roman" w:cs="Times New Roman"/>
+          <w:color w:val="000000" w:themeColor="text1"/>
+        </w:rPr>
+      </w:pPr>
+    </w:p>
+    <w:p>
+      <w:pPr>
+        <w:spacing w:after="0"/>
+        <w:rPr>
+          <w:rFonts w:ascii="Times New Roman" w:hAnsi="Times New Roman" w:cs="Times New Roman"/>
+          <w:b/>
+          <w:bCs/>
+          <w:color w:val="000000" w:themeColor="text1"/>
+        </w:rPr>
+      </w:pPr>
+      <w:proofErr w:type="spellStart"/>
+      <w:r>
+        <w:rPr>
+          <w:rFonts w:ascii="Times New Roman" w:hAnsi="Times New Roman" w:cs="Times New Roman"/>
+          <w:b/>
+          <w:bCs/>
+          <w:color w:val="000000" w:themeColor="text1"/>
+        </w:rPr>
+        <w:t>theHelper</w:t>
+      </w:r>
+      <w:proofErr w:type="spellEnd"/>
+      <w:r>
+        <w:rPr>
+          <w:rFonts w:ascii="Times New Roman" w:hAnsi="Times New Roman" w:cs="Times New Roman"/>
+          <w:b/>
+          <w:bCs/>
+          <w:color w:val="000000" w:themeColor="text1"/>
+        </w:rPr>
+        <w:t xml:space="preserve"> - </w:t>
+      </w:r>
+      <w:r>
+        <w:rPr>
+          <w:rFonts w:ascii="Times New Roman" w:hAnsi="Times New Roman" w:cs="Times New Roman"/>
+          <w:b/>
+          <w:bCs/>
+          <w:color w:val="000000" w:themeColor="text1"/>
+        </w:rPr>
+        <w:t>AI Research Assistant</w:t>
+      </w:r>
+      <w:r>
+        <w:rPr>
+          <w:rFonts w:ascii="Times New Roman" w:hAnsi="Times New Roman" w:cs="Times New Roman"/>
+          <w:b/>
+          <w:bCs/>
+          <w:color w:val="000000" w:themeColor="text1"/>
+        </w:rPr>
         <w:t xml:space="preserve"> </w:t>
       </w:r>
-      <w:hyperlink r:id="rId10" w:history="1">
+      <w:hyperlink r:id="rId12" w:history="1">
         <w:r>
           <w:rPr>
             <w:rStyle w:val="Hyperlink"/>
@@ -2502,194 +3012,23 @@
           <w:rFonts w:ascii="Times New Roman" w:hAnsi="Times New Roman" w:cs="Times New Roman"/>
           <w:color w:val="000000" w:themeColor="text1"/>
         </w:rPr>
-        <w:t xml:space="preserve">Built a custom </w:t>
-      </w:r>
-      <w:r>
-        <w:rPr>
-          <w:rFonts w:ascii="Times New Roman" w:hAnsi="Times New Roman" w:cs="Times New Roman"/>
-          <w:b/>
-          <w:bCs/>
-          <w:color w:val="000000" w:themeColor="text1"/>
-        </w:rPr>
-        <w:t>215</w:t>
-      </w:r>
-      <w:r>
-        <w:rPr>
-          <w:rFonts w:ascii="Times New Roman" w:hAnsi="Times New Roman" w:cs="Times New Roman"/>
-          <w:b/>
-          <w:bCs/>
-          <w:color w:val="000000" w:themeColor="text1"/>
-        </w:rPr>
-        <w:t>M-parameter</w:t>
-      </w:r>
-      <w:r>
-        <w:rPr>
-          <w:rFonts w:ascii="Times New Roman" w:hAnsi="Times New Roman" w:cs="Times New Roman"/>
-          <w:color w:val="000000" w:themeColor="text1"/>
-        </w:rPr>
-        <w:t xml:space="preserve"> GPT-style language model with </w:t>
-      </w:r>
-      <w:r>
-        <w:rPr>
-          <w:rFonts w:ascii="Times New Roman" w:hAnsi="Times New Roman" w:cs="Times New Roman"/>
-          <w:b/>
-          <w:bCs/>
-          <w:color w:val="000000" w:themeColor="text1"/>
-        </w:rPr>
-        <w:t>18</w:t>
-      </w:r>
-      <w:r>
-        <w:rPr>
-          <w:rFonts w:ascii="Times New Roman" w:hAnsi="Times New Roman" w:cs="Times New Roman"/>
-          <w:color w:val="000000" w:themeColor="text1"/>
-        </w:rPr>
-        <w:t xml:space="preserve"> transformer blocks and a </w:t>
-      </w:r>
-      <w:r>
-        <w:rPr>
-          <w:rFonts w:ascii="Times New Roman" w:hAnsi="Times New Roman" w:cs="Times New Roman"/>
-          <w:b/>
-          <w:bCs/>
-          <w:color w:val="000000" w:themeColor="text1"/>
-        </w:rPr>
-        <w:t>512</w:t>
-      </w:r>
-      <w:r>
-        <w:rPr>
-          <w:rFonts w:ascii="Times New Roman" w:hAnsi="Times New Roman" w:cs="Times New Roman"/>
-          <w:color w:val="000000" w:themeColor="text1"/>
-        </w:rPr>
-        <w:t xml:space="preserve">-token context window, trained on </w:t>
-      </w:r>
-      <w:r>
-        <w:rPr>
-          <w:rFonts w:ascii="Times New Roman" w:hAnsi="Times New Roman" w:cs="Times New Roman"/>
-          <w:color w:val="000000" w:themeColor="text1"/>
-        </w:rPr>
-        <w:t>5 novels</w:t>
-      </w:r>
-      <w:r>
-        <w:rPr>
-          <w:rFonts w:ascii="Times New Roman" w:hAnsi="Times New Roman" w:cs="Times New Roman"/>
-          <w:color w:val="000000" w:themeColor="text1"/>
-        </w:rPr>
-        <w:t xml:space="preserve"> using a self-implemented tokenizer, attention mechanism, and training loop, achieving over </w:t>
-      </w:r>
-      <w:r>
-        <w:rPr>
-          <w:rFonts w:ascii="Times New Roman" w:hAnsi="Times New Roman" w:cs="Times New Roman"/>
-          <w:b/>
-          <w:bCs/>
-          <w:color w:val="000000" w:themeColor="text1"/>
-        </w:rPr>
-        <w:t>85% accuracy</w:t>
-      </w:r>
-      <w:r>
-        <w:rPr>
-          <w:rFonts w:ascii="Times New Roman" w:hAnsi="Times New Roman" w:cs="Times New Roman"/>
-          <w:color w:val="000000" w:themeColor="text1"/>
-        </w:rPr>
-        <w:t xml:space="preserve"> on internal benchmarks</w:t>
-      </w:r>
-      <w:r>
-        <w:rPr>
-          <w:rFonts w:ascii="Times New Roman" w:hAnsi="Times New Roman" w:cs="Times New Roman"/>
-          <w:color w:val="000000" w:themeColor="text1"/>
-        </w:rPr>
-        <w:t xml:space="preserve"> and </w:t>
-      </w:r>
-      <w:r>
-        <w:rPr>
-          <w:rFonts w:ascii="Times New Roman" w:hAnsi="Times New Roman" w:cs="Times New Roman"/>
-          <w:b/>
-          <w:bCs/>
-          <w:color w:val="000000" w:themeColor="text1"/>
-        </w:rPr>
-        <w:t>MAE loss of 1.8</w:t>
-      </w:r>
-      <w:r>
-        <w:rPr>
-          <w:rFonts w:ascii="Times New Roman" w:hAnsi="Times New Roman" w:cs="Times New Roman"/>
-          <w:color w:val="000000" w:themeColor="text1"/>
-        </w:rPr>
-        <w:t>.</w:t>
-      </w:r>
-    </w:p>
-    <w:p>
-      <w:pPr>
-        <w:spacing w:after="0"/>
-        <w:rPr>
-          <w:rFonts w:ascii="Times New Roman" w:hAnsi="Times New Roman" w:cs="Times New Roman"/>
-          <w:color w:val="000000" w:themeColor="text1"/>
-        </w:rPr>
-      </w:pPr>
-    </w:p>
-    <w:p>
-      <w:pPr>
-        <w:spacing w:after="0"/>
-        <w:rPr>
-          <w:rFonts w:ascii="Times New Roman" w:hAnsi="Times New Roman" w:cs="Times New Roman"/>
-          <w:b/>
-          <w:bCs/>
-          <w:color w:val="000000" w:themeColor="text1"/>
-        </w:rPr>
-      </w:pPr>
-      <w:r>
-        <w:rPr>
-          <w:rFonts w:ascii="Times New Roman" w:hAnsi="Times New Roman" w:cs="Times New Roman"/>
-          <w:b/>
-          <w:bCs/>
-          <w:color w:val="000000" w:themeColor="text1"/>
-        </w:rPr>
-        <w:t xml:space="preserve">theHelper - </w:t>
-      </w:r>
-      <w:r>
-        <w:rPr>
-          <w:rFonts w:ascii="Times New Roman" w:hAnsi="Times New Roman" w:cs="Times New Roman"/>
-          <w:b/>
-          <w:bCs/>
-          <w:color w:val="000000" w:themeColor="text1"/>
-        </w:rPr>
-        <w:t>AI Research Assistant</w:t>
-      </w:r>
-      <w:r>
-        <w:rPr>
-          <w:rFonts w:ascii="Times New Roman" w:hAnsi="Times New Roman" w:cs="Times New Roman"/>
-          <w:b/>
-          <w:bCs/>
-          <w:color w:val="000000" w:themeColor="text1"/>
-        </w:rPr>
-        <w:t xml:space="preserve"> </w:t>
-      </w:r>
-      <w:hyperlink r:id="rId11" w:history="1">
-        <w:r>
-          <w:rPr>
-            <w:rStyle w:val="Hyperlink"/>
-            <w:rFonts w:ascii="Times New Roman" w:hAnsi="Times New Roman" w:cs="Times New Roman"/>
-          </w:rPr>
-          <w:t>GITHUB</w:t>
-        </w:r>
-      </w:hyperlink>
-    </w:p>
-    <w:p>
-      <w:pPr>
-        <w:pStyle w:val="ListParagraph"/>
-        <w:numPr>
-          <w:ilvl w:val="0"/>
-          <w:numId w:val="36"/>
-        </w:numPr>
-        <w:spacing w:after="0"/>
-        <w:rPr>
-          <w:rFonts w:ascii="Times New Roman" w:hAnsi="Times New Roman" w:cs="Times New Roman"/>
-          <w:color w:val="000000" w:themeColor="text1"/>
-        </w:rPr>
-      </w:pPr>
-      <w:r>
-        <w:rPr>
-          <w:rFonts w:ascii="Times New Roman" w:hAnsi="Times New Roman" w:cs="Times New Roman"/>
-          <w:color w:val="000000" w:themeColor="text1"/>
-        </w:rPr>
-        <w:t xml:space="preserve">Engineered a PDF analysis tool using PyPDF2, BERT/BART transformers, and FAISS for semantic search, packaged in a Streamlit app for real-time summarization and Q&amp;A — reduced manual review time by </w:t>
+        <w:t xml:space="preserve">Engineered a PDF analysis tool using PyPDF2, BERT/BART transformers, and FAISS for semantic search, packaged in a </w:t>
+      </w:r>
+      <w:proofErr w:type="spellStart"/>
+      <w:r>
+        <w:rPr>
+          <w:rFonts w:ascii="Times New Roman" w:hAnsi="Times New Roman" w:cs="Times New Roman"/>
+          <w:color w:val="000000" w:themeColor="text1"/>
+        </w:rPr>
+        <w:t>Streamlit</w:t>
+      </w:r>
+      <w:proofErr w:type="spellEnd"/>
+      <w:r>
+        <w:rPr>
+          <w:rFonts w:ascii="Times New Roman" w:hAnsi="Times New Roman" w:cs="Times New Roman"/>
+          <w:color w:val="000000" w:themeColor="text1"/>
+        </w:rPr>
+        <w:t xml:space="preserve"> app for real-time summarization and Q&amp;A — reduced manual review time by </w:t>
       </w:r>
       <w:r>
         <w:rPr>
@@ -2769,7 +3108,7 @@
         </w:rPr>
         <w:t xml:space="preserve"> </w:t>
       </w:r>
-      <w:hyperlink r:id="rId12" w:history="1">
+      <w:hyperlink r:id="rId13" w:history="1">
         <w:r>
           <w:rPr>
             <w:rStyle w:val="Hyperlink"/>
@@ -8399,7 +8738,6 @@
   <w:style w:type="character" w:default="1" w:styleId="DefaultParagraphFont">
     <w:name w:val="Default Paragraph Font"/>
     <w:uiPriority w:val="1"/>
-    <w:semiHidden/>
     <w:unhideWhenUsed/>
   </w:style>
   <w:style w:type="table" w:default="1" w:styleId="TableNormal">

</xml_diff>

<commit_message>
Additional numbers added to GatorGPT
</commit_message>
<xml_diff>
--- a/resumes/Kunj_Shah_Resume.docx
+++ b/resumes/Kunj_Shah_Resume.docx
@@ -2726,14 +2726,7 @@
             <w:rStyle w:val="Hyperlink"/>
             <w:rFonts w:ascii="Times New Roman" w:hAnsi="Times New Roman" w:cs="Times New Roman"/>
           </w:rPr>
-          <w:t>GIT</w:t>
-        </w:r>
-        <w:r>
-          <w:rPr>
-            <w:rStyle w:val="Hyperlink"/>
-            <w:rFonts w:ascii="Times New Roman" w:hAnsi="Times New Roman" w:cs="Times New Roman"/>
-          </w:rPr>
-          <w:t>HUB</w:t>
+          <w:t>GITHUB</w:t>
         </w:r>
       </w:hyperlink>
       <w:r>
@@ -2776,7 +2769,16 @@
           <w:bCs/>
           <w:color w:val="000000" w:themeColor="text1"/>
         </w:rPr>
-        <w:t>32M</w:t>
+        <w:t>41</w:t>
+      </w:r>
+      <w:r>
+        <w:rPr>
+          <w:rFonts w:ascii="Times New Roman" w:hAnsi="Times New Roman" w:cs="Times New Roman"/>
+          <w:b/>
+          <w:bCs/>
+          <w:color w:val="000000" w:themeColor="text1"/>
+        </w:rPr>
+        <w:t>M</w:t>
       </w:r>
       <w:r>
         <w:rPr>
@@ -2792,7 +2794,7 @@
           <w:bCs/>
           <w:color w:val="000000" w:themeColor="text1"/>
         </w:rPr>
-        <w:t>~</w:t>
+        <w:t>~1</w:t>
       </w:r>
       <w:r>
         <w:rPr>
@@ -2801,7 +2803,7 @@
           <w:bCs/>
           <w:color w:val="000000" w:themeColor="text1"/>
         </w:rPr>
-        <w:t>1</w:t>
+        <w:t>.5</w:t>
       </w:r>
       <w:r>
         <w:rPr>
@@ -2826,7 +2828,25 @@
           <w:bCs/>
           <w:color w:val="000000" w:themeColor="text1"/>
         </w:rPr>
-        <w:t>(~211M tokens</w:t>
+        <w:t>(~</w:t>
+      </w:r>
+      <w:r>
+        <w:rPr>
+          <w:rFonts w:ascii="Times New Roman" w:hAnsi="Times New Roman" w:cs="Times New Roman"/>
+          <w:b/>
+          <w:bCs/>
+          <w:color w:val="000000" w:themeColor="text1"/>
+        </w:rPr>
+        <w:t>350</w:t>
+      </w:r>
+      <w:r>
+        <w:rPr>
+          <w:rFonts w:ascii="Times New Roman" w:hAnsi="Times New Roman" w:cs="Times New Roman"/>
+          <w:b/>
+          <w:bCs/>
+          <w:color w:val="000000" w:themeColor="text1"/>
+        </w:rPr>
+        <w:t>M tokens</w:t>
       </w:r>
       <w:r>
         <w:rPr>
@@ -8738,6 +8758,7 @@
   <w:style w:type="character" w:default="1" w:styleId="DefaultParagraphFont">
     <w:name w:val="Default Paragraph Font"/>
     <w:uiPriority w:val="1"/>
+    <w:semiHidden/>
     <w:unhideWhenUsed/>
   </w:style>
   <w:style w:type="table" w:default="1" w:styleId="TableNormal">

</xml_diff>

<commit_message>
params updated for GatrGPT
</commit_message>
<xml_diff>
--- a/resumes/Kunj_Shah_Resume.docx
+++ b/resumes/Kunj_Shah_Resume.docx
@@ -135,7 +135,6 @@
         <w:t xml:space="preserve"> </w:t>
       </w:r>
       <w:hyperlink r:id="rId6" w:history="1">
-        <w:proofErr w:type="spellStart"/>
         <w:r>
           <w:rPr>
             <w:rStyle w:val="Hyperlink"/>
@@ -145,7 +144,6 @@
           </w:rPr>
           <w:t>Github</w:t>
         </w:r>
-        <w:proofErr w:type="spellEnd"/>
       </w:hyperlink>
       <w:r>
         <w:rPr>
@@ -301,71 +299,7 @@
           <w:rFonts w:ascii="Times New Roman" w:hAnsi="Times New Roman" w:cs="Times New Roman"/>
           <w:color w:val="000000" w:themeColor="text1"/>
         </w:rPr>
-        <w:t xml:space="preserve">Large Language Models, Transformers, Retrieval-Augmented Generation (RAG), </w:t>
-      </w:r>
-      <w:proofErr w:type="spellStart"/>
-      <w:r>
-        <w:rPr>
-          <w:rFonts w:ascii="Times New Roman" w:hAnsi="Times New Roman" w:cs="Times New Roman"/>
-          <w:color w:val="000000" w:themeColor="text1"/>
-        </w:rPr>
-        <w:t>LoRA</w:t>
-      </w:r>
-      <w:proofErr w:type="spellEnd"/>
-      <w:r>
-        <w:rPr>
-          <w:rFonts w:ascii="Times New Roman" w:hAnsi="Times New Roman" w:cs="Times New Roman"/>
-          <w:color w:val="000000" w:themeColor="text1"/>
-        </w:rPr>
-        <w:t xml:space="preserve">, </w:t>
-      </w:r>
-      <w:proofErr w:type="spellStart"/>
-      <w:r>
-        <w:rPr>
-          <w:rFonts w:ascii="Times New Roman" w:hAnsi="Times New Roman" w:cs="Times New Roman"/>
-          <w:color w:val="000000" w:themeColor="text1"/>
-        </w:rPr>
-        <w:t>PyTorch</w:t>
-      </w:r>
-      <w:proofErr w:type="spellEnd"/>
-      <w:r>
-        <w:rPr>
-          <w:rFonts w:ascii="Times New Roman" w:hAnsi="Times New Roman" w:cs="Times New Roman"/>
-          <w:color w:val="000000" w:themeColor="text1"/>
-        </w:rPr>
-        <w:t xml:space="preserve">, TensorFlow, </w:t>
-      </w:r>
-      <w:proofErr w:type="spellStart"/>
-      <w:r>
-        <w:rPr>
-          <w:rFonts w:ascii="Times New Roman" w:hAnsi="Times New Roman" w:cs="Times New Roman"/>
-          <w:color w:val="000000" w:themeColor="text1"/>
-        </w:rPr>
-        <w:t>LangChain</w:t>
-      </w:r>
-      <w:proofErr w:type="spellEnd"/>
-      <w:r>
-        <w:rPr>
-          <w:rFonts w:ascii="Times New Roman" w:hAnsi="Times New Roman" w:cs="Times New Roman"/>
-          <w:color w:val="000000" w:themeColor="text1"/>
-        </w:rPr>
-        <w:t xml:space="preserve">, </w:t>
-      </w:r>
-      <w:proofErr w:type="spellStart"/>
-      <w:r>
-        <w:rPr>
-          <w:rFonts w:ascii="Times New Roman" w:hAnsi="Times New Roman" w:cs="Times New Roman"/>
-          <w:color w:val="000000" w:themeColor="text1"/>
-        </w:rPr>
-        <w:t>LangFlow</w:t>
-      </w:r>
-      <w:proofErr w:type="spellEnd"/>
-      <w:r>
-        <w:rPr>
-          <w:rFonts w:ascii="Times New Roman" w:hAnsi="Times New Roman" w:cs="Times New Roman"/>
-          <w:color w:val="000000" w:themeColor="text1"/>
-        </w:rPr>
-        <w:t xml:space="preserve">, n8n, OpenCV, Machine Learning, Deep Learning, </w:t>
+        <w:t xml:space="preserve">Large Language Models, Transformers, Retrieval-Augmented Generation (RAG), LoRA, PyTorch, TensorFlow, LangChain, LangFlow, n8n, OpenCV, Machine Learning, Deep Learning, </w:t>
       </w:r>
       <w:r>
         <w:rPr>
@@ -492,7 +426,6 @@
         </w:rPr>
         <w:t xml:space="preserve"> </w:t>
       </w:r>
-      <w:proofErr w:type="spellStart"/>
       <w:r>
         <w:rPr>
           <w:rFonts w:ascii="Times New Roman" w:hAnsi="Times New Roman" w:cs="Times New Roman"/>
@@ -500,7 +433,6 @@
         </w:rPr>
         <w:t>Tailwindcss</w:t>
       </w:r>
-      <w:proofErr w:type="spellEnd"/>
     </w:p>
     <w:p>
       <w:pPr>
@@ -535,37 +467,19 @@
         </w:rPr>
         <w:t xml:space="preserve">Git, Docker, </w:t>
       </w:r>
-      <w:proofErr w:type="spellStart"/>
-      <w:r>
-        <w:rPr>
-          <w:rFonts w:ascii="Times New Roman" w:hAnsi="Times New Roman" w:cs="Times New Roman"/>
-          <w:color w:val="000000" w:themeColor="text1"/>
-        </w:rPr>
-        <w:t>vLLM</w:t>
-      </w:r>
-      <w:proofErr w:type="spellEnd"/>
-      <w:r>
-        <w:rPr>
-          <w:rFonts w:ascii="Times New Roman" w:hAnsi="Times New Roman" w:cs="Times New Roman"/>
-          <w:color w:val="000000" w:themeColor="text1"/>
-        </w:rPr>
-        <w:t xml:space="preserve">, </w:t>
-      </w:r>
-      <w:proofErr w:type="spellStart"/>
-      <w:r>
-        <w:rPr>
-          <w:rFonts w:ascii="Times New Roman" w:hAnsi="Times New Roman" w:cs="Times New Roman"/>
-          <w:color w:val="000000" w:themeColor="text1"/>
-        </w:rPr>
-        <w:t>VertexAI</w:t>
-      </w:r>
-      <w:proofErr w:type="spellEnd"/>
-      <w:r>
-        <w:rPr>
-          <w:rFonts w:ascii="Times New Roman" w:hAnsi="Times New Roman" w:cs="Times New Roman"/>
-          <w:color w:val="000000" w:themeColor="text1"/>
-        </w:rPr>
-        <w:t xml:space="preserve">, </w:t>
+      <w:r>
+        <w:rPr>
+          <w:rFonts w:ascii="Times New Roman" w:hAnsi="Times New Roman" w:cs="Times New Roman"/>
+          <w:color w:val="000000" w:themeColor="text1"/>
+        </w:rPr>
+        <w:t xml:space="preserve">vLLM, </w:t>
+      </w:r>
+      <w:r>
+        <w:rPr>
+          <w:rFonts w:ascii="Times New Roman" w:hAnsi="Times New Roman" w:cs="Times New Roman"/>
+          <w:color w:val="000000" w:themeColor="text1"/>
+        </w:rPr>
+        <w:t xml:space="preserve">VertexAI, </w:t>
       </w:r>
       <w:r>
         <w:rPr>
@@ -1030,7 +944,6 @@
           <w14:ligatures w14:val="none"/>
         </w:rPr>
       </w:pPr>
-      <w:proofErr w:type="spellStart"/>
       <w:r>
         <w:rPr>
           <w:rFonts w:ascii="Times New Roman" w:eastAsia="Times New Roman" w:hAnsi="Times New Roman" w:cs="Times New Roman"/>
@@ -1040,19 +953,7 @@
           <w:kern w:val="0"/>
           <w14:ligatures w14:val="none"/>
         </w:rPr>
-        <w:t>Dreamable</w:t>
-      </w:r>
-      <w:proofErr w:type="spellEnd"/>
-      <w:r>
-        <w:rPr>
-          <w:rFonts w:ascii="Times New Roman" w:eastAsia="Times New Roman" w:hAnsi="Times New Roman" w:cs="Times New Roman"/>
-          <w:b/>
-          <w:bCs/>
-          <w:color w:val="000000" w:themeColor="text1"/>
-          <w:kern w:val="0"/>
-          <w14:ligatures w14:val="none"/>
-        </w:rPr>
-        <w:t xml:space="preserve"> Inc.</w:t>
+        <w:t>Dreamable Inc.</w:t>
       </w:r>
       <w:r>
         <w:rPr>
@@ -1209,9 +1110,8 @@
           <w:lang w:val="fr-FR"/>
           <w14:ligatures w14:val="none"/>
         </w:rPr>
-        <w:t xml:space="preserve">AI Agent </w:t>
-      </w:r>
-      <w:proofErr w:type="spellStart"/>
+        <w:t>AI Agent Int</w:t>
+      </w:r>
       <w:r>
         <w:rPr>
           <w:rFonts w:ascii="Times New Roman" w:eastAsia="Times New Roman" w:hAnsi="Times New Roman" w:cs="Times New Roman"/>
@@ -1222,21 +1122,8 @@
           <w:lang w:val="fr-FR"/>
           <w14:ligatures w14:val="none"/>
         </w:rPr>
-        <w:t>Int</w:t>
-      </w:r>
-      <w:r>
-        <w:rPr>
-          <w:rFonts w:ascii="Times New Roman" w:eastAsia="Times New Roman" w:hAnsi="Times New Roman" w:cs="Times New Roman"/>
-          <w:i/>
-          <w:iCs/>
-          <w:color w:val="000000" w:themeColor="text1"/>
-          <w:kern w:val="0"/>
-          <w:lang w:val="fr-FR"/>
-          <w14:ligatures w14:val="none"/>
-        </w:rPr>
         <w:t>ern</w:t>
       </w:r>
-      <w:proofErr w:type="spellEnd"/>
       <w:r>
         <w:rPr>
           <w:rFonts w:ascii="Times New Roman" w:eastAsia="Times New Roman" w:hAnsi="Times New Roman" w:cs="Times New Roman"/>
@@ -1509,27 +1396,7 @@
           <w:kern w:val="0"/>
           <w14:ligatures w14:val="none"/>
         </w:rPr>
-        <w:t xml:space="preserve"> for internal document Q&amp;A tasks; handled dataset curation, low-rank adaptation (</w:t>
-      </w:r>
-      <w:proofErr w:type="spellStart"/>
-      <w:r>
-        <w:rPr>
-          <w:rFonts w:ascii="Times New Roman" w:eastAsia="Times New Roman" w:hAnsi="Times New Roman" w:cs="Times New Roman"/>
-          <w:color w:val="000000" w:themeColor="text1"/>
-          <w:kern w:val="0"/>
-          <w14:ligatures w14:val="none"/>
-        </w:rPr>
-        <w:t>LoRA</w:t>
-      </w:r>
-      <w:proofErr w:type="spellEnd"/>
-      <w:r>
-        <w:rPr>
-          <w:rFonts w:ascii="Times New Roman" w:eastAsia="Times New Roman" w:hAnsi="Times New Roman" w:cs="Times New Roman"/>
-          <w:color w:val="000000" w:themeColor="text1"/>
-          <w:kern w:val="0"/>
-          <w14:ligatures w14:val="none"/>
-        </w:rPr>
-        <w:t xml:space="preserve">), and model evaluation, achieving </w:t>
+        <w:t xml:space="preserve"> for internal document Q&amp;A tasks; handled dataset curation, low-rank adaptation (LoRA), and model evaluation, achieving </w:t>
       </w:r>
       <w:r>
         <w:rPr>
@@ -1623,27 +1490,7 @@
           <w:kern w:val="0"/>
           <w14:ligatures w14:val="none"/>
         </w:rPr>
-        <w:t xml:space="preserve">, </w:t>
-      </w:r>
-      <w:proofErr w:type="spellStart"/>
-      <w:r>
-        <w:rPr>
-          <w:rFonts w:ascii="Times New Roman" w:eastAsia="Times New Roman" w:hAnsi="Times New Roman" w:cs="Times New Roman"/>
-          <w:color w:val="000000" w:themeColor="text1"/>
-          <w:kern w:val="0"/>
-          <w14:ligatures w14:val="none"/>
-        </w:rPr>
-        <w:t>LangChain</w:t>
-      </w:r>
-      <w:proofErr w:type="spellEnd"/>
-      <w:r>
-        <w:rPr>
-          <w:rFonts w:ascii="Times New Roman" w:eastAsia="Times New Roman" w:hAnsi="Times New Roman" w:cs="Times New Roman"/>
-          <w:color w:val="000000" w:themeColor="text1"/>
-          <w:kern w:val="0"/>
-          <w14:ligatures w14:val="none"/>
-        </w:rPr>
-        <w:t xml:space="preserve">, and OpenAI tools to automate messaging workflows; currently used by </w:t>
+        <w:t xml:space="preserve">, LangChain, and OpenAI tools to automate messaging workflows; currently used by </w:t>
       </w:r>
       <w:r>
         <w:rPr>
@@ -2458,27 +2305,7 @@
           <w:bCs/>
           <w:color w:val="000000" w:themeColor="text1"/>
         </w:rPr>
-        <w:t xml:space="preserve">Llama Finetuning on </w:t>
-      </w:r>
-      <w:proofErr w:type="spellStart"/>
-      <w:r>
-        <w:rPr>
-          <w:rFonts w:ascii="Times New Roman" w:hAnsi="Times New Roman" w:cs="Times New Roman"/>
-          <w:b/>
-          <w:bCs/>
-          <w:color w:val="000000" w:themeColor="text1"/>
-        </w:rPr>
-        <w:t>OpenHermes</w:t>
-      </w:r>
-      <w:proofErr w:type="spellEnd"/>
-      <w:r>
-        <w:rPr>
-          <w:rFonts w:ascii="Times New Roman" w:hAnsi="Times New Roman" w:cs="Times New Roman"/>
-          <w:b/>
-          <w:bCs/>
-          <w:color w:val="000000" w:themeColor="text1"/>
-        </w:rPr>
-        <w:t xml:space="preserve"> </w:t>
+        <w:t xml:space="preserve">Llama Finetuning on OpenHermes </w:t>
       </w:r>
       <w:hyperlink r:id="rId8" w:history="1">
         <w:r>
@@ -2539,39 +2366,7 @@
           <w:rFonts w:ascii="Times New Roman" w:hAnsi="Times New Roman" w:cs="Times New Roman"/>
           <w:color w:val="000000" w:themeColor="text1"/>
         </w:rPr>
-        <w:t xml:space="preserve"> </w:t>
-      </w:r>
-      <w:proofErr w:type="spellStart"/>
-      <w:r>
-        <w:rPr>
-          <w:rFonts w:ascii="Times New Roman" w:hAnsi="Times New Roman" w:cs="Times New Roman"/>
-          <w:color w:val="000000" w:themeColor="text1"/>
-        </w:rPr>
-        <w:t>OpenHermes</w:t>
-      </w:r>
-      <w:proofErr w:type="spellEnd"/>
-      <w:r>
-        <w:rPr>
-          <w:rFonts w:ascii="Times New Roman" w:hAnsi="Times New Roman" w:cs="Times New Roman"/>
-          <w:color w:val="000000" w:themeColor="text1"/>
-        </w:rPr>
-        <w:t xml:space="preserve"> instruction–response pairs using HF Transformers, </w:t>
-      </w:r>
-      <w:proofErr w:type="spellStart"/>
-      <w:r>
-        <w:rPr>
-          <w:rFonts w:ascii="Times New Roman" w:hAnsi="Times New Roman" w:cs="Times New Roman"/>
-          <w:color w:val="000000" w:themeColor="text1"/>
-        </w:rPr>
-        <w:t>LoRA</w:t>
-      </w:r>
-      <w:proofErr w:type="spellEnd"/>
-      <w:r>
-        <w:rPr>
-          <w:rFonts w:ascii="Times New Roman" w:hAnsi="Times New Roman" w:cs="Times New Roman"/>
-          <w:color w:val="000000" w:themeColor="text1"/>
-        </w:rPr>
-        <w:t xml:space="preserve"> (</w:t>
+        <w:t xml:space="preserve"> OpenHermes instruction–response pairs using HF Transformers, LoRA (</w:t>
       </w:r>
       <w:r>
         <w:rPr>
@@ -2635,23 +2430,7 @@
           <w:rFonts w:ascii="Times New Roman" w:hAnsi="Times New Roman" w:cs="Times New Roman"/>
           <w:color w:val="000000" w:themeColor="text1"/>
         </w:rPr>
-        <w:t xml:space="preserve"> with bf16 + gradient checkpointing. Deployed inference-ready Docker image with </w:t>
-      </w:r>
-      <w:proofErr w:type="spellStart"/>
-      <w:r>
-        <w:rPr>
-          <w:rFonts w:ascii="Times New Roman" w:hAnsi="Times New Roman" w:cs="Times New Roman"/>
-          <w:color w:val="000000" w:themeColor="text1"/>
-        </w:rPr>
-        <w:t>vLLM</w:t>
-      </w:r>
-      <w:proofErr w:type="spellEnd"/>
-      <w:r>
-        <w:rPr>
-          <w:rFonts w:ascii="Times New Roman" w:hAnsi="Times New Roman" w:cs="Times New Roman"/>
-          <w:color w:val="000000" w:themeColor="text1"/>
-        </w:rPr>
-        <w:t xml:space="preserve">: </w:t>
+        <w:t xml:space="preserve"> with bf16 + gradient checkpointing. Deployed inference-ready Docker image with vLLM: </w:t>
       </w:r>
       <w:r>
         <w:rPr>
@@ -2700,7 +2479,6 @@
           <w:color w:val="000000" w:themeColor="text1"/>
         </w:rPr>
       </w:pPr>
-      <w:proofErr w:type="spellStart"/>
       <w:r>
         <w:rPr>
           <w:rFonts w:ascii="Times New Roman" w:hAnsi="Times New Roman" w:cs="Times New Roman"/>
@@ -2710,7 +2488,6 @@
         </w:rPr>
         <w:t>GatorGPT</w:t>
       </w:r>
-      <w:proofErr w:type="spellEnd"/>
       <w:r>
         <w:rPr>
           <w:rFonts w:ascii="Times New Roman" w:hAnsi="Times New Roman" w:cs="Times New Roman"/>
@@ -2769,7 +2546,7 @@
           <w:bCs/>
           <w:color w:val="000000" w:themeColor="text1"/>
         </w:rPr>
-        <w:t>41</w:t>
+        <w:t>63</w:t>
       </w:r>
       <w:r>
         <w:rPr>
@@ -2901,23 +2678,7 @@
           <w:rFonts w:ascii="Times New Roman" w:hAnsi="Times New Roman" w:cs="Times New Roman"/>
           <w:color w:val="000000" w:themeColor="text1"/>
         </w:rPr>
-        <w:t xml:space="preserve">). Built and deployed inference-ready Docker image with </w:t>
-      </w:r>
-      <w:proofErr w:type="spellStart"/>
-      <w:r>
-        <w:rPr>
-          <w:rFonts w:ascii="Times New Roman" w:hAnsi="Times New Roman" w:cs="Times New Roman"/>
-          <w:color w:val="000000" w:themeColor="text1"/>
-        </w:rPr>
-        <w:t>vLLM</w:t>
-      </w:r>
-      <w:proofErr w:type="spellEnd"/>
-      <w:r>
-        <w:rPr>
-          <w:rFonts w:ascii="Times New Roman" w:hAnsi="Times New Roman" w:cs="Times New Roman"/>
-          <w:color w:val="000000" w:themeColor="text1"/>
-        </w:rPr>
-        <w:t xml:space="preserve">: </w:t>
+        <w:t xml:space="preserve">). Built and deployed inference-ready Docker image with vLLM: </w:t>
       </w:r>
       <w:r>
         <w:rPr>
@@ -2928,7 +2689,6 @@
         </w:rPr>
         <w:t>kunjcr2/</w:t>
       </w:r>
-      <w:proofErr w:type="spellStart"/>
       <w:r>
         <w:rPr>
           <w:rFonts w:ascii="Times New Roman" w:hAnsi="Times New Roman" w:cs="Times New Roman"/>
@@ -2936,9 +2696,8 @@
           <w:bCs/>
           <w:color w:val="000000" w:themeColor="text1"/>
         </w:rPr>
-        <w:t>gatorgpt</w:t>
-      </w:r>
-      <w:proofErr w:type="spellEnd"/>
+        <w:t>GatorGPT2</w:t>
+      </w:r>
       <w:r>
         <w:rPr>
           <w:rFonts w:ascii="Times New Roman" w:hAnsi="Times New Roman" w:cs="Times New Roman"/>
@@ -2966,7 +2725,6 @@
           <w:color w:val="000000" w:themeColor="text1"/>
         </w:rPr>
       </w:pPr>
-      <w:proofErr w:type="spellStart"/>
       <w:r>
         <w:rPr>
           <w:rFonts w:ascii="Times New Roman" w:hAnsi="Times New Roman" w:cs="Times New Roman"/>
@@ -2974,17 +2732,7 @@
           <w:bCs/>
           <w:color w:val="000000" w:themeColor="text1"/>
         </w:rPr>
-        <w:t>theHelper</w:t>
-      </w:r>
-      <w:proofErr w:type="spellEnd"/>
-      <w:r>
-        <w:rPr>
-          <w:rFonts w:ascii="Times New Roman" w:hAnsi="Times New Roman" w:cs="Times New Roman"/>
-          <w:b/>
-          <w:bCs/>
-          <w:color w:val="000000" w:themeColor="text1"/>
-        </w:rPr>
-        <w:t xml:space="preserve"> - </w:t>
+        <w:t xml:space="preserve">theHelper - </w:t>
       </w:r>
       <w:r>
         <w:rPr>
@@ -3032,23 +2780,7 @@
           <w:rFonts w:ascii="Times New Roman" w:hAnsi="Times New Roman" w:cs="Times New Roman"/>
           <w:color w:val="000000" w:themeColor="text1"/>
         </w:rPr>
-        <w:t xml:space="preserve">Engineered a PDF analysis tool using PyPDF2, BERT/BART transformers, and FAISS for semantic search, packaged in a </w:t>
-      </w:r>
-      <w:proofErr w:type="spellStart"/>
-      <w:r>
-        <w:rPr>
-          <w:rFonts w:ascii="Times New Roman" w:hAnsi="Times New Roman" w:cs="Times New Roman"/>
-          <w:color w:val="000000" w:themeColor="text1"/>
-        </w:rPr>
-        <w:t>Streamlit</w:t>
-      </w:r>
-      <w:proofErr w:type="spellEnd"/>
-      <w:r>
-        <w:rPr>
-          <w:rFonts w:ascii="Times New Roman" w:hAnsi="Times New Roman" w:cs="Times New Roman"/>
-          <w:color w:val="000000" w:themeColor="text1"/>
-        </w:rPr>
-        <w:t xml:space="preserve"> app for real-time summarization and Q&amp;A — reduced manual review time by </w:t>
+        <w:t xml:space="preserve">Engineered a PDF analysis tool using PyPDF2, BERT/BART transformers, and FAISS for semantic search, packaged in a Streamlit app for real-time summarization and Q&amp;A — reduced manual review time by </w:t>
       </w:r>
       <w:r>
         <w:rPr>

</xml_diff>

<commit_message>
WandB added to skills
</commit_message>
<xml_diff>
--- a/resumes/Kunj_Shah_Resume.docx
+++ b/resumes/Kunj_Shah_Resume.docx
@@ -307,6 +307,13 @@
           <w:color w:val="000000" w:themeColor="text1"/>
         </w:rPr>
         <w:t>Natural Language Processing (NLP)</w:t>
+      </w:r>
+      <w:r>
+        <w:rPr>
+          <w:rFonts w:ascii="Times New Roman" w:hAnsi="Times New Roman" w:cs="Times New Roman"/>
+          <w:color w:val="000000" w:themeColor="text1"/>
+        </w:rPr>
+        <w:t>, Weights and Biases</w:t>
       </w:r>
     </w:p>
     <w:p>

</xml_diff>

<commit_message>
now my resume is juicy
</commit_message>
<xml_diff>
--- a/resumes/Kunj_Shah_Resume.docx
+++ b/resumes/Kunj_Shah_Resume.docx
@@ -69,6 +69,14 @@
           <w:szCs w:val="24"/>
         </w:rPr>
         <w:t>+1</w:t>
+      </w:r>
+      <w:r>
+        <w:rPr>
+          <w:rFonts w:ascii="Arial" w:hAnsi="Arial" w:cs="Arial"/>
+          <w:sz w:val="24"/>
+          <w:szCs w:val="24"/>
+        </w:rPr>
+        <w:t xml:space="preserve"> </w:t>
       </w:r>
       <w:r>
         <w:rPr>
@@ -179,7 +187,6 @@
         <w:jc w:val="center"/>
         <w:rPr>
           <w:rFonts w:ascii="Arial" w:hAnsi="Arial" w:cs="Arial"/>
-          <w:color w:val="000000" w:themeColor="text1"/>
           <w:sz w:val="24"/>
           <w:szCs w:val="24"/>
         </w:rPr>
@@ -201,11 +208,13 @@
           <w:tab w:val="left" w:pos="7920"/>
           <w:tab w:val="right" w:pos="10780"/>
         </w:tabs>
-        <w:spacing w:after="40"/>
+        <w:spacing w:after="40" w:line="276" w:lineRule="auto"/>
         <w:rPr>
           <w:rFonts w:ascii="Arial" w:eastAsia="Calibri" w:hAnsi="Arial" w:cs="Arial"/>
           <w:b/>
           <w:color w:val="000000"/>
+          <w:sz w:val="21"/>
+          <w:szCs w:val="21"/>
         </w:rPr>
       </w:pPr>
       <w:r>
@@ -213,24 +222,30 @@
           <w:rFonts w:ascii="Arial" w:eastAsia="Calibri" w:hAnsi="Arial" w:cs="Arial"/>
           <w:b/>
           <w:color w:val="000000"/>
+          <w:sz w:val="21"/>
+          <w:szCs w:val="21"/>
         </w:rPr>
         <w:t>EDUCATION</w:t>
       </w:r>
     </w:p>
     <w:p>
       <w:pPr>
-        <w:spacing w:after="0"/>
-        <w:rPr>
-          <w:rFonts w:ascii="Arial" w:hAnsi="Arial" w:cs="Arial"/>
-          <w:bCs/>
-          <w:color w:val="000000" w:themeColor="text1"/>
-        </w:rPr>
-      </w:pPr>
-      <w:r>
-        <w:rPr>
-          <w:rFonts w:ascii="Arial" w:hAnsi="Arial" w:cs="Arial"/>
-          <w:bCs/>
-          <w:color w:val="000000" w:themeColor="text1"/>
+        <w:spacing w:after="0" w:line="276" w:lineRule="auto"/>
+        <w:rPr>
+          <w:rFonts w:ascii="Arial" w:hAnsi="Arial" w:cs="Arial"/>
+          <w:bCs/>
+          <w:color w:val="000000" w:themeColor="text1"/>
+          <w:sz w:val="21"/>
+          <w:szCs w:val="21"/>
+        </w:rPr>
+      </w:pPr>
+      <w:r>
+        <w:rPr>
+          <w:rFonts w:ascii="Arial" w:hAnsi="Arial" w:cs="Arial"/>
+          <w:bCs/>
+          <w:color w:val="000000" w:themeColor="text1"/>
+          <w:sz w:val="21"/>
+          <w:szCs w:val="21"/>
         </w:rPr>
         <w:t>San Francisco State University</w:t>
       </w:r>
@@ -239,6 +254,8 @@
           <w:rFonts w:ascii="Arial" w:hAnsi="Arial" w:cs="Arial"/>
           <w:bCs/>
           <w:color w:val="000000" w:themeColor="text1"/>
+          <w:sz w:val="21"/>
+          <w:szCs w:val="21"/>
         </w:rPr>
         <w:t xml:space="preserve">                       </w:t>
       </w:r>
@@ -247,6 +264,8 @@
           <w:rFonts w:ascii="Arial" w:hAnsi="Arial" w:cs="Arial"/>
           <w:bCs/>
           <w:color w:val="000000" w:themeColor="text1"/>
+          <w:sz w:val="21"/>
+          <w:szCs w:val="21"/>
         </w:rPr>
         <w:tab/>
       </w:r>
@@ -255,6 +274,8 @@
           <w:rFonts w:ascii="Arial" w:hAnsi="Arial" w:cs="Arial"/>
           <w:bCs/>
           <w:color w:val="000000" w:themeColor="text1"/>
+          <w:sz w:val="21"/>
+          <w:szCs w:val="21"/>
         </w:rPr>
         <w:tab/>
       </w:r>
@@ -263,6 +284,18 @@
           <w:rFonts w:ascii="Arial" w:hAnsi="Arial" w:cs="Arial"/>
           <w:bCs/>
           <w:color w:val="000000" w:themeColor="text1"/>
+          <w:sz w:val="21"/>
+          <w:szCs w:val="21"/>
+        </w:rPr>
+        <w:t xml:space="preserve">    </w:t>
+      </w:r>
+      <w:r>
+        <w:rPr>
+          <w:rFonts w:ascii="Arial" w:hAnsi="Arial" w:cs="Arial"/>
+          <w:bCs/>
+          <w:color w:val="000000" w:themeColor="text1"/>
+          <w:sz w:val="21"/>
+          <w:szCs w:val="21"/>
         </w:rPr>
         <w:tab/>
       </w:r>
@@ -271,6 +304,8 @@
           <w:rFonts w:ascii="Arial" w:hAnsi="Arial" w:cs="Arial"/>
           <w:bCs/>
           <w:color w:val="000000" w:themeColor="text1"/>
+          <w:sz w:val="21"/>
+          <w:szCs w:val="21"/>
         </w:rPr>
         <w:t xml:space="preserve">            </w:t>
       </w:r>
@@ -279,6 +314,8 @@
           <w:rFonts w:ascii="Arial" w:hAnsi="Arial" w:cs="Arial"/>
           <w:bCs/>
           <w:color w:val="000000" w:themeColor="text1"/>
+          <w:sz w:val="21"/>
+          <w:szCs w:val="21"/>
         </w:rPr>
         <w:tab/>
       </w:r>
@@ -287,6 +324,8 @@
           <w:rFonts w:ascii="Arial" w:hAnsi="Arial" w:cs="Arial"/>
           <w:bCs/>
           <w:color w:val="000000" w:themeColor="text1"/>
+          <w:sz w:val="21"/>
+          <w:szCs w:val="21"/>
         </w:rPr>
         <w:t xml:space="preserve">      </w:t>
       </w:r>
@@ -295,6 +334,29 @@
           <w:rFonts w:ascii="Arial" w:hAnsi="Arial" w:cs="Arial"/>
           <w:bCs/>
           <w:color w:val="000000" w:themeColor="text1"/>
+          <w:sz w:val="21"/>
+          <w:szCs w:val="21"/>
+        </w:rPr>
+        <w:tab/>
+        <w:t xml:space="preserve">         </w:t>
+      </w:r>
+      <w:r>
+        <w:rPr>
+          <w:rFonts w:ascii="Arial" w:hAnsi="Arial" w:cs="Arial"/>
+          <w:bCs/>
+          <w:color w:val="000000" w:themeColor="text1"/>
+          <w:sz w:val="21"/>
+          <w:szCs w:val="21"/>
+        </w:rPr>
+        <w:t xml:space="preserve">            </w:t>
+      </w:r>
+      <w:r>
+        <w:rPr>
+          <w:rFonts w:ascii="Arial" w:hAnsi="Arial" w:cs="Arial"/>
+          <w:bCs/>
+          <w:color w:val="000000" w:themeColor="text1"/>
+          <w:sz w:val="21"/>
+          <w:szCs w:val="21"/>
         </w:rPr>
         <w:t>San Francisco</w:t>
       </w:r>
@@ -303,6 +365,8 @@
           <w:rFonts w:ascii="Arial" w:hAnsi="Arial" w:cs="Arial"/>
           <w:bCs/>
           <w:color w:val="000000" w:themeColor="text1"/>
+          <w:sz w:val="21"/>
+          <w:szCs w:val="21"/>
         </w:rPr>
         <w:t xml:space="preserve">, </w:t>
       </w:r>
@@ -311,17 +375,21 @@
           <w:rFonts w:ascii="Arial" w:hAnsi="Arial" w:cs="Arial"/>
           <w:bCs/>
           <w:color w:val="000000" w:themeColor="text1"/>
+          <w:sz w:val="21"/>
+          <w:szCs w:val="21"/>
         </w:rPr>
         <w:t>California</w:t>
       </w:r>
     </w:p>
     <w:p>
       <w:pPr>
-        <w:spacing w:after="0"/>
-        <w:rPr>
-          <w:rFonts w:ascii="Arial" w:hAnsi="Arial" w:cs="Arial"/>
-          <w:bCs/>
-          <w:color w:val="000000" w:themeColor="text1"/>
+        <w:spacing w:after="0" w:line="276" w:lineRule="auto"/>
+        <w:rPr>
+          <w:rFonts w:ascii="Arial" w:hAnsi="Arial" w:cs="Arial"/>
+          <w:bCs/>
+          <w:color w:val="000000" w:themeColor="text1"/>
+          <w:sz w:val="21"/>
+          <w:szCs w:val="21"/>
         </w:rPr>
       </w:pPr>
       <w:r>
@@ -331,6 +399,8 @@
           <w:i/>
           <w:iCs/>
           <w:color w:val="000000" w:themeColor="text1"/>
+          <w:sz w:val="21"/>
+          <w:szCs w:val="21"/>
         </w:rPr>
         <w:t>B.S. in Computer Science</w:t>
       </w:r>
@@ -341,12 +411,14 @@
           <w:ilvl w:val="0"/>
           <w:numId w:val="1"/>
         </w:numPr>
-        <w:spacing w:after="0"/>
+        <w:spacing w:after="0" w:line="276" w:lineRule="auto"/>
         <w:jc w:val="center"/>
         <w:rPr>
           <w:rFonts w:ascii="Arial" w:eastAsia="Calibri" w:hAnsi="Arial" w:cs="Arial"/>
           <w:bCs/>
           <w:color w:val="000000"/>
+          <w:sz w:val="21"/>
+          <w:szCs w:val="21"/>
           <w:u w:val="single"/>
         </w:rPr>
       </w:pPr>
@@ -355,6 +427,8 @@
           <w:rFonts w:ascii="Arial" w:hAnsi="Arial" w:cs="Arial"/>
           <w:bCs/>
           <w:color w:val="000000" w:themeColor="text1"/>
+          <w:sz w:val="21"/>
+          <w:szCs w:val="21"/>
         </w:rPr>
         <w:t>GPA: 3.9</w:t>
       </w:r>
@@ -363,6 +437,8 @@
           <w:rFonts w:ascii="Arial" w:hAnsi="Arial" w:cs="Arial"/>
           <w:bCs/>
           <w:color w:val="000000" w:themeColor="text1"/>
+          <w:sz w:val="21"/>
+          <w:szCs w:val="21"/>
         </w:rPr>
         <w:t>6</w:t>
       </w:r>
@@ -371,6 +447,8 @@
           <w:rFonts w:ascii="Arial" w:hAnsi="Arial" w:cs="Arial"/>
           <w:bCs/>
           <w:color w:val="000000" w:themeColor="text1"/>
+          <w:sz w:val="21"/>
+          <w:szCs w:val="21"/>
         </w:rPr>
         <w:t>/4.00, </w:t>
       </w:r>
@@ -381,6 +459,8 @@
           <w:i/>
           <w:iCs/>
           <w:color w:val="000000" w:themeColor="text1"/>
+          <w:sz w:val="21"/>
+          <w:szCs w:val="21"/>
         </w:rPr>
         <w:t>Dean’s List</w:t>
       </w:r>
@@ -391,6 +471,8 @@
           <w:i/>
           <w:iCs/>
           <w:color w:val="000000" w:themeColor="text1"/>
+          <w:sz w:val="21"/>
+          <w:szCs w:val="21"/>
         </w:rPr>
         <w:tab/>
       </w:r>
@@ -401,6 +483,8 @@
           <w:i/>
           <w:iCs/>
           <w:color w:val="000000" w:themeColor="text1"/>
+          <w:sz w:val="21"/>
+          <w:szCs w:val="21"/>
         </w:rPr>
         <w:tab/>
       </w:r>
@@ -411,6 +495,8 @@
           <w:i/>
           <w:iCs/>
           <w:color w:val="000000" w:themeColor="text1"/>
+          <w:sz w:val="21"/>
+          <w:szCs w:val="21"/>
         </w:rPr>
         <w:tab/>
       </w:r>
@@ -421,6 +507,8 @@
           <w:i/>
           <w:iCs/>
           <w:color w:val="000000" w:themeColor="text1"/>
+          <w:sz w:val="21"/>
+          <w:szCs w:val="21"/>
         </w:rPr>
         <w:tab/>
       </w:r>
@@ -431,6 +519,8 @@
           <w:i/>
           <w:iCs/>
           <w:color w:val="000000" w:themeColor="text1"/>
+          <w:sz w:val="21"/>
+          <w:szCs w:val="21"/>
         </w:rPr>
         <w:tab/>
       </w:r>
@@ -441,6 +531,8 @@
           <w:i/>
           <w:iCs/>
           <w:color w:val="000000" w:themeColor="text1"/>
+          <w:sz w:val="21"/>
+          <w:szCs w:val="21"/>
         </w:rPr>
         <w:tab/>
       </w:r>
@@ -451,8 +543,10 @@
           <w:i/>
           <w:iCs/>
           <w:color w:val="000000" w:themeColor="text1"/>
-        </w:rPr>
-        <w:t xml:space="preserve">        </w:t>
+          <w:sz w:val="21"/>
+          <w:szCs w:val="21"/>
+        </w:rPr>
+        <w:t xml:space="preserve">     </w:t>
       </w:r>
       <w:r>
         <w:rPr>
@@ -461,9 +555,10 @@
           <w:i/>
           <w:iCs/>
           <w:color w:val="000000" w:themeColor="text1"/>
-        </w:rPr>
-        <w:tab/>
-        <w:t xml:space="preserve">   </w:t>
+          <w:sz w:val="21"/>
+          <w:szCs w:val="21"/>
+        </w:rPr>
+        <w:t xml:space="preserve"> </w:t>
       </w:r>
       <w:r>
         <w:rPr>
@@ -472,6 +567,20 @@
           <w:i/>
           <w:iCs/>
           <w:color w:val="000000" w:themeColor="text1"/>
+          <w:sz w:val="21"/>
+          <w:szCs w:val="21"/>
+        </w:rPr>
+        <w:t xml:space="preserve">     </w:t>
+      </w:r>
+      <w:r>
+        <w:rPr>
+          <w:rFonts w:ascii="Arial" w:hAnsi="Arial" w:cs="Arial"/>
+          <w:bCs/>
+          <w:i/>
+          <w:iCs/>
+          <w:color w:val="000000" w:themeColor="text1"/>
+          <w:sz w:val="21"/>
+          <w:szCs w:val="21"/>
         </w:rPr>
         <w:t xml:space="preserve"> </w:t>
       </w:r>
@@ -479,18 +588,54 @@
         <w:rPr>
           <w:rFonts w:ascii="Arial" w:hAnsi="Arial" w:cs="Arial"/>
           <w:bCs/>
-          <w:color w:val="000000" w:themeColor="text1"/>
-        </w:rPr>
-        <w:t>Expected Graduation 2027</w:t>
+          <w:i/>
+          <w:iCs/>
+          <w:color w:val="000000" w:themeColor="text1"/>
+          <w:sz w:val="21"/>
+          <w:szCs w:val="21"/>
+        </w:rPr>
+        <w:t xml:space="preserve">      </w:t>
+      </w:r>
+      <w:r>
+        <w:rPr>
+          <w:rFonts w:ascii="Arial" w:hAnsi="Arial" w:cs="Arial"/>
+          <w:bCs/>
+          <w:color w:val="000000" w:themeColor="text1"/>
+          <w:sz w:val="21"/>
+          <w:szCs w:val="21"/>
+        </w:rPr>
+        <w:t>Expected</w:t>
+      </w:r>
+      <w:r>
+        <w:rPr>
+          <w:rFonts w:ascii="Arial" w:hAnsi="Arial" w:cs="Arial"/>
+          <w:bCs/>
+          <w:color w:val="000000" w:themeColor="text1"/>
+          <w:sz w:val="21"/>
+          <w:szCs w:val="21"/>
+        </w:rPr>
+        <w:t xml:space="preserve"> </w:t>
+      </w:r>
+      <w:r>
+        <w:rPr>
+          <w:rFonts w:ascii="Arial" w:hAnsi="Arial" w:cs="Arial"/>
+          <w:bCs/>
+          <w:color w:val="000000" w:themeColor="text1"/>
+          <w:sz w:val="21"/>
+          <w:szCs w:val="21"/>
+        </w:rPr>
+        <w:t>Graduation 2027</w:t>
       </w:r>
     </w:p>
     <w:p>
       <w:pPr>
-        <w:spacing w:after="0"/>
+        <w:spacing w:after="0" w:line="276" w:lineRule="auto"/>
         <w:rPr>
           <w:rFonts w:ascii="Arial" w:eastAsia="Calibri" w:hAnsi="Arial" w:cs="Arial"/>
           <w:bCs/>
           <w:color w:val="000000"/>
+          <w:sz w:val="21"/>
+          <w:szCs w:val="21"/>
           <w:u w:val="single"/>
         </w:rPr>
       </w:pPr>
@@ -511,11 +656,13 @@
           <w:tab w:val="left" w:pos="7920"/>
           <w:tab w:val="right" w:pos="10780"/>
         </w:tabs>
-        <w:spacing w:after="40"/>
+        <w:spacing w:after="40" w:line="276" w:lineRule="auto"/>
         <w:rPr>
           <w:rFonts w:ascii="Arial" w:eastAsia="Calibri" w:hAnsi="Arial" w:cs="Arial"/>
           <w:b/>
           <w:color w:val="000000"/>
+          <w:sz w:val="21"/>
+          <w:szCs w:val="21"/>
         </w:rPr>
       </w:pPr>
       <w:r>
@@ -523,6 +670,8 @@
           <w:rFonts w:ascii="Arial" w:eastAsia="Calibri" w:hAnsi="Arial" w:cs="Arial"/>
           <w:b/>
           <w:color w:val="000000"/>
+          <w:sz w:val="21"/>
+          <w:szCs w:val="21"/>
         </w:rPr>
         <w:t>EXPERIENC</w:t>
       </w:r>
@@ -531,13 +680,15 @@
           <w:rFonts w:ascii="Arial" w:eastAsia="Calibri" w:hAnsi="Arial" w:cs="Arial"/>
           <w:b/>
           <w:color w:val="000000"/>
+          <w:sz w:val="21"/>
+          <w:szCs w:val="21"/>
         </w:rPr>
         <w:t>E</w:t>
       </w:r>
     </w:p>
     <w:p>
       <w:pPr>
-        <w:spacing w:after="0"/>
+        <w:spacing w:after="0" w:line="276" w:lineRule="auto"/>
         <w:jc w:val="both"/>
         <w:rPr>
           <w:rFonts w:ascii="Arial" w:eastAsia="Times New Roman" w:hAnsi="Arial" w:cs="Arial"/>
@@ -546,6 +697,8 @@
           <w:iCs/>
           <w:color w:val="000000" w:themeColor="text1"/>
           <w:kern w:val="0"/>
+          <w:sz w:val="21"/>
+          <w:szCs w:val="21"/>
           <w14:ligatures w14:val="none"/>
         </w:rPr>
       </w:pPr>
@@ -557,6 +710,8 @@
           <w:iCs/>
           <w:color w:val="000000" w:themeColor="text1"/>
           <w:kern w:val="0"/>
+          <w:sz w:val="21"/>
+          <w:szCs w:val="21"/>
           <w14:ligatures w14:val="none"/>
         </w:rPr>
         <w:t xml:space="preserve">AI Agent Intern, </w:t>
@@ -570,6 +725,8 @@
           <w:iCs/>
           <w:color w:val="000000" w:themeColor="text1"/>
           <w:kern w:val="0"/>
+          <w:sz w:val="21"/>
+          <w:szCs w:val="21"/>
           <w14:ligatures w14:val="none"/>
         </w:rPr>
         <w:t>Dreamable</w:t>
@@ -583,6 +740,8 @@
           <w:iCs/>
           <w:color w:val="000000" w:themeColor="text1"/>
           <w:kern w:val="0"/>
+          <w:sz w:val="21"/>
+          <w:szCs w:val="21"/>
           <w14:ligatures w14:val="none"/>
         </w:rPr>
         <w:t xml:space="preserve"> Inc.</w:t>
@@ -595,6 +754,8 @@
           <w:iCs/>
           <w:color w:val="000000" w:themeColor="text1"/>
           <w:kern w:val="0"/>
+          <w:sz w:val="21"/>
+          <w:szCs w:val="21"/>
           <w14:ligatures w14:val="none"/>
         </w:rPr>
         <w:t>, San Francisco,</w:t>
@@ -607,6 +768,8 @@
           <w:iCs/>
           <w:color w:val="000000" w:themeColor="text1"/>
           <w:kern w:val="0"/>
+          <w:sz w:val="21"/>
+          <w:szCs w:val="21"/>
           <w14:ligatures w14:val="none"/>
         </w:rPr>
         <w:t xml:space="preserve"> CA </w:t>
@@ -619,6 +782,8 @@
           <w:iCs/>
           <w:color w:val="000000" w:themeColor="text1"/>
           <w:kern w:val="0"/>
+          <w:sz w:val="21"/>
+          <w:szCs w:val="21"/>
           <w14:ligatures w14:val="none"/>
         </w:rPr>
         <w:tab/>
@@ -631,6 +796,8 @@
           <w:iCs/>
           <w:color w:val="000000" w:themeColor="text1"/>
           <w:kern w:val="0"/>
+          <w:sz w:val="21"/>
+          <w:szCs w:val="21"/>
           <w14:ligatures w14:val="none"/>
         </w:rPr>
         <w:tab/>
@@ -643,6 +810,8 @@
           <w:iCs/>
           <w:color w:val="000000" w:themeColor="text1"/>
           <w:kern w:val="0"/>
+          <w:sz w:val="21"/>
+          <w:szCs w:val="21"/>
           <w14:ligatures w14:val="none"/>
         </w:rPr>
         <w:tab/>
@@ -655,6 +824,8 @@
           <w:iCs/>
           <w:color w:val="000000" w:themeColor="text1"/>
           <w:kern w:val="0"/>
+          <w:sz w:val="21"/>
+          <w:szCs w:val="21"/>
           <w14:ligatures w14:val="none"/>
         </w:rPr>
         <w:tab/>
@@ -667,6 +838,8 @@
           <w:iCs/>
           <w:color w:val="000000" w:themeColor="text1"/>
           <w:kern w:val="0"/>
+          <w:sz w:val="21"/>
+          <w:szCs w:val="21"/>
           <w14:ligatures w14:val="none"/>
         </w:rPr>
         <w:tab/>
@@ -679,6 +852,8 @@
           <w:iCs/>
           <w:color w:val="000000" w:themeColor="text1"/>
           <w:kern w:val="0"/>
+          <w:sz w:val="21"/>
+          <w:szCs w:val="21"/>
           <w14:ligatures w14:val="none"/>
         </w:rPr>
         <w:t>May</w:t>
@@ -691,6 +866,8 @@
           <w:iCs/>
           <w:color w:val="000000" w:themeColor="text1"/>
           <w:kern w:val="0"/>
+          <w:sz w:val="21"/>
+          <w:szCs w:val="21"/>
           <w14:ligatures w14:val="none"/>
         </w:rPr>
         <w:t xml:space="preserve"> 2025 – Aug 2025</w:t>
@@ -703,41 +880,63 @@
           <w:ilvl w:val="0"/>
           <w:numId w:val="39"/>
         </w:numPr>
-        <w:spacing w:after="0" w:line="240" w:lineRule="auto"/>
+        <w:spacing w:after="0" w:line="276" w:lineRule="auto"/>
         <w:rPr>
           <w:rFonts w:ascii="Arial" w:eastAsia="Times New Roman" w:hAnsi="Arial" w:cs="Arial"/>
           <w:bCs/>
           <w:color w:val="000000" w:themeColor="text1"/>
           <w:kern w:val="0"/>
+          <w:sz w:val="21"/>
+          <w:szCs w:val="21"/>
           <w14:ligatures w14:val="none"/>
         </w:rPr>
       </w:pPr>
+      <w:proofErr w:type="gramStart"/>
       <w:r>
         <w:rPr>
           <w:rFonts w:ascii="Arial" w:eastAsia="Times New Roman" w:hAnsi="Arial" w:cs="Arial"/>
           <w:bCs/>
           <w:color w:val="000000" w:themeColor="text1"/>
           <w:kern w:val="0"/>
+          <w:sz w:val="21"/>
+          <w:szCs w:val="21"/>
           <w14:ligatures w14:val="none"/>
         </w:rPr>
-        <w:t xml:space="preserve">Contributed with the team to </w:t>
-      </w:r>
+        <w:t>Contributed with the team</w:t>
+      </w:r>
+      <w:proofErr w:type="gramEnd"/>
       <w:r>
         <w:rPr>
           <w:rFonts w:ascii="Arial" w:eastAsia="Times New Roman" w:hAnsi="Arial" w:cs="Arial"/>
-          <w:b/>
+          <w:bCs/>
           <w:color w:val="000000" w:themeColor="text1"/>
           <w:kern w:val="0"/>
+          <w:sz w:val="21"/>
+          <w:szCs w:val="21"/>
           <w14:ligatures w14:val="none"/>
         </w:rPr>
+        <w:t xml:space="preserve"> to </w:t>
+      </w:r>
+      <w:r>
+        <w:rPr>
+          <w:rFonts w:ascii="Arial" w:eastAsia="Times New Roman" w:hAnsi="Arial" w:cs="Arial"/>
+          <w:bCs/>
+          <w:color w:val="000000" w:themeColor="text1"/>
+          <w:kern w:val="0"/>
+          <w:sz w:val="21"/>
+          <w:szCs w:val="21"/>
+          <w14:ligatures w14:val="none"/>
+        </w:rPr>
         <w:t>f</w:t>
       </w:r>
       <w:r>
         <w:rPr>
           <w:rFonts w:ascii="Arial" w:eastAsia="Times New Roman" w:hAnsi="Arial" w:cs="Arial"/>
-          <w:b/>
+          <w:bCs/>
           <w:color w:val="000000" w:themeColor="text1"/>
           <w:kern w:val="0"/>
+          <w:sz w:val="21"/>
+          <w:szCs w:val="21"/>
           <w14:ligatures w14:val="none"/>
         </w:rPr>
         <w:t>inetune a Qwen-2.5-7B-param</w:t>
@@ -748,8 +947,122 @@
           <w:bCs/>
           <w:color w:val="000000" w:themeColor="text1"/>
           <w:kern w:val="0"/>
+          <w:sz w:val="21"/>
+          <w:szCs w:val="21"/>
           <w14:ligatures w14:val="none"/>
         </w:rPr>
+        <w:t xml:space="preserve"> using </w:t>
+      </w:r>
+      <w:proofErr w:type="spellStart"/>
+      <w:r>
+        <w:rPr>
+          <w:rFonts w:ascii="Arial" w:eastAsia="Times New Roman" w:hAnsi="Arial" w:cs="Arial"/>
+          <w:bCs/>
+          <w:color w:val="000000" w:themeColor="text1"/>
+          <w:kern w:val="0"/>
+          <w:sz w:val="21"/>
+          <w:szCs w:val="21"/>
+          <w14:ligatures w14:val="none"/>
+        </w:rPr>
+        <w:t>Huggingface</w:t>
+      </w:r>
+      <w:proofErr w:type="spellEnd"/>
+      <w:r>
+        <w:rPr>
+          <w:rFonts w:ascii="Arial" w:eastAsia="Times New Roman" w:hAnsi="Arial" w:cs="Arial"/>
+          <w:bCs/>
+          <w:color w:val="000000" w:themeColor="text1"/>
+          <w:kern w:val="0"/>
+          <w:sz w:val="21"/>
+          <w:szCs w:val="21"/>
+          <w14:ligatures w14:val="none"/>
+        </w:rPr>
+        <w:t>,</w:t>
+      </w:r>
+      <w:r>
+        <w:rPr>
+          <w:rFonts w:ascii="Arial" w:eastAsia="Times New Roman" w:hAnsi="Arial" w:cs="Arial"/>
+          <w:bCs/>
+          <w:color w:val="000000" w:themeColor="text1"/>
+          <w:kern w:val="0"/>
+          <w:sz w:val="21"/>
+          <w:szCs w:val="21"/>
+          <w14:ligatures w14:val="none"/>
+        </w:rPr>
+        <w:t xml:space="preserve"> </w:t>
+      </w:r>
+      <w:proofErr w:type="spellStart"/>
+      <w:r>
+        <w:rPr>
+          <w:rFonts w:ascii="Arial" w:eastAsia="Times New Roman" w:hAnsi="Arial" w:cs="Arial"/>
+          <w:bCs/>
+          <w:color w:val="000000" w:themeColor="text1"/>
+          <w:kern w:val="0"/>
+          <w:sz w:val="21"/>
+          <w:szCs w:val="21"/>
+          <w14:ligatures w14:val="none"/>
+        </w:rPr>
+        <w:t>PyTorch</w:t>
+      </w:r>
+      <w:proofErr w:type="spellEnd"/>
+      <w:r>
+        <w:rPr>
+          <w:rFonts w:ascii="Arial" w:eastAsia="Times New Roman" w:hAnsi="Arial" w:cs="Arial"/>
+          <w:bCs/>
+          <w:color w:val="000000" w:themeColor="text1"/>
+          <w:kern w:val="0"/>
+          <w:sz w:val="21"/>
+          <w:szCs w:val="21"/>
+          <w14:ligatures w14:val="none"/>
+        </w:rPr>
+        <w:t>,</w:t>
+      </w:r>
+      <w:r>
+        <w:rPr>
+          <w:rFonts w:ascii="Arial" w:eastAsia="Times New Roman" w:hAnsi="Arial" w:cs="Arial"/>
+          <w:bCs/>
+          <w:color w:val="000000" w:themeColor="text1"/>
+          <w:kern w:val="0"/>
+          <w:sz w:val="21"/>
+          <w:szCs w:val="21"/>
+          <w14:ligatures w14:val="none"/>
+        </w:rPr>
+        <w:t xml:space="preserve"> </w:t>
+      </w:r>
+      <w:r>
+        <w:rPr>
+          <w:rFonts w:ascii="Arial" w:eastAsia="Times New Roman" w:hAnsi="Arial" w:cs="Arial"/>
+          <w:bCs/>
+          <w:color w:val="000000" w:themeColor="text1"/>
+          <w:kern w:val="0"/>
+          <w:sz w:val="21"/>
+          <w:szCs w:val="21"/>
+          <w14:ligatures w14:val="none"/>
+        </w:rPr>
+        <w:t>Lambda</w:t>
+      </w:r>
+      <w:r>
+        <w:rPr>
+          <w:rFonts w:ascii="Arial" w:eastAsia="Times New Roman" w:hAnsi="Arial" w:cs="Arial"/>
+          <w:bCs/>
+          <w:color w:val="000000" w:themeColor="text1"/>
+          <w:kern w:val="0"/>
+          <w:sz w:val="21"/>
+          <w:szCs w:val="21"/>
+          <w14:ligatures w14:val="none"/>
+        </w:rPr>
+        <w:t xml:space="preserve"> (Cloud computing)</w:t>
+      </w:r>
+      <w:r>
+        <w:rPr>
+          <w:rFonts w:ascii="Arial" w:eastAsia="Times New Roman" w:hAnsi="Arial" w:cs="Arial"/>
+          <w:bCs/>
+          <w:color w:val="000000" w:themeColor="text1"/>
+          <w:kern w:val="0"/>
+          <w:sz w:val="21"/>
+          <w:szCs w:val="21"/>
+          <w14:ligatures w14:val="none"/>
+        </w:rPr>
         <w:t xml:space="preserve"> on </w:t>
       </w:r>
       <w:r>
@@ -758,9 +1071,11 @@
           <w:bCs/>
           <w:color w:val="000000" w:themeColor="text1"/>
           <w:kern w:val="0"/>
+          <w:sz w:val="21"/>
+          <w:szCs w:val="21"/>
           <w14:ligatures w14:val="none"/>
         </w:rPr>
-        <w:t>Q&amp;A tasks for the product</w:t>
+        <w:t xml:space="preserve">Q&amp;A tasks </w:t>
       </w:r>
       <w:r>
         <w:rPr>
@@ -768,19 +1083,23 @@
           <w:bCs/>
           <w:color w:val="000000" w:themeColor="text1"/>
           <w:kern w:val="0"/>
+          <w:sz w:val="21"/>
+          <w:szCs w:val="21"/>
           <w14:ligatures w14:val="none"/>
         </w:rPr>
-        <w:t xml:space="preserve"> trained on </w:t>
+        <w:t>and hosted on Cloud Run</w:t>
       </w:r>
       <w:r>
         <w:rPr>
           <w:rFonts w:ascii="Arial" w:eastAsia="Times New Roman" w:hAnsi="Arial" w:cs="Arial"/>
-          <w:b/>
+          <w:bCs/>
           <w:color w:val="000000" w:themeColor="text1"/>
           <w:kern w:val="0"/>
+          <w:sz w:val="21"/>
+          <w:szCs w:val="21"/>
           <w14:ligatures w14:val="none"/>
         </w:rPr>
-        <w:t>lambda</w:t>
+        <w:t xml:space="preserve"> (Google Cloud Platform)</w:t>
       </w:r>
       <w:r>
         <w:rPr>
@@ -788,46 +1107,8 @@
           <w:bCs/>
           <w:color w:val="000000" w:themeColor="text1"/>
           <w:kern w:val="0"/>
-          <w14:ligatures w14:val="none"/>
-        </w:rPr>
-        <w:t xml:space="preserve"> </w:t>
-      </w:r>
-      <w:r>
-        <w:rPr>
-          <w:rFonts w:ascii="Arial" w:eastAsia="Times New Roman" w:hAnsi="Arial" w:cs="Arial"/>
-          <w:bCs/>
-          <w:color w:val="000000" w:themeColor="text1"/>
-          <w:kern w:val="0"/>
-          <w14:ligatures w14:val="none"/>
-        </w:rPr>
-        <w:t xml:space="preserve">and hosted on </w:t>
-      </w:r>
-      <w:r>
-        <w:rPr>
-          <w:rFonts w:ascii="Arial" w:eastAsia="Times New Roman" w:hAnsi="Arial" w:cs="Arial"/>
-          <w:b/>
-          <w:color w:val="000000" w:themeColor="text1"/>
-          <w:kern w:val="0"/>
-          <w14:ligatures w14:val="none"/>
-        </w:rPr>
-        <w:t>Cloud Run</w:t>
-      </w:r>
-      <w:r>
-        <w:rPr>
-          <w:rFonts w:ascii="Arial" w:eastAsia="Times New Roman" w:hAnsi="Arial" w:cs="Arial"/>
-          <w:b/>
-          <w:color w:val="000000" w:themeColor="text1"/>
-          <w:kern w:val="0"/>
-          <w14:ligatures w14:val="none"/>
-        </w:rPr>
-        <w:t xml:space="preserve"> (Google Cloud Platform)</w:t>
-      </w:r>
-      <w:r>
-        <w:rPr>
-          <w:rFonts w:ascii="Arial" w:eastAsia="Times New Roman" w:hAnsi="Arial" w:cs="Arial"/>
-          <w:bCs/>
-          <w:color w:val="000000" w:themeColor="text1"/>
-          <w:kern w:val="0"/>
+          <w:sz w:val="21"/>
+          <w:szCs w:val="21"/>
           <w14:ligatures w14:val="none"/>
         </w:rPr>
         <w:t>.</w:t>
@@ -840,12 +1121,14 @@
           <w:ilvl w:val="0"/>
           <w:numId w:val="39"/>
         </w:numPr>
-        <w:spacing w:after="0" w:line="240" w:lineRule="auto"/>
+        <w:spacing w:after="0" w:line="276" w:lineRule="auto"/>
         <w:rPr>
           <w:rFonts w:ascii="Arial" w:eastAsia="Times New Roman" w:hAnsi="Arial" w:cs="Arial"/>
           <w:bCs/>
           <w:color w:val="000000" w:themeColor="text1"/>
           <w:kern w:val="0"/>
+          <w:sz w:val="21"/>
+          <w:szCs w:val="21"/>
           <w14:ligatures w14:val="none"/>
         </w:rPr>
       </w:pPr>
@@ -855,6 +1138,8 @@
           <w:bCs/>
           <w:color w:val="000000" w:themeColor="text1"/>
           <w:kern w:val="0"/>
+          <w:sz w:val="21"/>
+          <w:szCs w:val="21"/>
           <w14:ligatures w14:val="none"/>
         </w:rPr>
         <w:t xml:space="preserve">Led </w:t>
@@ -865,39 +1150,49 @@
           <w:bCs/>
           <w:color w:val="000000" w:themeColor="text1"/>
           <w:kern w:val="0"/>
+          <w:sz w:val="21"/>
+          <w:szCs w:val="21"/>
           <w14:ligatures w14:val="none"/>
         </w:rPr>
-        <w:t xml:space="preserve">Dataset curation, used </w:t>
+        <w:t>Dataset curation</w:t>
       </w:r>
       <w:r>
         <w:rPr>
           <w:rFonts w:ascii="Arial" w:eastAsia="Times New Roman" w:hAnsi="Arial" w:cs="Arial"/>
-          <w:b/>
+          <w:bCs/>
           <w:color w:val="000000" w:themeColor="text1"/>
           <w:kern w:val="0"/>
+          <w:sz w:val="21"/>
+          <w:szCs w:val="21"/>
           <w14:ligatures w14:val="none"/>
         </w:rPr>
-        <w:t>Lo</w:t>
-      </w:r>
+        <w:t xml:space="preserve"> using pandas, </w:t>
+      </w:r>
+      <w:proofErr w:type="spellStart"/>
       <w:r>
         <w:rPr>
           <w:rFonts w:ascii="Arial" w:eastAsia="Times New Roman" w:hAnsi="Arial" w:cs="Arial"/>
-          <w:b/>
+          <w:bCs/>
           <w:color w:val="000000" w:themeColor="text1"/>
           <w:kern w:val="0"/>
+          <w:sz w:val="21"/>
+          <w:szCs w:val="21"/>
           <w14:ligatures w14:val="none"/>
         </w:rPr>
-        <w:t>w Rank Adaptation</w:t>
-      </w:r>
+        <w:t>numpy</w:t>
+      </w:r>
+      <w:proofErr w:type="spellEnd"/>
       <w:r>
         <w:rPr>
           <w:rFonts w:ascii="Arial" w:eastAsia="Times New Roman" w:hAnsi="Arial" w:cs="Arial"/>
           <w:bCs/>
           <w:color w:val="000000" w:themeColor="text1"/>
           <w:kern w:val="0"/>
+          <w:sz w:val="21"/>
+          <w:szCs w:val="21"/>
           <w14:ligatures w14:val="none"/>
         </w:rPr>
-        <w:t xml:space="preserve"> method</w:t>
+        <w:t xml:space="preserve"> and </w:t>
       </w:r>
       <w:r>
         <w:rPr>
@@ -905,51 +1200,23 @@
           <w:bCs/>
           <w:color w:val="000000" w:themeColor="text1"/>
           <w:kern w:val="0"/>
+          <w:sz w:val="21"/>
+          <w:szCs w:val="21"/>
           <w14:ligatures w14:val="none"/>
         </w:rPr>
-        <w:t xml:space="preserve"> from </w:t>
+        <w:t>datasets library</w:t>
       </w:r>
       <w:r>
         <w:rPr>
           <w:rFonts w:ascii="Arial" w:eastAsia="Times New Roman" w:hAnsi="Arial" w:cs="Arial"/>
-          <w:b/>
+          <w:bCs/>
           <w:color w:val="000000" w:themeColor="text1"/>
           <w:kern w:val="0"/>
+          <w:sz w:val="21"/>
+          <w:szCs w:val="21"/>
           <w14:ligatures w14:val="none"/>
         </w:rPr>
-        <w:t>transformers</w:t>
-      </w:r>
-      <w:r>
-        <w:rPr>
-          <w:rFonts w:ascii="Arial" w:eastAsia="Times New Roman" w:hAnsi="Arial" w:cs="Arial"/>
-          <w:bCs/>
-          <w:color w:val="000000" w:themeColor="text1"/>
-          <w:kern w:val="0"/>
-          <w14:ligatures w14:val="none"/>
-        </w:rPr>
-        <w:t xml:space="preserve"> library and evaluated model to achieve ~88% accuracy using </w:t>
-      </w:r>
-      <w:proofErr w:type="spellStart"/>
-      <w:r>
-        <w:rPr>
-          <w:rFonts w:ascii="Arial" w:eastAsia="Times New Roman" w:hAnsi="Arial" w:cs="Arial"/>
-          <w:b/>
-          <w:color w:val="000000" w:themeColor="text1"/>
-          <w:kern w:val="0"/>
-          <w14:ligatures w14:val="none"/>
-        </w:rPr>
-        <w:t>wandb</w:t>
-      </w:r>
-      <w:proofErr w:type="spellEnd"/>
-      <w:r>
-        <w:rPr>
-          <w:rFonts w:ascii="Arial" w:eastAsia="Times New Roman" w:hAnsi="Arial" w:cs="Arial"/>
-          <w:bCs/>
-          <w:color w:val="000000" w:themeColor="text1"/>
-          <w:kern w:val="0"/>
-          <w14:ligatures w14:val="none"/>
-        </w:rPr>
-        <w:t>.</w:t>
+        <w:t xml:space="preserve"> </w:t>
       </w:r>
     </w:p>
     <w:p>
@@ -959,7 +1226,313 @@
           <w:ilvl w:val="0"/>
           <w:numId w:val="39"/>
         </w:numPr>
-        <w:spacing w:after="0" w:line="240" w:lineRule="auto"/>
+        <w:spacing w:after="0" w:line="276" w:lineRule="auto"/>
+        <w:rPr>
+          <w:rFonts w:ascii="Arial" w:eastAsia="Times New Roman" w:hAnsi="Arial" w:cs="Arial"/>
+          <w:bCs/>
+          <w:color w:val="000000" w:themeColor="text1"/>
+          <w:kern w:val="0"/>
+          <w:sz w:val="21"/>
+          <w:szCs w:val="21"/>
+          <w14:ligatures w14:val="none"/>
+        </w:rPr>
+      </w:pPr>
+      <w:r>
+        <w:rPr>
+          <w:rFonts w:ascii="Arial" w:eastAsia="Times New Roman" w:hAnsi="Arial" w:cs="Arial"/>
+          <w:bCs/>
+          <w:color w:val="000000" w:themeColor="text1"/>
+          <w:kern w:val="0"/>
+          <w:sz w:val="21"/>
+          <w:szCs w:val="21"/>
+          <w14:ligatures w14:val="none"/>
+        </w:rPr>
+        <w:t>Used</w:t>
+      </w:r>
+      <w:r>
+        <w:rPr>
+          <w:rFonts w:ascii="Arial" w:eastAsia="Times New Roman" w:hAnsi="Arial" w:cs="Arial"/>
+          <w:bCs/>
+          <w:color w:val="000000" w:themeColor="text1"/>
+          <w:kern w:val="0"/>
+          <w:sz w:val="21"/>
+          <w:szCs w:val="21"/>
+          <w14:ligatures w14:val="none"/>
+        </w:rPr>
+        <w:t xml:space="preserve"> Lo</w:t>
+      </w:r>
+      <w:r>
+        <w:rPr>
+          <w:rFonts w:ascii="Arial" w:eastAsia="Times New Roman" w:hAnsi="Arial" w:cs="Arial"/>
+          <w:bCs/>
+          <w:color w:val="000000" w:themeColor="text1"/>
+          <w:kern w:val="0"/>
+          <w:sz w:val="21"/>
+          <w:szCs w:val="21"/>
+          <w14:ligatures w14:val="none"/>
+        </w:rPr>
+        <w:t>w Rank Adaptation</w:t>
+      </w:r>
+      <w:r>
+        <w:rPr>
+          <w:rFonts w:ascii="Arial" w:eastAsia="Times New Roman" w:hAnsi="Arial" w:cs="Arial"/>
+          <w:bCs/>
+          <w:color w:val="000000" w:themeColor="text1"/>
+          <w:kern w:val="0"/>
+          <w:sz w:val="21"/>
+          <w:szCs w:val="21"/>
+          <w14:ligatures w14:val="none"/>
+        </w:rPr>
+        <w:t xml:space="preserve"> (</w:t>
+      </w:r>
+      <w:proofErr w:type="spellStart"/>
+      <w:r>
+        <w:rPr>
+          <w:rFonts w:ascii="Arial" w:eastAsia="Times New Roman" w:hAnsi="Arial" w:cs="Arial"/>
+          <w:bCs/>
+          <w:color w:val="000000" w:themeColor="text1"/>
+          <w:kern w:val="0"/>
+          <w:sz w:val="21"/>
+          <w:szCs w:val="21"/>
+          <w14:ligatures w14:val="none"/>
+        </w:rPr>
+        <w:t>LoRA</w:t>
+      </w:r>
+      <w:proofErr w:type="spellEnd"/>
+      <w:r>
+        <w:rPr>
+          <w:rFonts w:ascii="Arial" w:eastAsia="Times New Roman" w:hAnsi="Arial" w:cs="Arial"/>
+          <w:bCs/>
+          <w:color w:val="000000" w:themeColor="text1"/>
+          <w:kern w:val="0"/>
+          <w:sz w:val="21"/>
+          <w:szCs w:val="21"/>
+          <w14:ligatures w14:val="none"/>
+        </w:rPr>
+        <w:t>)</w:t>
+      </w:r>
+      <w:r>
+        <w:rPr>
+          <w:rFonts w:ascii="Arial" w:eastAsia="Times New Roman" w:hAnsi="Arial" w:cs="Arial"/>
+          <w:bCs/>
+          <w:color w:val="000000" w:themeColor="text1"/>
+          <w:kern w:val="0"/>
+          <w:sz w:val="21"/>
+          <w:szCs w:val="21"/>
+          <w14:ligatures w14:val="none"/>
+        </w:rPr>
+        <w:t xml:space="preserve"> method</w:t>
+      </w:r>
+      <w:r>
+        <w:rPr>
+          <w:rFonts w:ascii="Arial" w:eastAsia="Times New Roman" w:hAnsi="Arial" w:cs="Arial"/>
+          <w:bCs/>
+          <w:color w:val="000000" w:themeColor="text1"/>
+          <w:kern w:val="0"/>
+          <w:sz w:val="21"/>
+          <w:szCs w:val="21"/>
+          <w14:ligatures w14:val="none"/>
+        </w:rPr>
+        <w:t xml:space="preserve"> from transformers library</w:t>
+      </w:r>
+      <w:r>
+        <w:rPr>
+          <w:rFonts w:ascii="Arial" w:eastAsia="Times New Roman" w:hAnsi="Arial" w:cs="Arial"/>
+          <w:bCs/>
+          <w:color w:val="000000" w:themeColor="text1"/>
+          <w:kern w:val="0"/>
+          <w:sz w:val="21"/>
+          <w:szCs w:val="21"/>
+          <w14:ligatures w14:val="none"/>
+        </w:rPr>
+        <w:t xml:space="preserve"> for cost efficient training</w:t>
+      </w:r>
+      <w:r>
+        <w:rPr>
+          <w:rFonts w:ascii="Arial" w:eastAsia="Times New Roman" w:hAnsi="Arial" w:cs="Arial"/>
+          <w:bCs/>
+          <w:color w:val="000000" w:themeColor="text1"/>
+          <w:kern w:val="0"/>
+          <w:sz w:val="21"/>
+          <w:szCs w:val="21"/>
+          <w14:ligatures w14:val="none"/>
+        </w:rPr>
+        <w:t xml:space="preserve"> </w:t>
+      </w:r>
+    </w:p>
+    <w:p>
+      <w:pPr>
+        <w:pStyle w:val="ListParagraph"/>
+        <w:numPr>
+          <w:ilvl w:val="0"/>
+          <w:numId w:val="39"/>
+        </w:numPr>
+        <w:spacing w:after="0" w:line="276" w:lineRule="auto"/>
+        <w:rPr>
+          <w:rFonts w:ascii="Arial" w:eastAsia="Times New Roman" w:hAnsi="Arial" w:cs="Arial"/>
+          <w:bCs/>
+          <w:color w:val="000000" w:themeColor="text1"/>
+          <w:kern w:val="0"/>
+          <w:sz w:val="21"/>
+          <w:szCs w:val="21"/>
+          <w14:ligatures w14:val="none"/>
+        </w:rPr>
+      </w:pPr>
+      <w:r>
+        <w:rPr>
+          <w:rFonts w:ascii="Arial" w:eastAsia="Times New Roman" w:hAnsi="Arial" w:cs="Arial"/>
+          <w:bCs/>
+          <w:color w:val="000000" w:themeColor="text1"/>
+          <w:kern w:val="0"/>
+          <w:sz w:val="21"/>
+          <w:szCs w:val="21"/>
+          <w14:ligatures w14:val="none"/>
+        </w:rPr>
+        <w:t>E</w:t>
+      </w:r>
+      <w:r>
+        <w:rPr>
+          <w:rFonts w:ascii="Arial" w:eastAsia="Times New Roman" w:hAnsi="Arial" w:cs="Arial"/>
+          <w:bCs/>
+          <w:color w:val="000000" w:themeColor="text1"/>
+          <w:kern w:val="0"/>
+          <w:sz w:val="21"/>
+          <w:szCs w:val="21"/>
+          <w14:ligatures w14:val="none"/>
+        </w:rPr>
+        <w:t>valuated model</w:t>
+      </w:r>
+      <w:r>
+        <w:rPr>
+          <w:rFonts w:ascii="Arial" w:eastAsia="Times New Roman" w:hAnsi="Arial" w:cs="Arial"/>
+          <w:bCs/>
+          <w:color w:val="000000" w:themeColor="text1"/>
+          <w:kern w:val="0"/>
+          <w:sz w:val="21"/>
+          <w:szCs w:val="21"/>
+          <w14:ligatures w14:val="none"/>
+        </w:rPr>
+        <w:t xml:space="preserve"> and hyperparameters tuned</w:t>
+      </w:r>
+      <w:r>
+        <w:rPr>
+          <w:rFonts w:ascii="Arial" w:eastAsia="Times New Roman" w:hAnsi="Arial" w:cs="Arial"/>
+          <w:bCs/>
+          <w:color w:val="000000" w:themeColor="text1"/>
+          <w:kern w:val="0"/>
+          <w:sz w:val="21"/>
+          <w:szCs w:val="21"/>
+          <w14:ligatures w14:val="none"/>
+        </w:rPr>
+        <w:t xml:space="preserve"> to achieve</w:t>
+      </w:r>
+      <w:r>
+        <w:rPr>
+          <w:rFonts w:ascii="Arial" w:eastAsia="Times New Roman" w:hAnsi="Arial" w:cs="Arial"/>
+          <w:bCs/>
+          <w:color w:val="000000" w:themeColor="text1"/>
+          <w:kern w:val="0"/>
+          <w:sz w:val="21"/>
+          <w:szCs w:val="21"/>
+          <w14:ligatures w14:val="none"/>
+        </w:rPr>
+        <w:t xml:space="preserve"> very low valuation loss</w:t>
+      </w:r>
+      <w:r>
+        <w:rPr>
+          <w:rFonts w:ascii="Arial" w:eastAsia="Times New Roman" w:hAnsi="Arial" w:cs="Arial"/>
+          <w:bCs/>
+          <w:color w:val="000000" w:themeColor="text1"/>
+          <w:kern w:val="0"/>
+          <w:sz w:val="21"/>
+          <w:szCs w:val="21"/>
+          <w14:ligatures w14:val="none"/>
+        </w:rPr>
+        <w:t>, tracked</w:t>
+      </w:r>
+      <w:r>
+        <w:rPr>
+          <w:rFonts w:ascii="Arial" w:eastAsia="Times New Roman" w:hAnsi="Arial" w:cs="Arial"/>
+          <w:bCs/>
+          <w:color w:val="000000" w:themeColor="text1"/>
+          <w:kern w:val="0"/>
+          <w:sz w:val="21"/>
+          <w:szCs w:val="21"/>
+          <w14:ligatures w14:val="none"/>
+        </w:rPr>
+        <w:t xml:space="preserve"> using </w:t>
+      </w:r>
+      <w:proofErr w:type="spellStart"/>
+      <w:r>
+        <w:rPr>
+          <w:rFonts w:ascii="Arial" w:eastAsia="Times New Roman" w:hAnsi="Arial" w:cs="Arial"/>
+          <w:bCs/>
+          <w:color w:val="000000" w:themeColor="text1"/>
+          <w:kern w:val="0"/>
+          <w:sz w:val="21"/>
+          <w:szCs w:val="21"/>
+          <w14:ligatures w14:val="none"/>
+        </w:rPr>
+        <w:t>wandb</w:t>
+      </w:r>
+      <w:proofErr w:type="spellEnd"/>
+      <w:r>
+        <w:rPr>
+          <w:rFonts w:ascii="Arial" w:eastAsia="Times New Roman" w:hAnsi="Arial" w:cs="Arial"/>
+          <w:bCs/>
+          <w:color w:val="000000" w:themeColor="text1"/>
+          <w:kern w:val="0"/>
+          <w:sz w:val="21"/>
+          <w:szCs w:val="21"/>
+          <w14:ligatures w14:val="none"/>
+        </w:rPr>
+        <w:t xml:space="preserve"> (</w:t>
+      </w:r>
+      <w:r>
+        <w:rPr>
+          <w:rFonts w:ascii="Arial" w:eastAsia="Times New Roman" w:hAnsi="Arial" w:cs="Arial"/>
+          <w:bCs/>
+          <w:color w:val="000000" w:themeColor="text1"/>
+          <w:kern w:val="0"/>
+          <w:sz w:val="21"/>
+          <w:szCs w:val="21"/>
+          <w14:ligatures w14:val="none"/>
+        </w:rPr>
+        <w:t>model logging and experiment tracking</w:t>
+      </w:r>
+      <w:r>
+        <w:rPr>
+          <w:rFonts w:ascii="Arial" w:eastAsia="Times New Roman" w:hAnsi="Arial" w:cs="Arial"/>
+          <w:bCs/>
+          <w:color w:val="000000" w:themeColor="text1"/>
+          <w:kern w:val="0"/>
+          <w:sz w:val="21"/>
+          <w:szCs w:val="21"/>
+          <w14:ligatures w14:val="none"/>
+        </w:rPr>
+        <w:t>)</w:t>
+      </w:r>
+      <w:r>
+        <w:rPr>
+          <w:rFonts w:ascii="Arial" w:eastAsia="Times New Roman" w:hAnsi="Arial" w:cs="Arial"/>
+          <w:bCs/>
+          <w:color w:val="000000" w:themeColor="text1"/>
+          <w:kern w:val="0"/>
+          <w:sz w:val="21"/>
+          <w:szCs w:val="21"/>
+          <w14:ligatures w14:val="none"/>
+        </w:rPr>
+        <w:t>.</w:t>
+      </w:r>
+    </w:p>
+    <w:p>
+      <w:pPr>
+        <w:pStyle w:val="ListParagraph"/>
+        <w:numPr>
+          <w:ilvl w:val="0"/>
+          <w:numId w:val="39"/>
+        </w:numPr>
+        <w:spacing w:after="0" w:line="276" w:lineRule="auto"/>
         <w:rPr>
           <w:rFonts w:ascii="Arial" w:eastAsia="Times New Roman" w:hAnsi="Arial" w:cs="Arial"/>
           <w:bCs/>
@@ -967,6 +1540,8 @@
           <w:iCs/>
           <w:color w:val="000000" w:themeColor="text1"/>
           <w:kern w:val="0"/>
+          <w:sz w:val="21"/>
+          <w:szCs w:val="21"/>
           <w14:ligatures w14:val="none"/>
         </w:rPr>
       </w:pPr>
@@ -976,17 +1551,71 @@
           <w:bCs/>
           <w:color w:val="000000" w:themeColor="text1"/>
           <w:kern w:val="0"/>
+          <w:sz w:val="21"/>
+          <w:szCs w:val="21"/>
           <w14:ligatures w14:val="none"/>
         </w:rPr>
-        <w:t xml:space="preserve">Developed an AI-powered Outreach agent using </w:t>
+        <w:t xml:space="preserve">Additionally, </w:t>
+      </w:r>
+      <w:proofErr w:type="gramStart"/>
+      <w:r>
+        <w:rPr>
+          <w:rFonts w:ascii="Arial" w:eastAsia="Times New Roman" w:hAnsi="Arial" w:cs="Arial"/>
+          <w:bCs/>
+          <w:color w:val="000000" w:themeColor="text1"/>
+          <w:kern w:val="0"/>
+          <w:sz w:val="21"/>
+          <w:szCs w:val="21"/>
+          <w14:ligatures w14:val="none"/>
+        </w:rPr>
+        <w:t>Developed</w:t>
+      </w:r>
+      <w:proofErr w:type="gramEnd"/>
+      <w:r>
+        <w:rPr>
+          <w:rFonts w:ascii="Arial" w:eastAsia="Times New Roman" w:hAnsi="Arial" w:cs="Arial"/>
+          <w:bCs/>
+          <w:color w:val="000000" w:themeColor="text1"/>
+          <w:kern w:val="0"/>
+          <w:sz w:val="21"/>
+          <w:szCs w:val="21"/>
+          <w14:ligatures w14:val="none"/>
+        </w:rPr>
+        <w:t xml:space="preserve"> an AI-powered Outreach </w:t>
+      </w:r>
+      <w:r>
+        <w:rPr>
+          <w:rFonts w:ascii="Arial" w:eastAsia="Times New Roman" w:hAnsi="Arial" w:cs="Arial"/>
+          <w:bCs/>
+          <w:color w:val="000000" w:themeColor="text1"/>
+          <w:kern w:val="0"/>
+          <w:sz w:val="21"/>
+          <w:szCs w:val="21"/>
+          <w14:ligatures w14:val="none"/>
+        </w:rPr>
+        <w:t>Agent</w:t>
+      </w:r>
+      <w:r>
+        <w:rPr>
+          <w:rFonts w:ascii="Arial" w:eastAsia="Times New Roman" w:hAnsi="Arial" w:cs="Arial"/>
+          <w:bCs/>
+          <w:color w:val="000000" w:themeColor="text1"/>
+          <w:kern w:val="0"/>
+          <w:sz w:val="21"/>
+          <w:szCs w:val="21"/>
+          <w14:ligatures w14:val="none"/>
+        </w:rPr>
+        <w:t xml:space="preserve"> using </w:t>
       </w:r>
       <w:proofErr w:type="spellStart"/>
       <w:r>
         <w:rPr>
           <w:rFonts w:ascii="Arial" w:eastAsia="Times New Roman" w:hAnsi="Arial" w:cs="Arial"/>
-          <w:b/>
+          <w:bCs/>
           <w:color w:val="000000" w:themeColor="text1"/>
           <w:kern w:val="0"/>
+          <w:sz w:val="21"/>
+          <w:szCs w:val="21"/>
           <w14:ligatures w14:val="none"/>
         </w:rPr>
         <w:t>Lang</w:t>
@@ -994,9 +1623,11 @@
       <w:r>
         <w:rPr>
           <w:rFonts w:ascii="Arial" w:eastAsia="Times New Roman" w:hAnsi="Arial" w:cs="Arial"/>
-          <w:b/>
+          <w:bCs/>
           <w:color w:val="000000" w:themeColor="text1"/>
           <w:kern w:val="0"/>
+          <w:sz w:val="21"/>
+          <w:szCs w:val="21"/>
           <w14:ligatures w14:val="none"/>
         </w:rPr>
         <w:t>chain</w:t>
@@ -1008,56 +1639,20 @@
           <w:bCs/>
           <w:color w:val="000000" w:themeColor="text1"/>
           <w:kern w:val="0"/>
+          <w:sz w:val="21"/>
+          <w:szCs w:val="21"/>
           <w14:ligatures w14:val="none"/>
         </w:rPr>
-        <w:t xml:space="preserve">, </w:t>
+        <w:t xml:space="preserve">, Exa.ai along with OpenAI API Integration </w:t>
       </w:r>
       <w:r>
         <w:rPr>
           <w:rFonts w:ascii="Arial" w:eastAsia="Times New Roman" w:hAnsi="Arial" w:cs="Arial"/>
-          <w:b/>
+          <w:bCs/>
           <w:color w:val="000000" w:themeColor="text1"/>
           <w:kern w:val="0"/>
-          <w14:ligatures w14:val="none"/>
-        </w:rPr>
-        <w:t>Exa.ai</w:t>
-      </w:r>
-      <w:r>
-        <w:rPr>
-          <w:rFonts w:ascii="Arial" w:eastAsia="Times New Roman" w:hAnsi="Arial" w:cs="Arial"/>
-          <w:bCs/>
-          <w:color w:val="000000" w:themeColor="text1"/>
-          <w:kern w:val="0"/>
-          <w14:ligatures w14:val="none"/>
-        </w:rPr>
-        <w:t xml:space="preserve"> along with </w:t>
-      </w:r>
-      <w:r>
-        <w:rPr>
-          <w:rFonts w:ascii="Arial" w:eastAsia="Times New Roman" w:hAnsi="Arial" w:cs="Arial"/>
-          <w:b/>
-          <w:color w:val="000000" w:themeColor="text1"/>
-          <w:kern w:val="0"/>
-          <w14:ligatures w14:val="none"/>
-        </w:rPr>
-        <w:t>OpenAI API</w:t>
-      </w:r>
-      <w:r>
-        <w:rPr>
-          <w:rFonts w:ascii="Arial" w:eastAsia="Times New Roman" w:hAnsi="Arial" w:cs="Arial"/>
-          <w:bCs/>
-          <w:color w:val="000000" w:themeColor="text1"/>
-          <w:kern w:val="0"/>
-          <w14:ligatures w14:val="none"/>
-        </w:rPr>
-        <w:t xml:space="preserve"> Integration </w:t>
-      </w:r>
-      <w:r>
-        <w:rPr>
-          <w:rFonts w:ascii="Arial" w:eastAsia="Times New Roman" w:hAnsi="Arial" w:cs="Arial"/>
-          <w:bCs/>
-          <w:color w:val="000000" w:themeColor="text1"/>
-          <w:kern w:val="0"/>
+          <w:sz w:val="21"/>
+          <w:szCs w:val="21"/>
           <w14:ligatures w14:val="none"/>
         </w:rPr>
         <w:t>to automate messaging workflows. Currently used by 14+ interns to scale weekly outreach with minimal effort.</w:t>
@@ -1065,12 +1660,14 @@
     </w:p>
     <w:p>
       <w:pPr>
-        <w:spacing w:after="0"/>
+        <w:spacing w:after="0" w:line="276" w:lineRule="auto"/>
         <w:rPr>
           <w:rFonts w:ascii="Arial" w:eastAsia="Times New Roman" w:hAnsi="Arial" w:cs="Arial"/>
           <w:bCs/>
           <w:color w:val="000000" w:themeColor="text1"/>
           <w:kern w:val="0"/>
+          <w:sz w:val="21"/>
+          <w:szCs w:val="21"/>
           <w14:ligatures w14:val="none"/>
         </w:rPr>
       </w:pPr>
@@ -1091,11 +1688,13 @@
           <w:tab w:val="left" w:pos="7920"/>
           <w:tab w:val="right" w:pos="10780"/>
         </w:tabs>
-        <w:spacing w:after="40"/>
+        <w:spacing w:after="40" w:line="276" w:lineRule="auto"/>
         <w:rPr>
           <w:rFonts w:ascii="Arial" w:eastAsia="Calibri" w:hAnsi="Arial" w:cs="Arial"/>
           <w:b/>
           <w:color w:val="000000"/>
+          <w:sz w:val="21"/>
+          <w:szCs w:val="21"/>
         </w:rPr>
       </w:pPr>
       <w:r>
@@ -1103,6 +1702,8 @@
           <w:rFonts w:ascii="Arial" w:eastAsia="Calibri" w:hAnsi="Arial" w:cs="Arial"/>
           <w:b/>
           <w:color w:val="000000"/>
+          <w:sz w:val="21"/>
+          <w:szCs w:val="21"/>
         </w:rPr>
         <w:t>PROJECTS</w:t>
       </w:r>
@@ -1111,66 +1712,52 @@
           <w:rFonts w:ascii="Arial" w:eastAsia="Calibri" w:hAnsi="Arial" w:cs="Arial"/>
           <w:b/>
           <w:color w:val="000000"/>
+          <w:sz w:val="21"/>
+          <w:szCs w:val="21"/>
         </w:rPr>
         <w:tab/>
       </w:r>
     </w:p>
     <w:p>
       <w:pPr>
-        <w:pBdr>
-          <w:top w:val="nil"/>
-          <w:left w:val="nil"/>
-          <w:bottom w:val="nil"/>
-          <w:right w:val="nil"/>
-          <w:between w:val="nil"/>
-        </w:pBdr>
-        <w:tabs>
-          <w:tab w:val="left" w:pos="360"/>
-          <w:tab w:val="left" w:pos="1440"/>
-          <w:tab w:val="left" w:pos="5760"/>
-          <w:tab w:val="left" w:pos="7920"/>
-          <w:tab w:val="right" w:pos="10780"/>
-        </w:tabs>
-        <w:spacing w:after="40"/>
-        <w:rPr>
-          <w:rFonts w:ascii="Arial" w:eastAsia="Calibri" w:hAnsi="Arial" w:cs="Arial"/>
-          <w:bCs/>
-          <w:color w:val="000000"/>
-        </w:rPr>
-      </w:pPr>
-      <w:r>
-        <w:rPr>
-          <w:rFonts w:ascii="Arial" w:eastAsia="Calibri" w:hAnsi="Arial" w:cs="Arial"/>
-          <w:bCs/>
-          <w:color w:val="000000"/>
-        </w:rPr>
-        <w:t xml:space="preserve">Llama-3.2-3b Finetune on </w:t>
-      </w:r>
-      <w:proofErr w:type="spellStart"/>
-      <w:r>
-        <w:rPr>
-          <w:rFonts w:ascii="Arial" w:eastAsia="Calibri" w:hAnsi="Arial" w:cs="Arial"/>
-          <w:bCs/>
-          <w:color w:val="000000"/>
-        </w:rPr>
-        <w:t>OpenHermes</w:t>
-      </w:r>
-      <w:proofErr w:type="spellEnd"/>
-      <w:r>
-        <w:rPr>
-          <w:rFonts w:ascii="Arial" w:eastAsia="Calibri" w:hAnsi="Arial" w:cs="Arial"/>
-          <w:bCs/>
-          <w:color w:val="000000"/>
-        </w:rPr>
-        <w:t xml:space="preserve"> </w:t>
+        <w:spacing w:after="0" w:line="276" w:lineRule="auto"/>
+        <w:rPr>
+          <w:rFonts w:ascii="Arial" w:hAnsi="Arial" w:cs="Arial"/>
+          <w:bCs/>
+          <w:color w:val="000000" w:themeColor="text1"/>
+          <w:sz w:val="21"/>
+          <w:szCs w:val="21"/>
+        </w:rPr>
+      </w:pPr>
+      <w:r>
+        <w:rPr>
+          <w:rFonts w:ascii="Arial" w:hAnsi="Arial" w:cs="Arial"/>
+          <w:bCs/>
+          <w:color w:val="000000" w:themeColor="text1"/>
+          <w:sz w:val="21"/>
+          <w:szCs w:val="21"/>
+        </w:rPr>
+        <w:t>Qwen-2.5</w:t>
+      </w:r>
+      <w:r>
+        <w:rPr>
+          <w:rFonts w:ascii="Arial" w:hAnsi="Arial" w:cs="Arial"/>
+          <w:bCs/>
+          <w:color w:val="000000" w:themeColor="text1"/>
+          <w:sz w:val="21"/>
+          <w:szCs w:val="21"/>
+        </w:rPr>
+        <w:t xml:space="preserve">-0.5B Finetune </w:t>
       </w:r>
       <w:hyperlink r:id="rId9" w:history="1">
         <w:proofErr w:type="spellStart"/>
         <w:r>
           <w:rPr>
             <w:rStyle w:val="Hyperlink"/>
-            <w:rFonts w:ascii="Arial" w:eastAsia="Calibri" w:hAnsi="Arial" w:cs="Arial"/>
+            <w:rFonts w:ascii="Arial" w:hAnsi="Arial" w:cs="Arial"/>
             <w:bCs/>
+            <w:sz w:val="21"/>
+            <w:szCs w:val="21"/>
           </w:rPr>
           <w:t>Github</w:t>
         </w:r>
@@ -1178,19 +1765,32 @@
       </w:hyperlink>
       <w:r>
         <w:rPr>
-          <w:rFonts w:ascii="Arial" w:eastAsia="Calibri" w:hAnsi="Arial" w:cs="Arial"/>
-          <w:bCs/>
-          <w:color w:val="000000"/>
-        </w:rPr>
-        <w:t xml:space="preserve"> | </w:t>
+          <w:rFonts w:ascii="Arial" w:hAnsi="Arial" w:cs="Arial"/>
+          <w:bCs/>
+          <w:color w:val="000000" w:themeColor="text1"/>
+          <w:sz w:val="21"/>
+          <w:szCs w:val="21"/>
+        </w:rPr>
+        <w:t xml:space="preserve"> </w:t>
+      </w:r>
+      <w:r>
+        <w:rPr>
+          <w:rFonts w:ascii="Arial" w:hAnsi="Arial" w:cs="Arial"/>
+          <w:bCs/>
+          <w:sz w:val="21"/>
+          <w:szCs w:val="21"/>
+        </w:rPr>
+        <w:t xml:space="preserve">| </w:t>
       </w:r>
       <w:hyperlink r:id="rId10" w:history="1">
         <w:proofErr w:type="spellStart"/>
         <w:r>
           <w:rPr>
             <w:rStyle w:val="Hyperlink"/>
-            <w:rFonts w:ascii="Arial" w:eastAsia="Calibri" w:hAnsi="Arial" w:cs="Arial"/>
+            <w:rFonts w:ascii="Arial" w:hAnsi="Arial" w:cs="Arial"/>
             <w:bCs/>
+            <w:sz w:val="21"/>
+            <w:szCs w:val="21"/>
           </w:rPr>
           <w:t>Huggingface</w:t>
         </w:r>
@@ -1198,19 +1798,31 @@
       </w:hyperlink>
       <w:r>
         <w:rPr>
-          <w:rFonts w:ascii="Arial" w:eastAsia="Calibri" w:hAnsi="Arial" w:cs="Arial"/>
-          <w:bCs/>
-          <w:color w:val="000000"/>
-        </w:rPr>
-        <w:t xml:space="preserve"> | </w:t>
+          <w:rFonts w:ascii="Arial" w:hAnsi="Arial" w:cs="Arial"/>
+          <w:bCs/>
+          <w:sz w:val="21"/>
+          <w:szCs w:val="21"/>
+        </w:rPr>
+        <w:t xml:space="preserve"> </w:t>
+      </w:r>
+      <w:r>
+        <w:rPr>
+          <w:rFonts w:ascii="Arial" w:hAnsi="Arial" w:cs="Arial"/>
+          <w:bCs/>
+          <w:sz w:val="21"/>
+          <w:szCs w:val="21"/>
+        </w:rPr>
+        <w:t xml:space="preserve">| </w:t>
       </w:r>
       <w:hyperlink r:id="rId11" w:history="1">
         <w:proofErr w:type="spellStart"/>
         <w:r>
           <w:rPr>
             <w:rStyle w:val="Hyperlink"/>
-            <w:rFonts w:ascii="Arial" w:eastAsia="Calibri" w:hAnsi="Arial" w:cs="Arial"/>
+            <w:rFonts w:ascii="Arial" w:hAnsi="Arial" w:cs="Arial"/>
             <w:bCs/>
+            <w:sz w:val="21"/>
+            <w:szCs w:val="21"/>
           </w:rPr>
           <w:t>Dockerhub</w:t>
         </w:r>
@@ -1224,218 +1836,110 @@
           <w:ilvl w:val="0"/>
           <w:numId w:val="39"/>
         </w:numPr>
-        <w:pBdr>
-          <w:top w:val="nil"/>
-          <w:left w:val="nil"/>
-          <w:bottom w:val="nil"/>
-          <w:right w:val="nil"/>
-          <w:between w:val="nil"/>
-        </w:pBdr>
-        <w:tabs>
-          <w:tab w:val="left" w:pos="360"/>
-          <w:tab w:val="left" w:pos="1440"/>
-          <w:tab w:val="left" w:pos="5760"/>
-          <w:tab w:val="left" w:pos="7920"/>
-          <w:tab w:val="right" w:pos="10780"/>
-        </w:tabs>
-        <w:spacing w:after="40"/>
-        <w:rPr>
-          <w:rFonts w:ascii="Arial" w:eastAsia="Calibri" w:hAnsi="Arial" w:cs="Arial"/>
-          <w:bCs/>
-          <w:color w:val="000000"/>
-        </w:rPr>
-      </w:pPr>
-      <w:r>
-        <w:rPr>
-          <w:rFonts w:ascii="Arial" w:eastAsia="Calibri" w:hAnsi="Arial" w:cs="Arial"/>
-          <w:b/>
-          <w:color w:val="000000"/>
-        </w:rPr>
-        <w:t>Instruct</w:t>
-      </w:r>
-      <w:r>
-        <w:rPr>
-          <w:rFonts w:ascii="Arial" w:eastAsia="Calibri" w:hAnsi="Arial" w:cs="Arial"/>
-          <w:b/>
-          <w:color w:val="000000"/>
-        </w:rPr>
-        <w:t>-</w:t>
-      </w:r>
-      <w:r>
-        <w:rPr>
-          <w:rFonts w:ascii="Arial" w:eastAsia="Calibri" w:hAnsi="Arial" w:cs="Arial"/>
-          <w:b/>
-          <w:color w:val="000000"/>
-        </w:rPr>
-        <w:t>tuned a Llama-3.2-3</w:t>
-      </w:r>
-      <w:r>
-        <w:rPr>
-          <w:rFonts w:ascii="Arial" w:eastAsia="Calibri" w:hAnsi="Arial" w:cs="Arial"/>
-          <w:b/>
-          <w:color w:val="000000"/>
-        </w:rPr>
-        <w:t>B</w:t>
-      </w:r>
-      <w:r>
-        <w:rPr>
-          <w:rFonts w:ascii="Arial" w:eastAsia="Calibri" w:hAnsi="Arial" w:cs="Arial"/>
-          <w:bCs/>
-          <w:color w:val="000000"/>
-        </w:rPr>
-        <w:t xml:space="preserve"> model using </w:t>
+        <w:spacing w:after="0" w:line="276" w:lineRule="auto"/>
+        <w:rPr>
+          <w:rFonts w:ascii="Arial" w:hAnsi="Arial" w:cs="Arial"/>
+          <w:bCs/>
+          <w:color w:val="000000" w:themeColor="text1"/>
+          <w:sz w:val="21"/>
+          <w:szCs w:val="21"/>
+        </w:rPr>
+      </w:pPr>
+      <w:r>
+        <w:rPr>
+          <w:rFonts w:ascii="Arial" w:hAnsi="Arial" w:cs="Arial"/>
+          <w:bCs/>
+          <w:color w:val="000000" w:themeColor="text1"/>
+          <w:sz w:val="21"/>
+          <w:szCs w:val="21"/>
+        </w:rPr>
+        <w:t xml:space="preserve">Independently fine-tuned Qwen-2.5-0.5B using Hugging Face Transformers, </w:t>
       </w:r>
       <w:proofErr w:type="spellStart"/>
       <w:r>
         <w:rPr>
-          <w:rFonts w:ascii="Arial" w:eastAsia="Calibri" w:hAnsi="Arial" w:cs="Arial"/>
-          <w:b/>
-          <w:color w:val="000000"/>
-        </w:rPr>
-        <w:t>huggin</w:t>
-      </w:r>
-      <w:r>
-        <w:rPr>
-          <w:rFonts w:ascii="Arial" w:eastAsia="Calibri" w:hAnsi="Arial" w:cs="Arial"/>
-          <w:b/>
-          <w:color w:val="000000"/>
-        </w:rPr>
-        <w:t>g</w:t>
-      </w:r>
-      <w:r>
-        <w:rPr>
-          <w:rFonts w:ascii="Arial" w:eastAsia="Calibri" w:hAnsi="Arial" w:cs="Arial"/>
-          <w:b/>
-          <w:color w:val="000000"/>
-        </w:rPr>
-        <w:t>face</w:t>
+          <w:rFonts w:ascii="Arial" w:hAnsi="Arial" w:cs="Arial"/>
+          <w:bCs/>
+          <w:color w:val="000000" w:themeColor="text1"/>
+          <w:sz w:val="21"/>
+          <w:szCs w:val="21"/>
+        </w:rPr>
+        <w:t>PyTorch</w:t>
       </w:r>
       <w:proofErr w:type="spellEnd"/>
       <w:r>
         <w:rPr>
-          <w:rFonts w:ascii="Arial" w:eastAsia="Calibri" w:hAnsi="Arial" w:cs="Arial"/>
-          <w:b/>
-          <w:color w:val="000000"/>
-        </w:rPr>
-        <w:t xml:space="preserve"> transformers</w:t>
-      </w:r>
-      <w:r>
-        <w:rPr>
-          <w:rFonts w:ascii="Arial" w:eastAsia="Calibri" w:hAnsi="Arial" w:cs="Arial"/>
-          <w:bCs/>
-          <w:color w:val="000000"/>
-        </w:rPr>
-        <w:t xml:space="preserve"> and </w:t>
+          <w:rFonts w:ascii="Arial" w:hAnsi="Arial" w:cs="Arial"/>
+          <w:bCs/>
+          <w:color w:val="000000" w:themeColor="text1"/>
+          <w:sz w:val="21"/>
+          <w:szCs w:val="21"/>
+        </w:rPr>
+        <w:t xml:space="preserve">, </w:t>
       </w:r>
       <w:proofErr w:type="spellStart"/>
       <w:r>
         <w:rPr>
-          <w:rFonts w:ascii="Arial" w:eastAsia="Calibri" w:hAnsi="Arial" w:cs="Arial"/>
-          <w:b/>
-          <w:color w:val="000000"/>
+          <w:rFonts w:ascii="Arial" w:hAnsi="Arial" w:cs="Arial"/>
+          <w:bCs/>
+          <w:color w:val="000000" w:themeColor="text1"/>
+          <w:sz w:val="21"/>
+          <w:szCs w:val="21"/>
         </w:rPr>
         <w:t>LoRA</w:t>
       </w:r>
       <w:proofErr w:type="spellEnd"/>
       <w:r>
         <w:rPr>
-          <w:rFonts w:ascii="Arial" w:eastAsia="Calibri" w:hAnsi="Arial" w:cs="Arial"/>
-          <w:bCs/>
-          <w:color w:val="000000"/>
-        </w:rPr>
-        <w:t xml:space="preserve">. Packed into </w:t>
-      </w:r>
-      <w:r>
-        <w:rPr>
-          <w:rFonts w:ascii="Arial" w:eastAsia="Calibri" w:hAnsi="Arial" w:cs="Arial"/>
-          <w:bCs/>
-          <w:color w:val="000000"/>
-        </w:rPr>
-        <w:t xml:space="preserve">inference ready container on </w:t>
-      </w:r>
-      <w:proofErr w:type="gramStart"/>
-      <w:r>
-        <w:rPr>
-          <w:rFonts w:ascii="Arial" w:eastAsia="Calibri" w:hAnsi="Arial" w:cs="Arial"/>
-          <w:b/>
-          <w:color w:val="000000"/>
-        </w:rPr>
-        <w:t>Docker</w:t>
-      </w:r>
-      <w:r>
-        <w:rPr>
-          <w:rFonts w:ascii="Arial" w:eastAsia="Calibri" w:hAnsi="Arial" w:cs="Arial"/>
-          <w:bCs/>
-          <w:color w:val="000000"/>
-        </w:rPr>
-        <w:t>, and</w:t>
-      </w:r>
-      <w:proofErr w:type="gramEnd"/>
-      <w:r>
-        <w:rPr>
-          <w:rFonts w:ascii="Arial" w:eastAsia="Calibri" w:hAnsi="Arial" w:cs="Arial"/>
-          <w:bCs/>
-          <w:color w:val="000000"/>
-        </w:rPr>
-        <w:t xml:space="preserve"> served with </w:t>
+          <w:rFonts w:ascii="Arial" w:hAnsi="Arial" w:cs="Arial"/>
+          <w:bCs/>
+          <w:color w:val="000000" w:themeColor="text1"/>
+          <w:sz w:val="21"/>
+          <w:szCs w:val="21"/>
+        </w:rPr>
+        <w:t xml:space="preserve">, and DPO (post-training </w:t>
+      </w:r>
+      <w:r>
+        <w:rPr>
+          <w:rFonts w:ascii="Arial" w:hAnsi="Arial" w:cs="Arial"/>
+          <w:bCs/>
+          <w:color w:val="000000" w:themeColor="text1"/>
+          <w:sz w:val="21"/>
+          <w:szCs w:val="21"/>
+        </w:rPr>
+        <w:t xml:space="preserve">human </w:t>
+      </w:r>
+      <w:r>
+        <w:rPr>
+          <w:rFonts w:ascii="Arial" w:hAnsi="Arial" w:cs="Arial"/>
+          <w:bCs/>
+          <w:color w:val="000000" w:themeColor="text1"/>
+          <w:sz w:val="21"/>
+          <w:szCs w:val="21"/>
+        </w:rPr>
+        <w:t xml:space="preserve">alignment) on Google </w:t>
       </w:r>
       <w:proofErr w:type="spellStart"/>
       <w:r>
         <w:rPr>
-          <w:rFonts w:ascii="Arial" w:eastAsia="Calibri" w:hAnsi="Arial" w:cs="Arial"/>
-          <w:b/>
-          <w:color w:val="000000"/>
-        </w:rPr>
-        <w:t>vLLM</w:t>
+          <w:rFonts w:ascii="Arial" w:hAnsi="Arial" w:cs="Arial"/>
+          <w:bCs/>
+          <w:color w:val="000000" w:themeColor="text1"/>
+          <w:sz w:val="21"/>
+          <w:szCs w:val="21"/>
+        </w:rPr>
+        <w:t>Colab</w:t>
       </w:r>
       <w:proofErr w:type="spellEnd"/>
       <w:r>
         <w:rPr>
-          <w:rFonts w:ascii="Arial" w:eastAsia="Calibri" w:hAnsi="Arial" w:cs="Arial"/>
-          <w:b/>
-          <w:color w:val="000000"/>
-        </w:rPr>
-        <w:t xml:space="preserve"> </w:t>
-      </w:r>
-      <w:r>
-        <w:rPr>
-          <w:rFonts w:ascii="Arial" w:eastAsia="Calibri" w:hAnsi="Arial" w:cs="Arial"/>
-          <w:bCs/>
-          <w:color w:val="000000"/>
-        </w:rPr>
-        <w:t>(</w:t>
-      </w:r>
-      <w:r>
-        <w:rPr>
-          <w:rFonts w:ascii="Arial" w:eastAsia="Calibri" w:hAnsi="Arial" w:cs="Arial"/>
-          <w:bCs/>
-          <w:color w:val="000000"/>
-        </w:rPr>
-        <w:t xml:space="preserve">fast inference by </w:t>
-      </w:r>
-      <w:r>
-        <w:rPr>
-          <w:rFonts w:ascii="Arial" w:eastAsia="Calibri" w:hAnsi="Arial" w:cs="Arial"/>
-          <w:bCs/>
-          <w:color w:val="000000"/>
-        </w:rPr>
-        <w:t xml:space="preserve">factor of </w:t>
-      </w:r>
-      <w:r>
-        <w:rPr>
-          <w:rFonts w:ascii="Arial" w:eastAsia="Calibri" w:hAnsi="Arial" w:cs="Arial"/>
-          <w:bCs/>
-          <w:color w:val="000000"/>
-        </w:rPr>
-        <w:t>3</w:t>
-      </w:r>
-      <w:r>
-        <w:rPr>
-          <w:rFonts w:ascii="Arial" w:eastAsia="Calibri" w:hAnsi="Arial" w:cs="Arial"/>
-          <w:bCs/>
-          <w:color w:val="000000"/>
-        </w:rPr>
-        <w:t>).</w:t>
+          <w:rFonts w:ascii="Arial" w:hAnsi="Arial" w:cs="Arial"/>
+          <w:bCs/>
+          <w:color w:val="000000" w:themeColor="text1"/>
+          <w:sz w:val="21"/>
+          <w:szCs w:val="21"/>
+        </w:rPr>
+        <w:t xml:space="preserve"> A100 (GPU compute) for instruction-following tasks.</w:t>
       </w:r>
     </w:p>
     <w:p>
@@ -1445,132 +1949,152 @@
           <w:ilvl w:val="0"/>
           <w:numId w:val="39"/>
         </w:numPr>
-        <w:spacing w:after="0"/>
-        <w:rPr>
-          <w:rFonts w:ascii="Arial" w:hAnsi="Arial" w:cs="Arial"/>
-          <w:bCs/>
-          <w:color w:val="000000" w:themeColor="text1"/>
-        </w:rPr>
-      </w:pPr>
-      <w:r>
-        <w:rPr>
-          <w:rFonts w:ascii="Arial" w:hAnsi="Arial" w:cs="Arial"/>
-          <w:bCs/>
-          <w:color w:val="000000" w:themeColor="text1"/>
-        </w:rPr>
-        <w:t xml:space="preserve">Used techniques like </w:t>
-      </w:r>
-      <w:r>
-        <w:rPr>
-          <w:rFonts w:ascii="Arial" w:hAnsi="Arial" w:cs="Arial"/>
-          <w:b/>
-          <w:color w:val="000000" w:themeColor="text1"/>
-        </w:rPr>
-        <w:t>bf16</w:t>
-      </w:r>
-      <w:r>
-        <w:rPr>
-          <w:rFonts w:ascii="Arial" w:hAnsi="Arial" w:cs="Arial"/>
-          <w:bCs/>
-          <w:color w:val="000000" w:themeColor="text1"/>
-        </w:rPr>
-        <w:t xml:space="preserve"> (equivalent to Quantization)</w:t>
-      </w:r>
-      <w:r>
-        <w:rPr>
-          <w:rFonts w:ascii="Arial" w:hAnsi="Arial" w:cs="Arial"/>
-          <w:b/>
-          <w:color w:val="000000" w:themeColor="text1"/>
-        </w:rPr>
-        <w:t xml:space="preserve"> </w:t>
-      </w:r>
-      <w:r>
-        <w:rPr>
-          <w:rFonts w:ascii="Arial" w:hAnsi="Arial" w:cs="Arial"/>
-          <w:bCs/>
-          <w:color w:val="000000" w:themeColor="text1"/>
-        </w:rPr>
-        <w:t xml:space="preserve">+ </w:t>
-      </w:r>
-      <w:r>
-        <w:rPr>
-          <w:rFonts w:ascii="Arial" w:hAnsi="Arial" w:cs="Arial"/>
-          <w:b/>
-          <w:color w:val="000000" w:themeColor="text1"/>
-        </w:rPr>
-        <w:t>Gradient checkpointing</w:t>
-      </w:r>
-      <w:r>
-        <w:rPr>
-          <w:rFonts w:ascii="Arial" w:hAnsi="Arial" w:cs="Arial"/>
-          <w:bCs/>
-          <w:color w:val="000000" w:themeColor="text1"/>
-        </w:rPr>
-        <w:t xml:space="preserve"> (to save models)</w:t>
-      </w:r>
-      <w:r>
-        <w:rPr>
-          <w:rFonts w:ascii="Arial" w:hAnsi="Arial" w:cs="Arial"/>
-          <w:b/>
-          <w:color w:val="000000" w:themeColor="text1"/>
-        </w:rPr>
-        <w:t xml:space="preserve"> </w:t>
-      </w:r>
-      <w:r>
-        <w:rPr>
-          <w:rFonts w:ascii="Arial" w:hAnsi="Arial" w:cs="Arial"/>
-          <w:bCs/>
-          <w:color w:val="000000" w:themeColor="text1"/>
-        </w:rPr>
-        <w:t xml:space="preserve">and </w:t>
-      </w:r>
-      <w:r>
-        <w:rPr>
-          <w:rFonts w:ascii="Arial" w:hAnsi="Arial" w:cs="Arial"/>
-          <w:b/>
-          <w:color w:val="000000" w:themeColor="text1"/>
-        </w:rPr>
-        <w:t>Flash Attention</w:t>
-      </w:r>
-      <w:r>
-        <w:rPr>
-          <w:rFonts w:ascii="Arial" w:hAnsi="Arial" w:cs="Arial"/>
-          <w:bCs/>
-          <w:color w:val="000000" w:themeColor="text1"/>
-        </w:rPr>
-        <w:t xml:space="preserve"> (to make inference ~</w:t>
-      </w:r>
-      <w:r>
-        <w:rPr>
-          <w:rFonts w:ascii="Arial" w:hAnsi="Arial" w:cs="Arial"/>
-          <w:bCs/>
-          <w:color w:val="000000" w:themeColor="text1"/>
-        </w:rPr>
-        <w:t>2.5</w:t>
-      </w:r>
-      <w:r>
-        <w:rPr>
-          <w:rFonts w:ascii="Arial" w:hAnsi="Arial" w:cs="Arial"/>
-          <w:bCs/>
-          <w:color w:val="000000" w:themeColor="text1"/>
-        </w:rPr>
-        <w:t>-</w:t>
-      </w:r>
-      <w:r>
-        <w:rPr>
-          <w:rFonts w:ascii="Arial" w:hAnsi="Arial" w:cs="Arial"/>
-          <w:bCs/>
-          <w:color w:val="000000" w:themeColor="text1"/>
-        </w:rPr>
-        <w:t>3</w:t>
-      </w:r>
-      <w:r>
-        <w:rPr>
-          <w:rFonts w:ascii="Arial" w:hAnsi="Arial" w:cs="Arial"/>
-          <w:bCs/>
-          <w:color w:val="000000" w:themeColor="text1"/>
-        </w:rPr>
-        <w:t>x faster).</w:t>
+        <w:spacing w:after="0" w:line="276" w:lineRule="auto"/>
+        <w:rPr>
+          <w:rFonts w:ascii="Arial" w:hAnsi="Arial" w:cs="Arial"/>
+          <w:bCs/>
+          <w:color w:val="000000" w:themeColor="text1"/>
+          <w:sz w:val="21"/>
+          <w:szCs w:val="21"/>
+        </w:rPr>
+      </w:pPr>
+      <w:r>
+        <w:rPr>
+          <w:rFonts w:ascii="Arial" w:hAnsi="Arial" w:cs="Arial"/>
+          <w:bCs/>
+          <w:color w:val="000000" w:themeColor="text1"/>
+          <w:sz w:val="21"/>
+          <w:szCs w:val="21"/>
+        </w:rPr>
+        <w:t>Trained with bf16</w:t>
+      </w:r>
+      <w:r>
+        <w:rPr>
+          <w:rFonts w:ascii="Arial" w:hAnsi="Arial" w:cs="Arial"/>
+          <w:bCs/>
+          <w:color w:val="000000" w:themeColor="text1"/>
+          <w:sz w:val="21"/>
+          <w:szCs w:val="21"/>
+        </w:rPr>
+        <w:t xml:space="preserve"> (</w:t>
+      </w:r>
+      <w:r>
+        <w:rPr>
+          <w:rFonts w:ascii="Arial" w:hAnsi="Arial" w:cs="Arial"/>
+          <w:bCs/>
+          <w:i/>
+          <w:iCs/>
+          <w:color w:val="000000" w:themeColor="text1"/>
+          <w:sz w:val="21"/>
+          <w:szCs w:val="21"/>
+        </w:rPr>
+        <w:t>lower memory usage</w:t>
+      </w:r>
+      <w:r>
+        <w:rPr>
+          <w:rFonts w:ascii="Arial" w:hAnsi="Arial" w:cs="Arial"/>
+          <w:bCs/>
+          <w:color w:val="000000" w:themeColor="text1"/>
+          <w:sz w:val="21"/>
+          <w:szCs w:val="21"/>
+        </w:rPr>
+        <w:t>)</w:t>
+      </w:r>
+      <w:r>
+        <w:rPr>
+          <w:rFonts w:ascii="Arial" w:hAnsi="Arial" w:cs="Arial"/>
+          <w:bCs/>
+          <w:color w:val="000000" w:themeColor="text1"/>
+          <w:sz w:val="21"/>
+          <w:szCs w:val="21"/>
+        </w:rPr>
+        <w:t>, gradient checkpointing, Flash Attention</w:t>
+      </w:r>
+      <w:r>
+        <w:rPr>
+          <w:rFonts w:ascii="Arial" w:hAnsi="Arial" w:cs="Arial"/>
+          <w:bCs/>
+          <w:color w:val="000000" w:themeColor="text1"/>
+          <w:sz w:val="21"/>
+          <w:szCs w:val="21"/>
+        </w:rPr>
+        <w:t xml:space="preserve"> (</w:t>
+      </w:r>
+      <w:r>
+        <w:rPr>
+          <w:rFonts w:ascii="Arial" w:hAnsi="Arial" w:cs="Arial"/>
+          <w:bCs/>
+          <w:i/>
+          <w:iCs/>
+          <w:color w:val="000000" w:themeColor="text1"/>
+          <w:sz w:val="21"/>
+          <w:szCs w:val="21"/>
+        </w:rPr>
+        <w:t>faster training</w:t>
+      </w:r>
+      <w:r>
+        <w:rPr>
+          <w:rFonts w:ascii="Arial" w:hAnsi="Arial" w:cs="Arial"/>
+          <w:bCs/>
+          <w:color w:val="000000" w:themeColor="text1"/>
+          <w:sz w:val="21"/>
+          <w:szCs w:val="21"/>
+        </w:rPr>
+        <w:t>)</w:t>
+      </w:r>
+      <w:r>
+        <w:rPr>
+          <w:rFonts w:ascii="Arial" w:hAnsi="Arial" w:cs="Arial"/>
+          <w:bCs/>
+          <w:color w:val="000000" w:themeColor="text1"/>
+          <w:sz w:val="21"/>
+          <w:szCs w:val="21"/>
+        </w:rPr>
+        <w:t xml:space="preserve">, and tf32 </w:t>
+      </w:r>
+      <w:r>
+        <w:rPr>
+          <w:rFonts w:ascii="Arial" w:hAnsi="Arial" w:cs="Arial"/>
+          <w:bCs/>
+          <w:i/>
+          <w:iCs/>
+          <w:color w:val="000000" w:themeColor="text1"/>
+          <w:sz w:val="21"/>
+          <w:szCs w:val="21"/>
+        </w:rPr>
+        <w:t>(for memory efficiency and faster inference)</w:t>
+      </w:r>
+      <w:r>
+        <w:rPr>
+          <w:rFonts w:ascii="Arial" w:hAnsi="Arial" w:cs="Arial"/>
+          <w:bCs/>
+          <w:color w:val="000000" w:themeColor="text1"/>
+          <w:sz w:val="21"/>
+          <w:szCs w:val="21"/>
+        </w:rPr>
+        <w:t xml:space="preserve">; experiments tracked in Weights &amp; Biases </w:t>
+      </w:r>
+      <w:r>
+        <w:rPr>
+          <w:rFonts w:ascii="Arial" w:hAnsi="Arial" w:cs="Arial"/>
+          <w:bCs/>
+          <w:i/>
+          <w:iCs/>
+          <w:color w:val="000000" w:themeColor="text1"/>
+          <w:sz w:val="21"/>
+          <w:szCs w:val="21"/>
+        </w:rPr>
+        <w:t>(experiment logging)</w:t>
+      </w:r>
+      <w:r>
+        <w:rPr>
+          <w:rFonts w:ascii="Arial" w:hAnsi="Arial" w:cs="Arial"/>
+          <w:bCs/>
+          <w:color w:val="000000" w:themeColor="text1"/>
+          <w:sz w:val="21"/>
+          <w:szCs w:val="21"/>
+        </w:rPr>
+        <w:t>.</w:t>
       </w:r>
     </w:p>
     <w:p>
@@ -1580,53 +2104,35 @@
           <w:ilvl w:val="0"/>
           <w:numId w:val="39"/>
         </w:numPr>
-        <w:spacing w:after="0"/>
-        <w:rPr>
-          <w:rFonts w:ascii="Arial" w:hAnsi="Arial" w:cs="Arial"/>
-          <w:bCs/>
-          <w:color w:val="000000" w:themeColor="text1"/>
-        </w:rPr>
-      </w:pPr>
-      <w:r>
-        <w:rPr>
-          <w:rFonts w:ascii="Arial" w:hAnsi="Arial" w:cs="Arial"/>
-          <w:bCs/>
-          <w:color w:val="000000" w:themeColor="text1"/>
-        </w:rPr>
-        <w:t xml:space="preserve">Reduced valuation loss by ~68% from </w:t>
-      </w:r>
-      <w:r>
-        <w:rPr>
-          <w:rFonts w:ascii="Arial" w:hAnsi="Arial" w:cs="Arial"/>
-          <w:b/>
-          <w:color w:val="000000" w:themeColor="text1"/>
-        </w:rPr>
-        <w:t>1.27 to 0.2</w:t>
-      </w:r>
-      <w:r>
-        <w:rPr>
-          <w:rFonts w:ascii="Arial" w:hAnsi="Arial" w:cs="Arial"/>
-          <w:b/>
-          <w:color w:val="000000" w:themeColor="text1"/>
-        </w:rPr>
-        <w:t>1</w:t>
-      </w:r>
-      <w:r>
-        <w:rPr>
-          <w:rFonts w:ascii="Arial" w:hAnsi="Arial" w:cs="Arial"/>
-          <w:bCs/>
-          <w:color w:val="000000" w:themeColor="text1"/>
-        </w:rPr>
-        <w:t xml:space="preserve">, evaluated and tracked at </w:t>
+        <w:spacing w:after="0" w:line="276" w:lineRule="auto"/>
+        <w:rPr>
+          <w:rFonts w:ascii="Arial" w:hAnsi="Arial" w:cs="Arial"/>
+          <w:bCs/>
+          <w:color w:val="000000" w:themeColor="text1"/>
+          <w:sz w:val="21"/>
+          <w:szCs w:val="21"/>
+        </w:rPr>
+      </w:pPr>
+      <w:r>
+        <w:rPr>
+          <w:rFonts w:ascii="Arial" w:hAnsi="Arial" w:cs="Arial"/>
+          <w:bCs/>
+          <w:color w:val="000000" w:themeColor="text1"/>
+          <w:sz w:val="21"/>
+          <w:szCs w:val="21"/>
+        </w:rPr>
+        <w:t xml:space="preserve">Packaged an inference-ready Docker image powered by </w:t>
       </w:r>
       <w:proofErr w:type="spellStart"/>
       <w:r>
         <w:rPr>
           <w:rFonts w:ascii="Arial" w:hAnsi="Arial" w:cs="Arial"/>
-          <w:b/>
-          <w:color w:val="000000" w:themeColor="text1"/>
-        </w:rPr>
-        <w:t>wandb</w:t>
+          <w:bCs/>
+          <w:color w:val="000000" w:themeColor="text1"/>
+          <w:sz w:val="21"/>
+          <w:szCs w:val="21"/>
+        </w:rPr>
+        <w:t>vLLM</w:t>
       </w:r>
       <w:proofErr w:type="spellEnd"/>
       <w:r>
@@ -1634,44 +2140,137 @@
           <w:rFonts w:ascii="Arial" w:hAnsi="Arial" w:cs="Arial"/>
           <w:bCs/>
           <w:color w:val="000000" w:themeColor="text1"/>
-        </w:rPr>
-        <w:t>.</w:t>
+          <w:sz w:val="21"/>
+          <w:szCs w:val="21"/>
+        </w:rPr>
+        <w:t xml:space="preserve"> </w:t>
+      </w:r>
+      <w:r>
+        <w:rPr>
+          <w:rFonts w:ascii="Arial" w:hAnsi="Arial" w:cs="Arial"/>
+          <w:bCs/>
+          <w:i/>
+          <w:iCs/>
+          <w:color w:val="000000" w:themeColor="text1"/>
+          <w:sz w:val="21"/>
+          <w:szCs w:val="21"/>
+        </w:rPr>
+        <w:t>(</w:t>
+      </w:r>
+      <w:r>
+        <w:rPr>
+          <w:rFonts w:ascii="Arial" w:hAnsi="Arial" w:cs="Arial"/>
+          <w:bCs/>
+          <w:i/>
+          <w:iCs/>
+          <w:color w:val="000000" w:themeColor="text1"/>
+          <w:sz w:val="21"/>
+          <w:szCs w:val="21"/>
+        </w:rPr>
+        <w:t>faster inference</w:t>
+      </w:r>
+      <w:r>
+        <w:rPr>
+          <w:rFonts w:ascii="Arial" w:hAnsi="Arial" w:cs="Arial"/>
+          <w:bCs/>
+          <w:i/>
+          <w:iCs/>
+          <w:color w:val="000000" w:themeColor="text1"/>
+          <w:sz w:val="21"/>
+          <w:szCs w:val="21"/>
+        </w:rPr>
+        <w:t>)</w:t>
+      </w:r>
+      <w:r>
+        <w:rPr>
+          <w:rFonts w:ascii="Arial" w:hAnsi="Arial" w:cs="Arial"/>
+          <w:bCs/>
+          <w:color w:val="000000" w:themeColor="text1"/>
+          <w:sz w:val="21"/>
+          <w:szCs w:val="21"/>
+        </w:rPr>
+        <w:t xml:space="preserve">; artifacts published on </w:t>
+      </w:r>
+      <w:proofErr w:type="spellStart"/>
+      <w:r>
+        <w:rPr>
+          <w:rFonts w:ascii="Arial" w:hAnsi="Arial" w:cs="Arial"/>
+          <w:bCs/>
+          <w:color w:val="000000" w:themeColor="text1"/>
+          <w:sz w:val="21"/>
+          <w:szCs w:val="21"/>
+        </w:rPr>
+        <w:t>DockerHub</w:t>
+      </w:r>
+      <w:proofErr w:type="spellEnd"/>
+      <w:r>
+        <w:rPr>
+          <w:rFonts w:ascii="Arial" w:hAnsi="Arial" w:cs="Arial"/>
+          <w:bCs/>
+          <w:color w:val="000000" w:themeColor="text1"/>
+          <w:sz w:val="21"/>
+          <w:szCs w:val="21"/>
+        </w:rPr>
+        <w:t xml:space="preserve"> and mirrored on Hugging Face Hub </w:t>
+      </w:r>
+      <w:r>
+        <w:rPr>
+          <w:rFonts w:ascii="Arial" w:hAnsi="Arial" w:cs="Arial"/>
+          <w:bCs/>
+          <w:i/>
+          <w:iCs/>
+          <w:color w:val="000000" w:themeColor="text1"/>
+          <w:sz w:val="21"/>
+          <w:szCs w:val="21"/>
+        </w:rPr>
+        <w:t>(deployment-ready)</w:t>
       </w:r>
     </w:p>
     <w:p>
       <w:pPr>
-        <w:spacing w:after="0"/>
-        <w:rPr>
-          <w:rFonts w:ascii="Arial" w:hAnsi="Arial" w:cs="Arial"/>
-          <w:bCs/>
-          <w:color w:val="000000" w:themeColor="text1"/>
+        <w:pStyle w:val="ListParagraph"/>
+        <w:spacing w:after="0" w:line="276" w:lineRule="auto"/>
+        <w:rPr>
+          <w:rFonts w:ascii="Arial" w:hAnsi="Arial" w:cs="Arial"/>
+          <w:bCs/>
+          <w:color w:val="000000" w:themeColor="text1"/>
+          <w:sz w:val="21"/>
+          <w:szCs w:val="21"/>
         </w:rPr>
       </w:pPr>
     </w:p>
     <w:p>
       <w:pPr>
-        <w:spacing w:after="0"/>
-        <w:rPr>
-          <w:rFonts w:ascii="Arial" w:hAnsi="Arial" w:cs="Arial"/>
-          <w:bCs/>
-          <w:color w:val="000000" w:themeColor="text1"/>
-        </w:rPr>
-      </w:pPr>
-      <w:r>
-        <w:rPr>
-          <w:rFonts w:ascii="Arial" w:hAnsi="Arial" w:cs="Arial"/>
-          <w:bCs/>
-          <w:color w:val="000000" w:themeColor="text1"/>
-        </w:rPr>
-        <w:t>Qwen-2.5</w:t>
-      </w:r>
-      <w:r>
-        <w:rPr>
-          <w:rFonts w:ascii="Arial" w:hAnsi="Arial" w:cs="Arial"/>
-          <w:bCs/>
-          <w:color w:val="000000" w:themeColor="text1"/>
-        </w:rPr>
-        <w:t xml:space="preserve">-0.5B Finetune </w:t>
+        <w:spacing w:after="0" w:line="276" w:lineRule="auto"/>
+        <w:rPr>
+          <w:rFonts w:ascii="Arial" w:hAnsi="Arial" w:cs="Arial"/>
+          <w:bCs/>
+          <w:color w:val="000000" w:themeColor="text1"/>
+          <w:sz w:val="21"/>
+          <w:szCs w:val="21"/>
+        </w:rPr>
+      </w:pPr>
+      <w:proofErr w:type="spellStart"/>
+      <w:r>
+        <w:rPr>
+          <w:rFonts w:ascii="Arial" w:hAnsi="Arial" w:cs="Arial"/>
+          <w:bCs/>
+          <w:color w:val="000000" w:themeColor="text1"/>
+          <w:sz w:val="21"/>
+          <w:szCs w:val="21"/>
+        </w:rPr>
+        <w:t>GatorGPT</w:t>
+      </w:r>
+      <w:proofErr w:type="spellEnd"/>
+      <w:r>
+        <w:rPr>
+          <w:rFonts w:ascii="Arial" w:hAnsi="Arial" w:cs="Arial"/>
+          <w:bCs/>
+          <w:color w:val="000000" w:themeColor="text1"/>
+          <w:sz w:val="21"/>
+          <w:szCs w:val="21"/>
+        </w:rPr>
+        <w:t xml:space="preserve"> </w:t>
       </w:r>
       <w:hyperlink r:id="rId12" w:history="1">
         <w:proofErr w:type="spellStart"/>
@@ -1680,6 +2279,8 @@
             <w:rStyle w:val="Hyperlink"/>
             <w:rFonts w:ascii="Arial" w:hAnsi="Arial" w:cs="Arial"/>
             <w:bCs/>
+            <w:sz w:val="21"/>
+            <w:szCs w:val="21"/>
           </w:rPr>
           <w:t>Github</w:t>
         </w:r>
@@ -1689,16 +2290,10 @@
         <w:rPr>
           <w:rFonts w:ascii="Arial" w:hAnsi="Arial" w:cs="Arial"/>
           <w:bCs/>
-          <w:color w:val="000000" w:themeColor="text1"/>
-        </w:rPr>
-        <w:t xml:space="preserve"> </w:t>
-      </w:r>
-      <w:r>
-        <w:rPr>
-          <w:rFonts w:ascii="Arial" w:hAnsi="Arial" w:cs="Arial"/>
-          <w:bCs/>
-        </w:rPr>
-        <w:t xml:space="preserve">| </w:t>
+          <w:sz w:val="21"/>
+          <w:szCs w:val="21"/>
+        </w:rPr>
+        <w:t xml:space="preserve"> | </w:t>
       </w:r>
       <w:hyperlink r:id="rId13" w:history="1">
         <w:proofErr w:type="spellStart"/>
@@ -1707,6 +2302,8 @@
             <w:rStyle w:val="Hyperlink"/>
             <w:rFonts w:ascii="Arial" w:hAnsi="Arial" w:cs="Arial"/>
             <w:bCs/>
+            <w:sz w:val="21"/>
+            <w:szCs w:val="21"/>
           </w:rPr>
           <w:t>Huggingface</w:t>
         </w:r>
@@ -1720,92 +2317,24 @@
           <w:ilvl w:val="0"/>
           <w:numId w:val="32"/>
         </w:numPr>
-        <w:spacing w:after="0"/>
-        <w:rPr>
-          <w:rFonts w:ascii="Arial" w:hAnsi="Arial" w:cs="Arial"/>
-          <w:bCs/>
-          <w:color w:val="000000" w:themeColor="text1"/>
-        </w:rPr>
-      </w:pPr>
-      <w:r>
-        <w:rPr>
-          <w:rFonts w:ascii="Arial" w:hAnsi="Arial" w:cs="Arial"/>
-          <w:bCs/>
-          <w:color w:val="000000" w:themeColor="text1"/>
-        </w:rPr>
-        <w:t xml:space="preserve">Tested aligning a </w:t>
-      </w:r>
-      <w:r>
-        <w:rPr>
-          <w:rFonts w:ascii="Arial" w:hAnsi="Arial" w:cs="Arial"/>
-          <w:b/>
-          <w:color w:val="000000" w:themeColor="text1"/>
-        </w:rPr>
-        <w:t>Qwen-2.5-0.5B</w:t>
-      </w:r>
-      <w:r>
-        <w:rPr>
-          <w:rFonts w:ascii="Arial" w:hAnsi="Arial" w:cs="Arial"/>
-          <w:bCs/>
-          <w:color w:val="000000" w:themeColor="text1"/>
-        </w:rPr>
-        <w:t xml:space="preserve"> model to act more like Human using </w:t>
-      </w:r>
-      <w:r>
-        <w:rPr>
-          <w:rFonts w:ascii="Arial" w:hAnsi="Arial" w:cs="Arial"/>
-          <w:b/>
-          <w:color w:val="000000" w:themeColor="text1"/>
-        </w:rPr>
-        <w:t>Direct Policy Optimization</w:t>
-      </w:r>
-      <w:r>
-        <w:rPr>
-          <w:rFonts w:ascii="Arial" w:hAnsi="Arial" w:cs="Arial"/>
-          <w:bCs/>
-          <w:color w:val="000000" w:themeColor="text1"/>
-        </w:rPr>
-        <w:t xml:space="preserve"> after </w:t>
-      </w:r>
-      <w:r>
-        <w:rPr>
-          <w:rFonts w:ascii="Arial" w:hAnsi="Arial" w:cs="Arial"/>
-          <w:bCs/>
-          <w:color w:val="000000" w:themeColor="text1"/>
-        </w:rPr>
-        <w:t xml:space="preserve">doing </w:t>
-      </w:r>
-      <w:r>
-        <w:rPr>
-          <w:rFonts w:ascii="Arial" w:hAnsi="Arial" w:cs="Arial"/>
-          <w:bCs/>
-          <w:color w:val="000000" w:themeColor="text1"/>
-        </w:rPr>
-        <w:t>s</w:t>
-      </w:r>
-      <w:r>
-        <w:rPr>
-          <w:rFonts w:ascii="Arial" w:hAnsi="Arial" w:cs="Arial"/>
-          <w:bCs/>
-          <w:color w:val="000000" w:themeColor="text1"/>
-        </w:rPr>
-        <w:t xml:space="preserve">upervised </w:t>
-      </w:r>
-      <w:r>
-        <w:rPr>
-          <w:rFonts w:ascii="Arial" w:hAnsi="Arial" w:cs="Arial"/>
-          <w:bCs/>
-          <w:color w:val="000000" w:themeColor="text1"/>
-        </w:rPr>
-        <w:t>Instruct-tunin</w:t>
-      </w:r>
-      <w:r>
-        <w:rPr>
-          <w:rFonts w:ascii="Arial" w:hAnsi="Arial" w:cs="Arial"/>
-          <w:bCs/>
-          <w:color w:val="000000" w:themeColor="text1"/>
-        </w:rPr>
-        <w:t xml:space="preserve">g using </w:t>
+        <w:spacing w:after="0" w:line="276" w:lineRule="auto"/>
+        <w:rPr>
+          <w:rFonts w:ascii="Arial" w:hAnsi="Arial" w:cs="Arial"/>
+          <w:bCs/>
+          <w:color w:val="000000" w:themeColor="text1"/>
+          <w:sz w:val="21"/>
+          <w:szCs w:val="21"/>
+        </w:rPr>
+      </w:pPr>
+      <w:r>
+        <w:rPr>
+          <w:rFonts w:ascii="Arial" w:hAnsi="Arial" w:cs="Arial"/>
+          <w:bCs/>
+          <w:color w:val="000000" w:themeColor="text1"/>
+          <w:sz w:val="21"/>
+          <w:szCs w:val="21"/>
+        </w:rPr>
+        <w:t xml:space="preserve">Engineered a 63M parameter transformer model using </w:t>
       </w:r>
       <w:proofErr w:type="spellStart"/>
       <w:r>
@@ -1813,8 +2342,10 @@
           <w:rFonts w:ascii="Arial" w:hAnsi="Arial" w:cs="Arial"/>
           <w:bCs/>
           <w:color w:val="000000" w:themeColor="text1"/>
-        </w:rPr>
-        <w:t>LoRA</w:t>
+          <w:sz w:val="21"/>
+          <w:szCs w:val="21"/>
+        </w:rPr>
+        <w:t>PyTorch</w:t>
       </w:r>
       <w:proofErr w:type="spellEnd"/>
       <w:r>
@@ -1822,17 +2353,21 @@
           <w:rFonts w:ascii="Arial" w:hAnsi="Arial" w:cs="Arial"/>
           <w:bCs/>
           <w:color w:val="000000" w:themeColor="text1"/>
-        </w:rPr>
-        <w:t xml:space="preserve">, as well as using </w:t>
+          <w:sz w:val="21"/>
+          <w:szCs w:val="21"/>
+        </w:rPr>
+        <w:t xml:space="preserve"> and modern architecture components such as Grouped Query Attention, Rotary Positional Encodings, and </w:t>
       </w:r>
       <w:proofErr w:type="spellStart"/>
       <w:r>
         <w:rPr>
           <w:rFonts w:ascii="Arial" w:hAnsi="Arial" w:cs="Arial"/>
-          <w:b/>
-          <w:color w:val="000000" w:themeColor="text1"/>
-        </w:rPr>
-        <w:t>WandB</w:t>
+          <w:bCs/>
+          <w:color w:val="000000" w:themeColor="text1"/>
+          <w:sz w:val="21"/>
+          <w:szCs w:val="21"/>
+        </w:rPr>
+        <w:t>SwiGLU</w:t>
       </w:r>
       <w:proofErr w:type="spellEnd"/>
       <w:r>
@@ -1840,16 +2375,32 @@
           <w:rFonts w:ascii="Arial" w:hAnsi="Arial" w:cs="Arial"/>
           <w:bCs/>
           <w:color w:val="000000" w:themeColor="text1"/>
-        </w:rPr>
-        <w:t xml:space="preserve"> for model </w:t>
-      </w:r>
-      <w:r>
-        <w:rPr>
-          <w:rFonts w:ascii="Arial" w:hAnsi="Arial" w:cs="Arial"/>
-          <w:bCs/>
-          <w:color w:val="000000" w:themeColor="text1"/>
-        </w:rPr>
-        <w:t>tracking.</w:t>
+          <w:sz w:val="21"/>
+          <w:szCs w:val="21"/>
+        </w:rPr>
+        <w:t xml:space="preserve"> MLP layers (for improved efficiency and contextual understanding), trained on the </w:t>
+      </w:r>
+      <w:proofErr w:type="spellStart"/>
+      <w:r>
+        <w:rPr>
+          <w:rFonts w:ascii="Arial" w:hAnsi="Arial" w:cs="Arial"/>
+          <w:bCs/>
+          <w:color w:val="000000" w:themeColor="text1"/>
+          <w:sz w:val="21"/>
+          <w:szCs w:val="21"/>
+        </w:rPr>
+        <w:t>TinyStories</w:t>
+      </w:r>
+      <w:proofErr w:type="spellEnd"/>
+      <w:r>
+        <w:rPr>
+          <w:rFonts w:ascii="Arial" w:hAnsi="Arial" w:cs="Arial"/>
+          <w:bCs/>
+          <w:color w:val="000000" w:themeColor="text1"/>
+          <w:sz w:val="21"/>
+          <w:szCs w:val="21"/>
+        </w:rPr>
+        <w:t xml:space="preserve"> dataset.</w:t>
       </w:r>
     </w:p>
     <w:p>
@@ -1859,91 +2410,33 @@
           <w:ilvl w:val="0"/>
           <w:numId w:val="32"/>
         </w:numPr>
-        <w:spacing w:after="0"/>
-        <w:rPr>
-          <w:rFonts w:ascii="Arial" w:hAnsi="Arial" w:cs="Arial"/>
-          <w:bCs/>
-          <w:color w:val="000000" w:themeColor="text1"/>
-        </w:rPr>
-      </w:pPr>
-      <w:r>
-        <w:rPr>
-          <w:rFonts w:ascii="Arial" w:hAnsi="Arial" w:cs="Arial"/>
-          <w:bCs/>
-          <w:color w:val="000000" w:themeColor="text1"/>
-        </w:rPr>
-        <w:t>Achieved ~</w:t>
-      </w:r>
-      <w:r>
-        <w:rPr>
-          <w:rFonts w:ascii="Arial" w:hAnsi="Arial" w:cs="Arial"/>
-          <w:bCs/>
-          <w:color w:val="000000" w:themeColor="text1"/>
-        </w:rPr>
-        <w:t>66</w:t>
-      </w:r>
-      <w:r>
-        <w:rPr>
-          <w:rFonts w:ascii="Arial" w:hAnsi="Arial" w:cs="Arial"/>
-          <w:bCs/>
-          <w:color w:val="000000" w:themeColor="text1"/>
-        </w:rPr>
-        <w:t xml:space="preserve">% </w:t>
-      </w:r>
-      <w:r>
-        <w:rPr>
-          <w:rFonts w:ascii="Arial" w:hAnsi="Arial" w:cs="Arial"/>
-          <w:bCs/>
-          <w:color w:val="000000" w:themeColor="text1"/>
-        </w:rPr>
-        <w:t xml:space="preserve">reward </w:t>
-      </w:r>
-      <w:r>
-        <w:rPr>
-          <w:rFonts w:ascii="Arial" w:hAnsi="Arial" w:cs="Arial"/>
-          <w:bCs/>
-          <w:color w:val="000000" w:themeColor="text1"/>
-        </w:rPr>
-        <w:t xml:space="preserve">accuracy </w:t>
-      </w:r>
-      <w:r>
-        <w:rPr>
-          <w:rFonts w:ascii="Arial" w:hAnsi="Arial" w:cs="Arial"/>
-          <w:bCs/>
-          <w:color w:val="000000" w:themeColor="text1"/>
-        </w:rPr>
-        <w:t>while keeping loss stable at ~1.5</w:t>
-      </w:r>
-      <w:r>
-        <w:rPr>
-          <w:rFonts w:ascii="Arial" w:hAnsi="Arial" w:cs="Arial"/>
-          <w:bCs/>
-          <w:color w:val="000000" w:themeColor="text1"/>
-        </w:rPr>
-        <w:t>60 on about 85M tokens.</w:t>
-      </w:r>
-      <w:r>
-        <w:rPr>
-          <w:rFonts w:ascii="Arial" w:hAnsi="Arial" w:cs="Arial"/>
-          <w:bCs/>
-          <w:color w:val="000000" w:themeColor="text1"/>
-        </w:rPr>
-        <w:t xml:space="preserve"> </w:t>
-      </w:r>
-      <w:r>
-        <w:rPr>
-          <w:rFonts w:ascii="Arial" w:hAnsi="Arial" w:cs="Arial"/>
-          <w:bCs/>
-          <w:color w:val="000000" w:themeColor="text1"/>
-        </w:rPr>
-        <w:t xml:space="preserve">Served using </w:t>
+        <w:spacing w:after="0" w:line="276" w:lineRule="auto"/>
+        <w:rPr>
+          <w:rFonts w:ascii="Arial" w:hAnsi="Arial" w:cs="Arial"/>
+          <w:bCs/>
+          <w:color w:val="000000" w:themeColor="text1"/>
+          <w:sz w:val="21"/>
+          <w:szCs w:val="21"/>
+        </w:rPr>
+      </w:pPr>
+      <w:r>
+        <w:rPr>
+          <w:rFonts w:ascii="Arial" w:hAnsi="Arial" w:cs="Arial"/>
+          <w:bCs/>
+          <w:color w:val="000000" w:themeColor="text1"/>
+          <w:sz w:val="21"/>
+          <w:szCs w:val="21"/>
+        </w:rPr>
+        <w:t xml:space="preserve">Deployed and served using </w:t>
       </w:r>
       <w:proofErr w:type="spellStart"/>
       <w:r>
         <w:rPr>
           <w:rFonts w:ascii="Arial" w:hAnsi="Arial" w:cs="Arial"/>
-          <w:b/>
-          <w:color w:val="000000" w:themeColor="text1"/>
+          <w:bCs/>
+          <w:color w:val="000000" w:themeColor="text1"/>
+          <w:sz w:val="21"/>
+          <w:szCs w:val="21"/>
         </w:rPr>
         <w:t>vLLM</w:t>
       </w:r>
@@ -1953,8 +2446,20 @@
           <w:rFonts w:ascii="Arial" w:hAnsi="Arial" w:cs="Arial"/>
           <w:bCs/>
           <w:color w:val="000000" w:themeColor="text1"/>
-        </w:rPr>
-        <w:t>.</w:t>
+          <w:sz w:val="21"/>
+          <w:szCs w:val="21"/>
+        </w:rPr>
+        <w:t xml:space="preserve">, </w:t>
+      </w:r>
+      <w:r>
+        <w:rPr>
+          <w:rFonts w:ascii="Arial" w:hAnsi="Arial" w:cs="Arial"/>
+          <w:bCs/>
+          <w:color w:val="000000" w:themeColor="text1"/>
+          <w:sz w:val="21"/>
+          <w:szCs w:val="21"/>
+        </w:rPr>
+        <w:t>with the complete model available on Hugging Face for one-click usage.</w:t>
       </w:r>
     </w:p>
     <w:p>
@@ -1964,127 +2469,69 @@
           <w:ilvl w:val="0"/>
           <w:numId w:val="32"/>
         </w:numPr>
-        <w:spacing w:after="0"/>
-        <w:rPr>
-          <w:rFonts w:ascii="Arial" w:hAnsi="Arial" w:cs="Arial"/>
-          <w:bCs/>
-          <w:color w:val="000000" w:themeColor="text1"/>
-        </w:rPr>
-      </w:pPr>
-      <w:r>
-        <w:rPr>
-          <w:rFonts w:ascii="Arial" w:hAnsi="Arial" w:cs="Arial"/>
-          <w:bCs/>
-          <w:color w:val="000000" w:themeColor="text1"/>
-        </w:rPr>
-        <w:t xml:space="preserve">Used techniques like </w:t>
-      </w:r>
-      <w:r>
-        <w:rPr>
-          <w:rFonts w:ascii="Arial" w:hAnsi="Arial" w:cs="Arial"/>
-          <w:b/>
-          <w:color w:val="000000" w:themeColor="text1"/>
-        </w:rPr>
-        <w:t>bf16</w:t>
-      </w:r>
-      <w:r>
-        <w:rPr>
-          <w:rFonts w:ascii="Arial" w:hAnsi="Arial" w:cs="Arial"/>
-          <w:bCs/>
-          <w:color w:val="000000" w:themeColor="text1"/>
-        </w:rPr>
-        <w:t xml:space="preserve">, </w:t>
-      </w:r>
-      <w:r>
-        <w:rPr>
-          <w:rFonts w:ascii="Arial" w:hAnsi="Arial" w:cs="Arial"/>
-          <w:b/>
-          <w:color w:val="000000" w:themeColor="text1"/>
-        </w:rPr>
-        <w:t xml:space="preserve">gradient checkpointing </w:t>
-      </w:r>
-      <w:r>
-        <w:rPr>
-          <w:rFonts w:ascii="Arial" w:hAnsi="Arial" w:cs="Arial"/>
-          <w:bCs/>
-          <w:color w:val="000000" w:themeColor="text1"/>
-        </w:rPr>
-        <w:t xml:space="preserve">and </w:t>
-      </w:r>
-      <w:r>
-        <w:rPr>
-          <w:rFonts w:ascii="Arial" w:hAnsi="Arial" w:cs="Arial"/>
-          <w:b/>
-          <w:color w:val="000000" w:themeColor="text1"/>
-        </w:rPr>
-        <w:t xml:space="preserve">tf32 </w:t>
-      </w:r>
-      <w:r>
-        <w:rPr>
-          <w:rFonts w:ascii="Arial" w:hAnsi="Arial" w:cs="Arial"/>
-          <w:bCs/>
-          <w:color w:val="000000" w:themeColor="text1"/>
-        </w:rPr>
-        <w:t xml:space="preserve">(Increases GPU usability by factor of </w:t>
-      </w:r>
-      <w:r>
-        <w:rPr>
-          <w:rFonts w:ascii="Arial" w:hAnsi="Arial" w:cs="Arial"/>
-          <w:bCs/>
-          <w:color w:val="000000" w:themeColor="text1"/>
-        </w:rPr>
-        <w:t>10</w:t>
-      </w:r>
-      <w:r>
-        <w:rPr>
-          <w:rFonts w:ascii="Arial" w:hAnsi="Arial" w:cs="Arial"/>
-          <w:bCs/>
-          <w:color w:val="000000" w:themeColor="text1"/>
-        </w:rPr>
-        <w:t>)</w:t>
-      </w:r>
-      <w:r>
-        <w:rPr>
-          <w:rFonts w:ascii="Arial" w:hAnsi="Arial" w:cs="Arial"/>
-          <w:b/>
-          <w:color w:val="000000" w:themeColor="text1"/>
-        </w:rPr>
-        <w:t xml:space="preserve"> </w:t>
-      </w:r>
-      <w:r>
-        <w:rPr>
-          <w:rFonts w:ascii="Arial" w:hAnsi="Arial" w:cs="Arial"/>
-          <w:bCs/>
-          <w:color w:val="000000" w:themeColor="text1"/>
-        </w:rPr>
-        <w:t>calculations</w:t>
-      </w:r>
-      <w:r>
-        <w:rPr>
-          <w:rFonts w:ascii="Arial" w:hAnsi="Arial" w:cs="Arial"/>
-          <w:bCs/>
-          <w:color w:val="000000" w:themeColor="text1"/>
+        <w:spacing w:after="0" w:line="276" w:lineRule="auto"/>
+        <w:rPr>
+          <w:rFonts w:ascii="Arial" w:hAnsi="Arial" w:cs="Arial"/>
+          <w:bCs/>
+          <w:color w:val="000000" w:themeColor="text1"/>
+          <w:sz w:val="21"/>
+          <w:szCs w:val="21"/>
+        </w:rPr>
+      </w:pPr>
+      <w:r>
+        <w:rPr>
+          <w:rFonts w:ascii="Arial" w:hAnsi="Arial" w:cs="Arial"/>
+          <w:bCs/>
+          <w:color w:val="000000" w:themeColor="text1"/>
+          <w:sz w:val="21"/>
+          <w:szCs w:val="21"/>
+        </w:rPr>
+        <w:t xml:space="preserve">Planned next phase involves fine-tuning on university-specific datasets using Direct Preference Optimization (DPO) and Reinforcement Learning </w:t>
+      </w:r>
+      <w:r>
+        <w:rPr>
+          <w:rFonts w:ascii="Arial" w:hAnsi="Arial" w:cs="Arial"/>
+          <w:bCs/>
+          <w:i/>
+          <w:iCs/>
+          <w:color w:val="000000" w:themeColor="text1"/>
+          <w:sz w:val="21"/>
+          <w:szCs w:val="21"/>
+        </w:rPr>
+        <w:t>(for personalized alignment after supervised fine-tuning)</w:t>
+      </w:r>
+      <w:r>
+        <w:rPr>
+          <w:rFonts w:ascii="Arial" w:hAnsi="Arial" w:cs="Arial"/>
+          <w:bCs/>
+          <w:color w:val="000000" w:themeColor="text1"/>
+          <w:sz w:val="21"/>
+          <w:szCs w:val="21"/>
         </w:rPr>
         <w:t>.</w:t>
       </w:r>
     </w:p>
     <w:p>
       <w:pPr>
-        <w:spacing w:after="0"/>
-        <w:rPr>
-          <w:rFonts w:ascii="Arial" w:hAnsi="Arial" w:cs="Arial"/>
-          <w:bCs/>
-          <w:color w:val="000000" w:themeColor="text1"/>
+        <w:spacing w:after="0" w:line="276" w:lineRule="auto"/>
+        <w:rPr>
+          <w:rFonts w:ascii="Arial" w:hAnsi="Arial" w:cs="Arial"/>
+          <w:bCs/>
+          <w:color w:val="000000" w:themeColor="text1"/>
+          <w:sz w:val="21"/>
+          <w:szCs w:val="21"/>
         </w:rPr>
       </w:pPr>
     </w:p>
     <w:p>
       <w:pPr>
-        <w:spacing w:after="0"/>
-        <w:rPr>
-          <w:rFonts w:ascii="Arial" w:hAnsi="Arial" w:cs="Arial"/>
-          <w:bCs/>
-          <w:color w:val="000000" w:themeColor="text1"/>
+        <w:spacing w:after="0" w:line="276" w:lineRule="auto"/>
+        <w:rPr>
+          <w:rFonts w:ascii="Arial" w:hAnsi="Arial" w:cs="Arial"/>
+          <w:bCs/>
+          <w:color w:val="000000" w:themeColor="text1"/>
+          <w:sz w:val="21"/>
+          <w:szCs w:val="21"/>
         </w:rPr>
       </w:pPr>
       <w:proofErr w:type="spellStart"/>
@@ -2093,8 +2540,10 @@
           <w:rFonts w:ascii="Arial" w:hAnsi="Arial" w:cs="Arial"/>
           <w:bCs/>
           <w:color w:val="000000" w:themeColor="text1"/>
-        </w:rPr>
-        <w:t>GatorGPT</w:t>
+          <w:sz w:val="21"/>
+          <w:szCs w:val="21"/>
+        </w:rPr>
+        <w:t>theHelper</w:t>
       </w:r>
       <w:proofErr w:type="spellEnd"/>
       <w:r>
@@ -2102,6 +2551,28 @@
           <w:rFonts w:ascii="Arial" w:hAnsi="Arial" w:cs="Arial"/>
           <w:bCs/>
           <w:color w:val="000000" w:themeColor="text1"/>
+          <w:sz w:val="21"/>
+          <w:szCs w:val="21"/>
+        </w:rPr>
+        <w:t xml:space="preserve"> - </w:t>
+      </w:r>
+      <w:r>
+        <w:rPr>
+          <w:rFonts w:ascii="Arial" w:hAnsi="Arial" w:cs="Arial"/>
+          <w:bCs/>
+          <w:color w:val="000000" w:themeColor="text1"/>
+          <w:sz w:val="21"/>
+          <w:szCs w:val="21"/>
+        </w:rPr>
+        <w:t>AI Research Assistant</w:t>
+      </w:r>
+      <w:r>
+        <w:rPr>
+          <w:rFonts w:ascii="Arial" w:hAnsi="Arial" w:cs="Arial"/>
+          <w:bCs/>
+          <w:color w:val="000000" w:themeColor="text1"/>
+          <w:sz w:val="21"/>
+          <w:szCs w:val="21"/>
         </w:rPr>
         <w:t xml:space="preserve"> </w:t>
       </w:r>
@@ -2112,17 +2583,448 @@
             <w:rStyle w:val="Hyperlink"/>
             <w:rFonts w:ascii="Arial" w:hAnsi="Arial" w:cs="Arial"/>
             <w:bCs/>
+            <w:sz w:val="21"/>
+            <w:szCs w:val="21"/>
           </w:rPr>
           <w:t>Github</w:t>
         </w:r>
         <w:proofErr w:type="spellEnd"/>
       </w:hyperlink>
-      <w:r>
-        <w:rPr>
-          <w:rFonts w:ascii="Arial" w:hAnsi="Arial" w:cs="Arial"/>
-          <w:bCs/>
-        </w:rPr>
-        <w:t xml:space="preserve"> | </w:t>
+    </w:p>
+    <w:p>
+      <w:pPr>
+        <w:pStyle w:val="ListParagraph"/>
+        <w:numPr>
+          <w:ilvl w:val="0"/>
+          <w:numId w:val="36"/>
+        </w:numPr>
+        <w:spacing w:after="0" w:line="276" w:lineRule="auto"/>
+        <w:rPr>
+          <w:rFonts w:ascii="Arial" w:hAnsi="Arial" w:cs="Arial"/>
+          <w:bCs/>
+          <w:color w:val="000000" w:themeColor="text1"/>
+          <w:sz w:val="21"/>
+          <w:szCs w:val="21"/>
+        </w:rPr>
+      </w:pPr>
+      <w:r>
+        <w:rPr>
+          <w:rFonts w:ascii="Arial" w:hAnsi="Arial" w:cs="Arial"/>
+          <w:bCs/>
+          <w:color w:val="000000" w:themeColor="text1"/>
+          <w:sz w:val="21"/>
+          <w:szCs w:val="21"/>
+        </w:rPr>
+        <w:t xml:space="preserve">• Engineered a </w:t>
+      </w:r>
+      <w:r>
+        <w:rPr>
+          <w:rFonts w:ascii="Arial" w:hAnsi="Arial" w:cs="Arial"/>
+          <w:b/>
+          <w:bCs/>
+          <w:color w:val="000000" w:themeColor="text1"/>
+          <w:sz w:val="21"/>
+          <w:szCs w:val="21"/>
+        </w:rPr>
+        <w:t>Retrieval-Augmented Generation (RAG)</w:t>
+      </w:r>
+      <w:r>
+        <w:rPr>
+          <w:rFonts w:ascii="Arial" w:hAnsi="Arial" w:cs="Arial"/>
+          <w:bCs/>
+          <w:color w:val="000000" w:themeColor="text1"/>
+          <w:sz w:val="21"/>
+          <w:szCs w:val="21"/>
+        </w:rPr>
+        <w:t xml:space="preserve"> system using </w:t>
+      </w:r>
+      <w:r>
+        <w:rPr>
+          <w:rFonts w:ascii="Arial" w:hAnsi="Arial" w:cs="Arial"/>
+          <w:b/>
+          <w:bCs/>
+          <w:color w:val="000000" w:themeColor="text1"/>
+          <w:sz w:val="21"/>
+          <w:szCs w:val="21"/>
+        </w:rPr>
+        <w:t>PyPDF2</w:t>
+      </w:r>
+      <w:r>
+        <w:rPr>
+          <w:rFonts w:ascii="Arial" w:hAnsi="Arial" w:cs="Arial"/>
+          <w:bCs/>
+          <w:color w:val="000000" w:themeColor="text1"/>
+          <w:sz w:val="21"/>
+          <w:szCs w:val="21"/>
+        </w:rPr>
+        <w:t xml:space="preserve"> </w:t>
+      </w:r>
+      <w:r>
+        <w:rPr>
+          <w:rFonts w:ascii="Arial" w:hAnsi="Arial" w:cs="Arial"/>
+          <w:bCs/>
+          <w:i/>
+          <w:iCs/>
+          <w:color w:val="000000" w:themeColor="text1"/>
+          <w:sz w:val="21"/>
+          <w:szCs w:val="21"/>
+        </w:rPr>
+        <w:t>(PDF parser)</w:t>
+      </w:r>
+      <w:r>
+        <w:rPr>
+          <w:rFonts w:ascii="Arial" w:hAnsi="Arial" w:cs="Arial"/>
+          <w:bCs/>
+          <w:color w:val="000000" w:themeColor="text1"/>
+          <w:sz w:val="21"/>
+          <w:szCs w:val="21"/>
+        </w:rPr>
+        <w:t xml:space="preserve">, </w:t>
+      </w:r>
+      <w:r>
+        <w:rPr>
+          <w:rFonts w:ascii="Arial" w:hAnsi="Arial" w:cs="Arial"/>
+          <w:b/>
+          <w:bCs/>
+          <w:color w:val="000000" w:themeColor="text1"/>
+          <w:sz w:val="21"/>
+          <w:szCs w:val="21"/>
+        </w:rPr>
+        <w:t>BERT</w:t>
+      </w:r>
+      <w:r>
+        <w:rPr>
+          <w:rFonts w:ascii="Arial" w:hAnsi="Arial" w:cs="Arial"/>
+          <w:bCs/>
+          <w:color w:val="000000" w:themeColor="text1"/>
+          <w:sz w:val="21"/>
+          <w:szCs w:val="21"/>
+        </w:rPr>
+        <w:t xml:space="preserve"> </w:t>
+      </w:r>
+      <w:r>
+        <w:rPr>
+          <w:rFonts w:ascii="Arial" w:hAnsi="Arial" w:cs="Arial"/>
+          <w:bCs/>
+          <w:i/>
+          <w:iCs/>
+          <w:color w:val="000000" w:themeColor="text1"/>
+          <w:sz w:val="21"/>
+          <w:szCs w:val="21"/>
+        </w:rPr>
+        <w:t xml:space="preserve">(encoder-only transformer for </w:t>
+      </w:r>
+      <w:proofErr w:type="gramStart"/>
+      <w:r>
+        <w:rPr>
+          <w:rFonts w:ascii="Arial" w:hAnsi="Arial" w:cs="Arial"/>
+          <w:bCs/>
+          <w:i/>
+          <w:iCs/>
+          <w:color w:val="000000" w:themeColor="text1"/>
+          <w:sz w:val="21"/>
+          <w:szCs w:val="21"/>
+        </w:rPr>
+        <w:t>embeddings</w:t>
+      </w:r>
+      <w:proofErr w:type="gramEnd"/>
+      <w:r>
+        <w:rPr>
+          <w:rFonts w:ascii="Arial" w:hAnsi="Arial" w:cs="Arial"/>
+          <w:bCs/>
+          <w:i/>
+          <w:iCs/>
+          <w:color w:val="000000" w:themeColor="text1"/>
+          <w:sz w:val="21"/>
+          <w:szCs w:val="21"/>
+        </w:rPr>
+        <w:t>)</w:t>
+      </w:r>
+      <w:r>
+        <w:rPr>
+          <w:rFonts w:ascii="Arial" w:hAnsi="Arial" w:cs="Arial"/>
+          <w:bCs/>
+          <w:color w:val="000000" w:themeColor="text1"/>
+          <w:sz w:val="21"/>
+          <w:szCs w:val="21"/>
+        </w:rPr>
+        <w:t xml:space="preserve">, </w:t>
+      </w:r>
+      <w:r>
+        <w:rPr>
+          <w:rFonts w:ascii="Arial" w:hAnsi="Arial" w:cs="Arial"/>
+          <w:b/>
+          <w:bCs/>
+          <w:color w:val="000000" w:themeColor="text1"/>
+          <w:sz w:val="21"/>
+          <w:szCs w:val="21"/>
+        </w:rPr>
+        <w:t>Google Gemma</w:t>
+      </w:r>
+      <w:r>
+        <w:rPr>
+          <w:rFonts w:ascii="Arial" w:hAnsi="Arial" w:cs="Arial"/>
+          <w:bCs/>
+          <w:color w:val="000000" w:themeColor="text1"/>
+          <w:sz w:val="21"/>
+          <w:szCs w:val="21"/>
+        </w:rPr>
+        <w:t xml:space="preserve"> </w:t>
+      </w:r>
+      <w:r>
+        <w:rPr>
+          <w:rFonts w:ascii="Arial" w:hAnsi="Arial" w:cs="Arial"/>
+          <w:bCs/>
+          <w:i/>
+          <w:iCs/>
+          <w:color w:val="000000" w:themeColor="text1"/>
+          <w:sz w:val="21"/>
+          <w:szCs w:val="21"/>
+        </w:rPr>
+        <w:t>(encoder-decoder model for Q&amp;A)</w:t>
+      </w:r>
+      <w:r>
+        <w:rPr>
+          <w:rFonts w:ascii="Arial" w:hAnsi="Arial" w:cs="Arial"/>
+          <w:bCs/>
+          <w:color w:val="000000" w:themeColor="text1"/>
+          <w:sz w:val="21"/>
+          <w:szCs w:val="21"/>
+        </w:rPr>
+        <w:t xml:space="preserve">, and </w:t>
+      </w:r>
+      <w:r>
+        <w:rPr>
+          <w:rFonts w:ascii="Arial" w:hAnsi="Arial" w:cs="Arial"/>
+          <w:b/>
+          <w:bCs/>
+          <w:color w:val="000000" w:themeColor="text1"/>
+          <w:sz w:val="21"/>
+          <w:szCs w:val="21"/>
+        </w:rPr>
+        <w:t>FAISS</w:t>
+      </w:r>
+      <w:r>
+        <w:rPr>
+          <w:rFonts w:ascii="Arial" w:hAnsi="Arial" w:cs="Arial"/>
+          <w:bCs/>
+          <w:color w:val="000000" w:themeColor="text1"/>
+          <w:sz w:val="21"/>
+          <w:szCs w:val="21"/>
+        </w:rPr>
+        <w:t xml:space="preserve"> </w:t>
+      </w:r>
+      <w:r>
+        <w:rPr>
+          <w:rFonts w:ascii="Arial" w:hAnsi="Arial" w:cs="Arial"/>
+          <w:bCs/>
+          <w:i/>
+          <w:iCs/>
+          <w:color w:val="000000" w:themeColor="text1"/>
+          <w:sz w:val="21"/>
+          <w:szCs w:val="21"/>
+        </w:rPr>
+        <w:t xml:space="preserve">(vector database for semantic </w:t>
+      </w:r>
+      <w:proofErr w:type="gramStart"/>
+      <w:r>
+        <w:rPr>
+          <w:rFonts w:ascii="Arial" w:hAnsi="Arial" w:cs="Arial"/>
+          <w:bCs/>
+          <w:i/>
+          <w:iCs/>
+          <w:color w:val="000000" w:themeColor="text1"/>
+          <w:sz w:val="21"/>
+          <w:szCs w:val="21"/>
+        </w:rPr>
+        <w:t>search)</w:t>
+      </w:r>
+      <w:r>
+        <w:rPr>
+          <w:rFonts w:ascii="Arial" w:hAnsi="Arial" w:cs="Arial"/>
+          <w:bCs/>
+          <w:color w:val="000000" w:themeColor="text1"/>
+          <w:sz w:val="21"/>
+          <w:szCs w:val="21"/>
+        </w:rPr>
+        <w:t xml:space="preserve"> —</w:t>
+      </w:r>
+      <w:proofErr w:type="gramEnd"/>
+      <w:r>
+        <w:rPr>
+          <w:rFonts w:ascii="Arial" w:hAnsi="Arial" w:cs="Arial"/>
+          <w:bCs/>
+          <w:color w:val="000000" w:themeColor="text1"/>
+          <w:sz w:val="21"/>
+          <w:szCs w:val="21"/>
+        </w:rPr>
+        <w:t xml:space="preserve"> integrated seamlessly into a </w:t>
+      </w:r>
+      <w:proofErr w:type="spellStart"/>
+      <w:r>
+        <w:rPr>
+          <w:rFonts w:ascii="Arial" w:hAnsi="Arial" w:cs="Arial"/>
+          <w:b/>
+          <w:bCs/>
+          <w:color w:val="000000" w:themeColor="text1"/>
+          <w:sz w:val="21"/>
+          <w:szCs w:val="21"/>
+        </w:rPr>
+        <w:t>Streamlit</w:t>
+      </w:r>
+      <w:proofErr w:type="spellEnd"/>
+      <w:r>
+        <w:rPr>
+          <w:rFonts w:ascii="Arial" w:hAnsi="Arial" w:cs="Arial"/>
+          <w:b/>
+          <w:bCs/>
+          <w:color w:val="000000" w:themeColor="text1"/>
+          <w:sz w:val="21"/>
+          <w:szCs w:val="21"/>
+        </w:rPr>
+        <w:t xml:space="preserve"> app</w:t>
+      </w:r>
+      <w:r>
+        <w:rPr>
+          <w:rFonts w:ascii="Arial" w:hAnsi="Arial" w:cs="Arial"/>
+          <w:bCs/>
+          <w:color w:val="000000" w:themeColor="text1"/>
+          <w:sz w:val="21"/>
+          <w:szCs w:val="21"/>
+        </w:rPr>
+        <w:t xml:space="preserve"> for real-time summarization and question answering.</w:t>
+      </w:r>
+      <w:r>
+        <w:rPr>
+          <w:rFonts w:ascii="Arial" w:hAnsi="Arial" w:cs="Arial"/>
+          <w:bCs/>
+          <w:color w:val="000000" w:themeColor="text1"/>
+          <w:sz w:val="21"/>
+          <w:szCs w:val="21"/>
+        </w:rPr>
+        <w:t xml:space="preserve"> </w:t>
+      </w:r>
+    </w:p>
+    <w:p>
+      <w:pPr>
+        <w:pStyle w:val="ListParagraph"/>
+        <w:numPr>
+          <w:ilvl w:val="0"/>
+          <w:numId w:val="36"/>
+        </w:numPr>
+        <w:spacing w:after="0" w:line="276" w:lineRule="auto"/>
+        <w:rPr>
+          <w:rFonts w:ascii="Arial" w:hAnsi="Arial" w:cs="Arial"/>
+          <w:bCs/>
+          <w:color w:val="000000" w:themeColor="text1"/>
+          <w:sz w:val="21"/>
+          <w:szCs w:val="21"/>
+        </w:rPr>
+      </w:pPr>
+      <w:r>
+        <w:rPr>
+          <w:rFonts w:ascii="Arial" w:hAnsi="Arial" w:cs="Arial"/>
+          <w:bCs/>
+          <w:color w:val="000000" w:themeColor="text1"/>
+          <w:sz w:val="21"/>
+          <w:szCs w:val="21"/>
+        </w:rPr>
+        <w:t xml:space="preserve">Designed an intuitive user interface for document upload, embedding generation, and response retrieval </w:t>
+      </w:r>
+      <w:r>
+        <w:rPr>
+          <w:rFonts w:ascii="Arial" w:hAnsi="Arial" w:cs="Arial"/>
+          <w:bCs/>
+          <w:i/>
+          <w:iCs/>
+          <w:color w:val="000000" w:themeColor="text1"/>
+          <w:sz w:val="21"/>
+          <w:szCs w:val="21"/>
+        </w:rPr>
+        <w:t>(enabling semantic understanding of long-form PDFs in natural language)</w:t>
+      </w:r>
+      <w:r>
+        <w:rPr>
+          <w:rFonts w:ascii="Arial" w:hAnsi="Arial" w:cs="Arial"/>
+          <w:bCs/>
+          <w:color w:val="000000" w:themeColor="text1"/>
+          <w:sz w:val="21"/>
+          <w:szCs w:val="21"/>
+        </w:rPr>
+        <w:t>.</w:t>
+      </w:r>
+    </w:p>
+    <w:p>
+      <w:pPr>
+        <w:pStyle w:val="ListParagraph"/>
+        <w:numPr>
+          <w:ilvl w:val="0"/>
+          <w:numId w:val="36"/>
+        </w:numPr>
+        <w:spacing w:before="100" w:beforeAutospacing="1" w:after="100" w:afterAutospacing="1" w:line="240" w:lineRule="auto"/>
+        <w:rPr>
+          <w:rFonts w:ascii="Arial" w:eastAsia="Times New Roman" w:hAnsi="Arial" w:cs="Arial"/>
+          <w:kern w:val="0"/>
+          <w:sz w:val="21"/>
+          <w:szCs w:val="21"/>
+          <w14:ligatures w14:val="none"/>
+        </w:rPr>
+      </w:pPr>
+      <w:r>
+        <w:rPr>
+          <w:rFonts w:ascii="Arial" w:eastAsia="Times New Roman" w:hAnsi="Arial" w:cs="Arial"/>
+          <w:kern w:val="0"/>
+          <w:sz w:val="21"/>
+          <w:szCs w:val="21"/>
+          <w14:ligatures w14:val="none"/>
+        </w:rPr>
+        <w:t xml:space="preserve">• Reduced manual review effort across academic and client documents by introducing context-aware retrieval and automated reasoning </w:t>
+      </w:r>
+      <w:r>
+        <w:rPr>
+          <w:rFonts w:ascii="Arial" w:eastAsia="Times New Roman" w:hAnsi="Arial" w:cs="Arial"/>
+          <w:i/>
+          <w:iCs/>
+          <w:kern w:val="0"/>
+          <w:sz w:val="21"/>
+          <w:szCs w:val="21"/>
+          <w14:ligatures w14:val="none"/>
+        </w:rPr>
+        <w:t>(actively used by peers and family for coursework and professional summaries)</w:t>
+      </w:r>
+      <w:r>
+        <w:rPr>
+          <w:rFonts w:ascii="Arial" w:eastAsia="Times New Roman" w:hAnsi="Arial" w:cs="Arial"/>
+          <w:i/>
+          <w:iCs/>
+          <w:kern w:val="0"/>
+          <w:sz w:val="21"/>
+          <w:szCs w:val="21"/>
+          <w14:ligatures w14:val="none"/>
+        </w:rPr>
+        <w:t>.</w:t>
+      </w:r>
+    </w:p>
+    <w:p>
+      <w:pPr>
+        <w:spacing w:after="0" w:line="276" w:lineRule="auto"/>
+        <w:rPr>
+          <w:rFonts w:ascii="Arial" w:hAnsi="Arial" w:cs="Arial"/>
+          <w:bCs/>
+          <w:color w:val="000000" w:themeColor="text1"/>
+          <w:sz w:val="21"/>
+          <w:szCs w:val="21"/>
+        </w:rPr>
+      </w:pPr>
+      <w:r>
+        <w:rPr>
+          <w:rFonts w:ascii="Arial" w:hAnsi="Arial" w:cs="Arial"/>
+          <w:bCs/>
+          <w:color w:val="000000" w:themeColor="text1"/>
+          <w:sz w:val="21"/>
+          <w:szCs w:val="21"/>
+        </w:rPr>
+        <w:t xml:space="preserve">And more on </w:t>
       </w:r>
       <w:hyperlink r:id="rId15" w:history="1">
         <w:proofErr w:type="spellStart"/>
@@ -2131,526 +3033,27 @@
             <w:rStyle w:val="Hyperlink"/>
             <w:rFonts w:ascii="Arial" w:hAnsi="Arial" w:cs="Arial"/>
             <w:bCs/>
-          </w:rPr>
-          <w:t>Huggingface</w:t>
-        </w:r>
-        <w:proofErr w:type="spellEnd"/>
-      </w:hyperlink>
-    </w:p>
-    <w:p>
-      <w:pPr>
-        <w:pStyle w:val="ListParagraph"/>
-        <w:numPr>
-          <w:ilvl w:val="0"/>
-          <w:numId w:val="32"/>
-        </w:numPr>
-        <w:spacing w:after="0"/>
-        <w:rPr>
-          <w:rFonts w:ascii="Arial" w:hAnsi="Arial" w:cs="Arial"/>
-          <w:bCs/>
-          <w:color w:val="000000" w:themeColor="text1"/>
-        </w:rPr>
-      </w:pPr>
-      <w:r>
-        <w:rPr>
-          <w:rFonts w:ascii="Arial" w:hAnsi="Arial" w:cs="Arial"/>
-          <w:bCs/>
-          <w:color w:val="000000" w:themeColor="text1"/>
-        </w:rPr>
-        <w:t xml:space="preserve">Engineered a </w:t>
-      </w:r>
-      <w:r>
-        <w:rPr>
-          <w:rFonts w:ascii="Arial" w:hAnsi="Arial" w:cs="Arial"/>
-          <w:b/>
-          <w:color w:val="000000" w:themeColor="text1"/>
-        </w:rPr>
-        <w:t>63M Param</w:t>
-      </w:r>
-      <w:r>
-        <w:rPr>
-          <w:rFonts w:ascii="Arial" w:hAnsi="Arial" w:cs="Arial"/>
-          <w:bCs/>
-          <w:color w:val="000000" w:themeColor="text1"/>
-        </w:rPr>
-        <w:t xml:space="preserve"> model using modern techniques like </w:t>
-      </w:r>
-      <w:r>
-        <w:rPr>
-          <w:rFonts w:ascii="Arial" w:hAnsi="Arial" w:cs="Arial"/>
-          <w:b/>
-          <w:color w:val="000000" w:themeColor="text1"/>
-        </w:rPr>
-        <w:t>Grouped Query Attention</w:t>
-      </w:r>
-      <w:r>
-        <w:rPr>
-          <w:rFonts w:ascii="Arial" w:hAnsi="Arial" w:cs="Arial"/>
-          <w:bCs/>
-          <w:color w:val="000000" w:themeColor="text1"/>
-        </w:rPr>
-        <w:t xml:space="preserve">, </w:t>
-      </w:r>
-      <w:r>
-        <w:rPr>
-          <w:rFonts w:ascii="Arial" w:hAnsi="Arial" w:cs="Arial"/>
-          <w:b/>
-          <w:color w:val="000000" w:themeColor="text1"/>
-        </w:rPr>
-        <w:t>Rotary positional Encodings</w:t>
-      </w:r>
-      <w:r>
-        <w:rPr>
-          <w:rFonts w:ascii="Arial" w:hAnsi="Arial" w:cs="Arial"/>
-          <w:bCs/>
-          <w:color w:val="000000" w:themeColor="text1"/>
-        </w:rPr>
-        <w:t xml:space="preserve"> and </w:t>
-      </w:r>
-      <w:proofErr w:type="spellStart"/>
-      <w:r>
-        <w:rPr>
-          <w:rFonts w:ascii="Arial" w:hAnsi="Arial" w:cs="Arial"/>
-          <w:b/>
-          <w:color w:val="000000" w:themeColor="text1"/>
-        </w:rPr>
-        <w:t>SwiGLU</w:t>
-      </w:r>
-      <w:proofErr w:type="spellEnd"/>
-      <w:r>
-        <w:rPr>
-          <w:rFonts w:ascii="Arial" w:hAnsi="Arial" w:cs="Arial"/>
-          <w:bCs/>
-          <w:color w:val="000000" w:themeColor="text1"/>
-        </w:rPr>
-        <w:t xml:space="preserve"> MLP layers trained on </w:t>
-      </w:r>
-      <w:proofErr w:type="spellStart"/>
-      <w:r>
-        <w:rPr>
-          <w:rFonts w:ascii="Arial" w:hAnsi="Arial" w:cs="Arial"/>
-          <w:bCs/>
-          <w:color w:val="000000" w:themeColor="text1"/>
-        </w:rPr>
-        <w:t>TinyStories</w:t>
-      </w:r>
-      <w:proofErr w:type="spellEnd"/>
-      <w:r>
-        <w:rPr>
-          <w:rFonts w:ascii="Arial" w:hAnsi="Arial" w:cs="Arial"/>
-          <w:bCs/>
-          <w:color w:val="000000" w:themeColor="text1"/>
-        </w:rPr>
-        <w:t xml:space="preserve"> </w:t>
-      </w:r>
-      <w:r>
-        <w:rPr>
-          <w:rFonts w:ascii="Arial" w:hAnsi="Arial" w:cs="Arial"/>
-          <w:bCs/>
-          <w:color w:val="000000" w:themeColor="text1"/>
-        </w:rPr>
-        <w:t xml:space="preserve">stories dataset. Served using </w:t>
-      </w:r>
-      <w:proofErr w:type="spellStart"/>
-      <w:proofErr w:type="gramStart"/>
-      <w:r>
-        <w:rPr>
-          <w:rFonts w:ascii="Arial" w:hAnsi="Arial" w:cs="Arial"/>
-          <w:b/>
-          <w:color w:val="000000" w:themeColor="text1"/>
-        </w:rPr>
-        <w:t>vLLM</w:t>
-      </w:r>
-      <w:proofErr w:type="spellEnd"/>
-      <w:r>
-        <w:rPr>
-          <w:rFonts w:ascii="Arial" w:hAnsi="Arial" w:cs="Arial"/>
-          <w:bCs/>
-          <w:color w:val="000000" w:themeColor="text1"/>
-        </w:rPr>
-        <w:t>, and</w:t>
-      </w:r>
-      <w:proofErr w:type="gramEnd"/>
-      <w:r>
-        <w:rPr>
-          <w:rFonts w:ascii="Arial" w:hAnsi="Arial" w:cs="Arial"/>
-          <w:bCs/>
-          <w:color w:val="000000" w:themeColor="text1"/>
-        </w:rPr>
-        <w:t xml:space="preserve"> is available on </w:t>
-      </w:r>
-      <w:proofErr w:type="spellStart"/>
-      <w:r>
-        <w:rPr>
-          <w:rFonts w:ascii="Arial" w:hAnsi="Arial" w:cs="Arial"/>
-          <w:b/>
-          <w:color w:val="000000" w:themeColor="text1"/>
-        </w:rPr>
-        <w:t>Huggingface</w:t>
-      </w:r>
-      <w:proofErr w:type="spellEnd"/>
-      <w:r>
-        <w:rPr>
-          <w:rFonts w:ascii="Arial" w:hAnsi="Arial" w:cs="Arial"/>
-          <w:bCs/>
-          <w:color w:val="000000" w:themeColor="text1"/>
-        </w:rPr>
-        <w:t xml:space="preserve"> to use on one go!</w:t>
-      </w:r>
-      <w:r>
-        <w:rPr>
-          <w:rFonts w:ascii="Arial" w:hAnsi="Arial" w:cs="Arial"/>
-          <w:bCs/>
-          <w:color w:val="000000" w:themeColor="text1"/>
-        </w:rPr>
-        <w:t xml:space="preserve"> </w:t>
-      </w:r>
-    </w:p>
-    <w:p>
-      <w:pPr>
-        <w:pStyle w:val="ListParagraph"/>
-        <w:numPr>
-          <w:ilvl w:val="0"/>
-          <w:numId w:val="32"/>
-        </w:numPr>
-        <w:spacing w:after="0"/>
-        <w:rPr>
-          <w:rFonts w:ascii="Arial" w:hAnsi="Arial" w:cs="Arial"/>
-          <w:bCs/>
-          <w:color w:val="000000" w:themeColor="text1"/>
-        </w:rPr>
-      </w:pPr>
-      <w:r>
-        <w:rPr>
-          <w:rFonts w:ascii="Arial" w:hAnsi="Arial" w:cs="Arial"/>
-          <w:bCs/>
-          <w:color w:val="000000" w:themeColor="text1"/>
-        </w:rPr>
-        <w:t xml:space="preserve">To be finetuned on </w:t>
-      </w:r>
-      <w:proofErr w:type="gramStart"/>
-      <w:r>
-        <w:rPr>
-          <w:rFonts w:ascii="Arial" w:hAnsi="Arial" w:cs="Arial"/>
-          <w:bCs/>
-          <w:color w:val="000000" w:themeColor="text1"/>
-        </w:rPr>
-        <w:t>University</w:t>
-      </w:r>
-      <w:proofErr w:type="gramEnd"/>
-      <w:r>
-        <w:rPr>
-          <w:rFonts w:ascii="Arial" w:hAnsi="Arial" w:cs="Arial"/>
-          <w:bCs/>
-          <w:color w:val="000000" w:themeColor="text1"/>
-        </w:rPr>
-        <w:t xml:space="preserve"> specific data and to be tailored for </w:t>
-      </w:r>
-      <w:proofErr w:type="gramStart"/>
-      <w:r>
-        <w:rPr>
-          <w:rFonts w:ascii="Arial" w:hAnsi="Arial" w:cs="Arial"/>
-          <w:bCs/>
-          <w:color w:val="000000" w:themeColor="text1"/>
-        </w:rPr>
-        <w:t>University</w:t>
-      </w:r>
-      <w:proofErr w:type="gramEnd"/>
-      <w:r>
-        <w:rPr>
-          <w:rFonts w:ascii="Arial" w:hAnsi="Arial" w:cs="Arial"/>
-          <w:bCs/>
-          <w:color w:val="000000" w:themeColor="text1"/>
-        </w:rPr>
-        <w:t xml:space="preserve"> students in future using </w:t>
-      </w:r>
-      <w:r>
-        <w:rPr>
-          <w:rFonts w:ascii="Arial" w:hAnsi="Arial" w:cs="Arial"/>
-          <w:bCs/>
-          <w:color w:val="000000" w:themeColor="text1"/>
-        </w:rPr>
-        <w:t>techniques</w:t>
-      </w:r>
-      <w:r>
-        <w:rPr>
-          <w:rFonts w:ascii="Arial" w:hAnsi="Arial" w:cs="Arial"/>
-          <w:bCs/>
-          <w:color w:val="000000" w:themeColor="text1"/>
-        </w:rPr>
-        <w:t xml:space="preserve"> like DPO and Reinforcement learning</w:t>
-      </w:r>
-      <w:r>
-        <w:rPr>
-          <w:rFonts w:ascii="Arial" w:hAnsi="Arial" w:cs="Arial"/>
-          <w:bCs/>
-          <w:color w:val="000000" w:themeColor="text1"/>
-        </w:rPr>
-        <w:t xml:space="preserve"> after a round of Super</w:t>
-      </w:r>
-      <w:r>
-        <w:rPr>
-          <w:rFonts w:ascii="Arial" w:hAnsi="Arial" w:cs="Arial"/>
-          <w:bCs/>
-          <w:color w:val="000000" w:themeColor="text1"/>
-        </w:rPr>
-        <w:t>vised finetuning</w:t>
-      </w:r>
-      <w:r>
-        <w:rPr>
-          <w:rFonts w:ascii="Arial" w:hAnsi="Arial" w:cs="Arial"/>
-          <w:bCs/>
-          <w:color w:val="000000" w:themeColor="text1"/>
-        </w:rPr>
-        <w:t>.</w:t>
-      </w:r>
-    </w:p>
-    <w:p>
-      <w:pPr>
-        <w:spacing w:after="0"/>
-        <w:rPr>
-          <w:rFonts w:ascii="Arial" w:hAnsi="Arial" w:cs="Arial"/>
-          <w:bCs/>
-          <w:color w:val="000000" w:themeColor="text1"/>
-        </w:rPr>
-      </w:pPr>
-    </w:p>
-    <w:p>
-      <w:pPr>
-        <w:spacing w:after="0"/>
-        <w:rPr>
-          <w:rFonts w:ascii="Arial" w:hAnsi="Arial" w:cs="Arial"/>
-          <w:bCs/>
-          <w:color w:val="000000" w:themeColor="text1"/>
-        </w:rPr>
-      </w:pPr>
-      <w:proofErr w:type="spellStart"/>
-      <w:r>
-        <w:rPr>
-          <w:rFonts w:ascii="Arial" w:hAnsi="Arial" w:cs="Arial"/>
-          <w:bCs/>
-          <w:color w:val="000000" w:themeColor="text1"/>
-        </w:rPr>
-        <w:t>theHelper</w:t>
-      </w:r>
-      <w:proofErr w:type="spellEnd"/>
-      <w:r>
-        <w:rPr>
-          <w:rFonts w:ascii="Arial" w:hAnsi="Arial" w:cs="Arial"/>
-          <w:bCs/>
-          <w:color w:val="000000" w:themeColor="text1"/>
-        </w:rPr>
-        <w:t xml:space="preserve"> - </w:t>
-      </w:r>
-      <w:r>
-        <w:rPr>
-          <w:rFonts w:ascii="Arial" w:hAnsi="Arial" w:cs="Arial"/>
-          <w:bCs/>
-          <w:color w:val="000000" w:themeColor="text1"/>
-        </w:rPr>
-        <w:t>AI Research Assistant</w:t>
-      </w:r>
-      <w:r>
-        <w:rPr>
-          <w:rFonts w:ascii="Arial" w:hAnsi="Arial" w:cs="Arial"/>
-          <w:bCs/>
-          <w:color w:val="000000" w:themeColor="text1"/>
-        </w:rPr>
-        <w:t xml:space="preserve"> </w:t>
-      </w:r>
-      <w:hyperlink r:id="rId16" w:history="1">
-        <w:proofErr w:type="spellStart"/>
-        <w:r>
-          <w:rPr>
-            <w:rStyle w:val="Hyperlink"/>
-            <w:rFonts w:ascii="Arial" w:hAnsi="Arial" w:cs="Arial"/>
-            <w:bCs/>
+            <w:sz w:val="21"/>
+            <w:szCs w:val="21"/>
           </w:rPr>
           <w:t>Github</w:t>
         </w:r>
         <w:proofErr w:type="spellEnd"/>
       </w:hyperlink>
-    </w:p>
-    <w:p>
-      <w:pPr>
-        <w:pStyle w:val="ListParagraph"/>
-        <w:numPr>
-          <w:ilvl w:val="0"/>
-          <w:numId w:val="36"/>
-        </w:numPr>
-        <w:spacing w:after="0"/>
-        <w:rPr>
-          <w:rFonts w:ascii="Arial" w:hAnsi="Arial" w:cs="Arial"/>
-          <w:bCs/>
-          <w:color w:val="000000" w:themeColor="text1"/>
-        </w:rPr>
-      </w:pPr>
-      <w:r>
-        <w:rPr>
-          <w:rFonts w:ascii="Arial" w:hAnsi="Arial" w:cs="Arial"/>
-          <w:bCs/>
-          <w:color w:val="000000" w:themeColor="text1"/>
-        </w:rPr>
-        <w:t xml:space="preserve">Engineered a </w:t>
-      </w:r>
-      <w:r>
-        <w:rPr>
-          <w:rFonts w:ascii="Arial" w:hAnsi="Arial" w:cs="Arial"/>
-          <w:b/>
-          <w:color w:val="000000" w:themeColor="text1"/>
-        </w:rPr>
-        <w:t xml:space="preserve">RAG </w:t>
-      </w:r>
-      <w:r>
-        <w:rPr>
-          <w:rFonts w:ascii="Arial" w:hAnsi="Arial" w:cs="Arial"/>
-          <w:bCs/>
-          <w:color w:val="000000" w:themeColor="text1"/>
-        </w:rPr>
-        <w:t xml:space="preserve">based </w:t>
-      </w:r>
-      <w:r>
-        <w:rPr>
-          <w:rFonts w:ascii="Arial" w:hAnsi="Arial" w:cs="Arial"/>
-          <w:bCs/>
-          <w:color w:val="000000" w:themeColor="text1"/>
-        </w:rPr>
-        <w:t xml:space="preserve">PDF analysis tool using </w:t>
-      </w:r>
-      <w:r>
-        <w:rPr>
-          <w:rFonts w:ascii="Arial" w:hAnsi="Arial" w:cs="Arial"/>
-          <w:b/>
-          <w:color w:val="000000" w:themeColor="text1"/>
-        </w:rPr>
-        <w:t>PyPDF2</w:t>
-      </w:r>
-      <w:r>
-        <w:rPr>
-          <w:rFonts w:ascii="Arial" w:hAnsi="Arial" w:cs="Arial"/>
-          <w:bCs/>
-          <w:color w:val="000000" w:themeColor="text1"/>
-        </w:rPr>
-        <w:t xml:space="preserve">, </w:t>
-      </w:r>
-      <w:r>
-        <w:rPr>
-          <w:rFonts w:ascii="Arial" w:hAnsi="Arial" w:cs="Arial"/>
-          <w:b/>
-          <w:color w:val="000000" w:themeColor="text1"/>
-        </w:rPr>
-        <w:t>BERT</w:t>
-      </w:r>
-      <w:r>
-        <w:rPr>
-          <w:rFonts w:ascii="Arial" w:hAnsi="Arial" w:cs="Arial"/>
-          <w:bCs/>
-          <w:color w:val="000000" w:themeColor="text1"/>
-        </w:rPr>
-        <w:t xml:space="preserve"> transformers, and </w:t>
-      </w:r>
-      <w:r>
-        <w:rPr>
-          <w:rFonts w:ascii="Arial" w:hAnsi="Arial" w:cs="Arial"/>
-          <w:b/>
-          <w:color w:val="000000" w:themeColor="text1"/>
-        </w:rPr>
-        <w:t>FAISS for semantic search</w:t>
-      </w:r>
-      <w:r>
-        <w:rPr>
-          <w:rFonts w:ascii="Arial" w:hAnsi="Arial" w:cs="Arial"/>
-          <w:bCs/>
-          <w:color w:val="000000" w:themeColor="text1"/>
-        </w:rPr>
-        <w:t xml:space="preserve">, packaged in a </w:t>
-      </w:r>
-      <w:proofErr w:type="spellStart"/>
-      <w:r>
-        <w:rPr>
-          <w:rFonts w:ascii="Arial" w:hAnsi="Arial" w:cs="Arial"/>
-          <w:b/>
-          <w:color w:val="000000" w:themeColor="text1"/>
-        </w:rPr>
-        <w:t>Streamlit</w:t>
-      </w:r>
-      <w:proofErr w:type="spellEnd"/>
-      <w:r>
-        <w:rPr>
-          <w:rFonts w:ascii="Arial" w:hAnsi="Arial" w:cs="Arial"/>
-          <w:bCs/>
-          <w:color w:val="000000" w:themeColor="text1"/>
-        </w:rPr>
-        <w:t xml:space="preserve"> app for real-time summarization and Q&amp;A — reduced manual review time by </w:t>
-      </w:r>
-      <w:r>
-        <w:rPr>
-          <w:rFonts w:ascii="Arial" w:hAnsi="Arial" w:cs="Arial"/>
-          <w:b/>
-          <w:color w:val="000000" w:themeColor="text1"/>
-        </w:rPr>
-        <w:t>70% across 50+ academic and business documents</w:t>
-      </w:r>
-      <w:r>
-        <w:rPr>
-          <w:rFonts w:ascii="Arial" w:hAnsi="Arial" w:cs="Arial"/>
-          <w:bCs/>
-          <w:color w:val="000000" w:themeColor="text1"/>
-        </w:rPr>
-        <w:t>; actively used by peers and family for coursework and client work.</w:t>
-      </w:r>
-    </w:p>
-    <w:p>
-      <w:pPr>
-        <w:spacing w:after="0"/>
-        <w:rPr>
-          <w:rFonts w:ascii="Arial" w:hAnsi="Arial" w:cs="Arial"/>
-          <w:bCs/>
-          <w:color w:val="000000" w:themeColor="text1"/>
-        </w:rPr>
-      </w:pPr>
-    </w:p>
-    <w:p>
-      <w:pPr>
-        <w:spacing w:after="0"/>
-        <w:rPr>
-          <w:rFonts w:ascii="Arial" w:hAnsi="Arial" w:cs="Arial"/>
-          <w:bCs/>
-          <w:color w:val="000000" w:themeColor="text1"/>
-        </w:rPr>
-      </w:pPr>
-      <w:r>
-        <w:rPr>
-          <w:rFonts w:ascii="Arial" w:hAnsi="Arial" w:cs="Arial"/>
-          <w:bCs/>
-          <w:color w:val="000000" w:themeColor="text1"/>
-        </w:rPr>
-        <w:t xml:space="preserve">And more on </w:t>
-      </w:r>
-      <w:hyperlink r:id="rId17" w:history="1">
-        <w:proofErr w:type="spellStart"/>
-        <w:r>
-          <w:rPr>
-            <w:rStyle w:val="Hyperlink"/>
-            <w:rFonts w:ascii="Arial" w:hAnsi="Arial" w:cs="Arial"/>
-            <w:bCs/>
-          </w:rPr>
-          <w:t>Github</w:t>
-        </w:r>
-        <w:proofErr w:type="spellEnd"/>
-      </w:hyperlink>
-      <w:r>
-        <w:rPr>
-          <w:rFonts w:ascii="Arial" w:hAnsi="Arial" w:cs="Arial"/>
-          <w:bCs/>
-          <w:color w:val="000000" w:themeColor="text1"/>
+      <w:r>
+        <w:rPr>
+          <w:rFonts w:ascii="Arial" w:hAnsi="Arial" w:cs="Arial"/>
+          <w:bCs/>
+          <w:color w:val="000000" w:themeColor="text1"/>
+          <w:sz w:val="21"/>
+          <w:szCs w:val="21"/>
         </w:rPr>
         <w:t>.</w:t>
       </w:r>
     </w:p>
     <w:sectPr>
       <w:pgSz w:w="12240" w:h="15840" w:code="1"/>
-      <w:pgMar w:top="288" w:right="720" w:bottom="720" w:left="720" w:header="720" w:footer="720" w:gutter="0"/>
+      <w:pgMar w:top="720" w:right="720" w:bottom="720" w:left="720" w:header="720" w:footer="720" w:gutter="0"/>
       <w:cols w:space="720"/>
       <w:docGrid w:linePitch="360"/>
     </w:sectPr>
@@ -8632,6 +9035,17 @@
     <w:basedOn w:val="DefaultParagraphFont"/>
     <w:rsid w:val="00FC69C5"/>
   </w:style>
+  <w:style w:type="character" w:styleId="Emphasis">
+    <w:name w:val="Emphasis"/>
+    <w:basedOn w:val="DefaultParagraphFont"/>
+    <w:uiPriority w:val="20"/>
+    <w:qFormat/>
+    <w:rsid w:val="00AA060F"/>
+    <w:rPr>
+      <w:i/>
+      <w:iCs/>
+    </w:rPr>
+  </w:style>
 </w:styles>
 </file>
 

</xml_diff>